<commit_message>
Added tasks in the report for 2 lab work
</commit_message>
<xml_diff>
--- a/Лаба 2/Отчёт/ОР_Lab2.docx
+++ b/Лаба 2/Отчёт/ОР_Lab2.docx
@@ -79,7 +79,7 @@
                           <a:blip r:embed="rId8" cstate="print">
                             <a:extLst>
                               <a:ext uri="{28A0092B-C50C-407E-A947-70E740481C1C}">
-                                <a14:useLocalDpi xmlns:a14="http://schemas.microsoft.com/office/drawing/2010/main" xmlns:wps="http://schemas.microsoft.com/office/word/2010/wordprocessingShape" xmlns:wpi="http://schemas.microsoft.com/office/word/2010/wordprocessingInk" xmlns:wpg="http://schemas.microsoft.com/office/word/2010/wordprocessingGroup" xmlns:w16se="http://schemas.microsoft.com/office/word/2015/wordml/symex" xmlns:w16sdtdh="http://schemas.microsoft.com/office/word/2020/wordml/sdtdatahash" xmlns:w16="http://schemas.microsoft.com/office/word/2018/wordml" xmlns:w16cid="http://schemas.microsoft.com/office/word/2016/wordml/cid" xmlns:w16cex="http://schemas.microsoft.com/office/word/2018/wordml/cex" xmlns:w15="http://schemas.microsoft.com/office/word/2012/wordml" xmlns:w14="http://schemas.microsoft.com/office/word/2010/wordml" xmlns:w="http://schemas.openxmlformats.org/wordprocessingml/2006/main" xmlns:w10="urn:schemas-microsoft-com:office:word" xmlns:wp14="http://schemas.microsoft.com/office/word/2010/wordprocessingDrawing" xmlns:v="urn:schemas-microsoft-com:vml" xmlns:oel="http://schemas.microsoft.com/office/2019/extlst" xmlns:o="urn:schemas-microsoft-com:office:office" xmlns:am3d="http://schemas.microsoft.com/office/drawing/2017/model3d" xmlns:aink="http://schemas.microsoft.com/office/drawing/2016/ink" xmlns:mc="http://schemas.openxmlformats.org/markup-compatibility/2006" xmlns:cx8="http://schemas.microsoft.com/office/drawing/2016/5/14/chartex" xmlns:cx7="http://schemas.microsoft.com/office/drawing/2016/5/13/chartex" xmlns:cx6="http://schemas.microsoft.com/office/drawing/2016/5/12/chartex" xmlns:cx5="http://schemas.microsoft.com/office/drawing/2016/5/11/chartex" xmlns:cx4="http://schemas.microsoft.com/office/drawing/2016/5/10/chartex" xmlns:cx3="http://schemas.microsoft.com/office/drawing/2016/5/9/chartex" xmlns:cx2="http://schemas.microsoft.com/office/drawing/2015/10/21/chartex" xmlns:cx1="http://schemas.microsoft.com/office/drawing/2015/9/8/chartex" xmlns:cx="http://schemas.microsoft.com/office/drawing/2014/chartex" xmlns:wpc="http://schemas.microsoft.com/office/word/2010/wordprocessingCanvas" xmlns="" val="0"/>
+                                <a14:useLocalDpi xmlns="" xmlns:wpc="http://schemas.microsoft.com/office/word/2010/wordprocessingCanvas" xmlns:cx="http://schemas.microsoft.com/office/drawing/2014/chartex" xmlns:cx1="http://schemas.microsoft.com/office/drawing/2015/9/8/chartex" xmlns:cx2="http://schemas.microsoft.com/office/drawing/2015/10/21/chartex" xmlns:cx3="http://schemas.microsoft.com/office/drawing/2016/5/9/chartex" xmlns:cx4="http://schemas.microsoft.com/office/drawing/2016/5/10/chartex" xmlns:cx5="http://schemas.microsoft.com/office/drawing/2016/5/11/chartex" xmlns:cx6="http://schemas.microsoft.com/office/drawing/2016/5/12/chartex" xmlns:cx7="http://schemas.microsoft.com/office/drawing/2016/5/13/chartex" xmlns:cx8="http://schemas.microsoft.com/office/drawing/2016/5/14/chartex" xmlns:mc="http://schemas.openxmlformats.org/markup-compatibility/2006" xmlns:aink="http://schemas.microsoft.com/office/drawing/2016/ink" xmlns:am3d="http://schemas.microsoft.com/office/drawing/2017/model3d" xmlns:o="urn:schemas-microsoft-com:office:office" xmlns:oel="http://schemas.microsoft.com/office/2019/extlst" xmlns:v="urn:schemas-microsoft-com:vml" xmlns:wp14="http://schemas.microsoft.com/office/word/2010/wordprocessingDrawing" xmlns:w10="urn:schemas-microsoft-com:office:word" xmlns:w="http://schemas.openxmlformats.org/wordprocessingml/2006/main" xmlns:w14="http://schemas.microsoft.com/office/word/2010/wordml" xmlns:w15="http://schemas.microsoft.com/office/word/2012/wordml" xmlns:w16cex="http://schemas.microsoft.com/office/word/2018/wordml/cex" xmlns:w16cid="http://schemas.microsoft.com/office/word/2016/wordml/cid" xmlns:w16="http://schemas.microsoft.com/office/word/2018/wordml" xmlns:w16sdtdh="http://schemas.microsoft.com/office/word/2020/wordml/sdtdatahash" xmlns:w16se="http://schemas.microsoft.com/office/word/2015/wordml/symex" xmlns:wpg="http://schemas.microsoft.com/office/word/2010/wordprocessingGroup" xmlns:wpi="http://schemas.microsoft.com/office/word/2010/wordprocessingInk" xmlns:wps="http://schemas.microsoft.com/office/word/2010/wordprocessingShape" xmlns:a14="http://schemas.microsoft.com/office/drawing/2010/main" val="0"/>
                               </a:ext>
                             </a:extLst>
                           </a:blip>
@@ -229,7 +229,7 @@
                           <a:blip r:embed="rId10">
                             <a:extLst>
                               <a:ext uri="{28A0092B-C50C-407E-A947-70E740481C1C}">
-                                <a14:useLocalDpi xmlns:a14="http://schemas.microsoft.com/office/drawing/2010/main" xmlns:wps="http://schemas.microsoft.com/office/word/2010/wordprocessingShape" xmlns:wpi="http://schemas.microsoft.com/office/word/2010/wordprocessingInk" xmlns:wpg="http://schemas.microsoft.com/office/word/2010/wordprocessingGroup" xmlns:w16se="http://schemas.microsoft.com/office/word/2015/wordml/symex" xmlns:w16sdtdh="http://schemas.microsoft.com/office/word/2020/wordml/sdtdatahash" xmlns:w16="http://schemas.microsoft.com/office/word/2018/wordml" xmlns:w16cid="http://schemas.microsoft.com/office/word/2016/wordml/cid" xmlns:w16cex="http://schemas.microsoft.com/office/word/2018/wordml/cex" xmlns:w15="http://schemas.microsoft.com/office/word/2012/wordml" xmlns:w14="http://schemas.microsoft.com/office/word/2010/wordml" xmlns:w="http://schemas.openxmlformats.org/wordprocessingml/2006/main" xmlns:w10="urn:schemas-microsoft-com:office:word" xmlns:wp14="http://schemas.microsoft.com/office/word/2010/wordprocessingDrawing" xmlns:v="urn:schemas-microsoft-com:vml" xmlns:oel="http://schemas.microsoft.com/office/2019/extlst" xmlns:o="urn:schemas-microsoft-com:office:office" xmlns:am3d="http://schemas.microsoft.com/office/drawing/2017/model3d" xmlns:aink="http://schemas.microsoft.com/office/drawing/2016/ink" xmlns:mc="http://schemas.openxmlformats.org/markup-compatibility/2006" xmlns:cx8="http://schemas.microsoft.com/office/drawing/2016/5/14/chartex" xmlns:cx7="http://schemas.microsoft.com/office/drawing/2016/5/13/chartex" xmlns:cx6="http://schemas.microsoft.com/office/drawing/2016/5/12/chartex" xmlns:cx5="http://schemas.microsoft.com/office/drawing/2016/5/11/chartex" xmlns:cx4="http://schemas.microsoft.com/office/drawing/2016/5/10/chartex" xmlns:cx3="http://schemas.microsoft.com/office/drawing/2016/5/9/chartex" xmlns:cx2="http://schemas.microsoft.com/office/drawing/2015/10/21/chartex" xmlns:cx1="http://schemas.microsoft.com/office/drawing/2015/9/8/chartex" xmlns:cx="http://schemas.microsoft.com/office/drawing/2014/chartex" xmlns:wpc="http://schemas.microsoft.com/office/word/2010/wordprocessingCanvas" xmlns="" val="0"/>
+                                <a14:useLocalDpi xmlns="" xmlns:wpc="http://schemas.microsoft.com/office/word/2010/wordprocessingCanvas" xmlns:cx="http://schemas.microsoft.com/office/drawing/2014/chartex" xmlns:cx1="http://schemas.microsoft.com/office/drawing/2015/9/8/chartex" xmlns:cx2="http://schemas.microsoft.com/office/drawing/2015/10/21/chartex" xmlns:cx3="http://schemas.microsoft.com/office/drawing/2016/5/9/chartex" xmlns:cx4="http://schemas.microsoft.com/office/drawing/2016/5/10/chartex" xmlns:cx5="http://schemas.microsoft.com/office/drawing/2016/5/11/chartex" xmlns:cx6="http://schemas.microsoft.com/office/drawing/2016/5/12/chartex" xmlns:cx7="http://schemas.microsoft.com/office/drawing/2016/5/13/chartex" xmlns:cx8="http://schemas.microsoft.com/office/drawing/2016/5/14/chartex" xmlns:mc="http://schemas.openxmlformats.org/markup-compatibility/2006" xmlns:aink="http://schemas.microsoft.com/office/drawing/2016/ink" xmlns:am3d="http://schemas.microsoft.com/office/drawing/2017/model3d" xmlns:o="urn:schemas-microsoft-com:office:office" xmlns:oel="http://schemas.microsoft.com/office/2019/extlst" xmlns:v="urn:schemas-microsoft-com:vml" xmlns:wp14="http://schemas.microsoft.com/office/word/2010/wordprocessingDrawing" xmlns:w10="urn:schemas-microsoft-com:office:word" xmlns:w="http://schemas.openxmlformats.org/wordprocessingml/2006/main" xmlns:w14="http://schemas.microsoft.com/office/word/2010/wordml" xmlns:w15="http://schemas.microsoft.com/office/word/2012/wordml" xmlns:w16cex="http://schemas.microsoft.com/office/word/2018/wordml/cex" xmlns:w16cid="http://schemas.microsoft.com/office/word/2016/wordml/cid" xmlns:w16="http://schemas.microsoft.com/office/word/2018/wordml" xmlns:w16sdtdh="http://schemas.microsoft.com/office/word/2020/wordml/sdtdatahash" xmlns:w16se="http://schemas.microsoft.com/office/word/2015/wordml/symex" xmlns:wpg="http://schemas.microsoft.com/office/word/2010/wordprocessingGroup" xmlns:wpi="http://schemas.microsoft.com/office/word/2010/wordprocessingInk" xmlns:wps="http://schemas.microsoft.com/office/word/2010/wordprocessingShape" xmlns:a14="http://schemas.microsoft.com/office/drawing/2010/main" val="0"/>
                               </a:ext>
                             </a:extLst>
                           </a:blip>
@@ -496,7 +496,7 @@
                           <a:blip r:embed="rId11">
                             <a:extLst>
                               <a:ext uri="{28A0092B-C50C-407E-A947-70E740481C1C}">
-                                <a14:useLocalDpi xmlns:a14="http://schemas.microsoft.com/office/drawing/2010/main" xmlns:wps="http://schemas.microsoft.com/office/word/2010/wordprocessingShape" xmlns:wpi="http://schemas.microsoft.com/office/word/2010/wordprocessingInk" xmlns:wpg="http://schemas.microsoft.com/office/word/2010/wordprocessingGroup" xmlns:w16se="http://schemas.microsoft.com/office/word/2015/wordml/symex" xmlns:w16sdtdh="http://schemas.microsoft.com/office/word/2020/wordml/sdtdatahash" xmlns:w16="http://schemas.microsoft.com/office/word/2018/wordml" xmlns:w16cid="http://schemas.microsoft.com/office/word/2016/wordml/cid" xmlns:w16cex="http://schemas.microsoft.com/office/word/2018/wordml/cex" xmlns:w15="http://schemas.microsoft.com/office/word/2012/wordml" xmlns:w14="http://schemas.microsoft.com/office/word/2010/wordml" xmlns:w="http://schemas.openxmlformats.org/wordprocessingml/2006/main" xmlns:w10="urn:schemas-microsoft-com:office:word" xmlns:wp14="http://schemas.microsoft.com/office/word/2010/wordprocessingDrawing" xmlns:v="urn:schemas-microsoft-com:vml" xmlns:oel="http://schemas.microsoft.com/office/2019/extlst" xmlns:o="urn:schemas-microsoft-com:office:office" xmlns:am3d="http://schemas.microsoft.com/office/drawing/2017/model3d" xmlns:aink="http://schemas.microsoft.com/office/drawing/2016/ink" xmlns:mc="http://schemas.openxmlformats.org/markup-compatibility/2006" xmlns:cx8="http://schemas.microsoft.com/office/drawing/2016/5/14/chartex" xmlns:cx7="http://schemas.microsoft.com/office/drawing/2016/5/13/chartex" xmlns:cx6="http://schemas.microsoft.com/office/drawing/2016/5/12/chartex" xmlns:cx5="http://schemas.microsoft.com/office/drawing/2016/5/11/chartex" xmlns:cx4="http://schemas.microsoft.com/office/drawing/2016/5/10/chartex" xmlns:cx3="http://schemas.microsoft.com/office/drawing/2016/5/9/chartex" xmlns:cx2="http://schemas.microsoft.com/office/drawing/2015/10/21/chartex" xmlns:cx1="http://schemas.microsoft.com/office/drawing/2015/9/8/chartex" xmlns:cx="http://schemas.microsoft.com/office/drawing/2014/chartex" xmlns:wpc="http://schemas.microsoft.com/office/word/2010/wordprocessingCanvas" xmlns="" val="0"/>
+                                <a14:useLocalDpi xmlns="" xmlns:wpc="http://schemas.microsoft.com/office/word/2010/wordprocessingCanvas" xmlns:cx="http://schemas.microsoft.com/office/drawing/2014/chartex" xmlns:cx1="http://schemas.microsoft.com/office/drawing/2015/9/8/chartex" xmlns:cx2="http://schemas.microsoft.com/office/drawing/2015/10/21/chartex" xmlns:cx3="http://schemas.microsoft.com/office/drawing/2016/5/9/chartex" xmlns:cx4="http://schemas.microsoft.com/office/drawing/2016/5/10/chartex" xmlns:cx5="http://schemas.microsoft.com/office/drawing/2016/5/11/chartex" xmlns:cx6="http://schemas.microsoft.com/office/drawing/2016/5/12/chartex" xmlns:cx7="http://schemas.microsoft.com/office/drawing/2016/5/13/chartex" xmlns:cx8="http://schemas.microsoft.com/office/drawing/2016/5/14/chartex" xmlns:mc="http://schemas.openxmlformats.org/markup-compatibility/2006" xmlns:aink="http://schemas.microsoft.com/office/drawing/2016/ink" xmlns:am3d="http://schemas.microsoft.com/office/drawing/2017/model3d" xmlns:o="urn:schemas-microsoft-com:office:office" xmlns:oel="http://schemas.microsoft.com/office/2019/extlst" xmlns:v="urn:schemas-microsoft-com:vml" xmlns:wp14="http://schemas.microsoft.com/office/word/2010/wordprocessingDrawing" xmlns:w10="urn:schemas-microsoft-com:office:word" xmlns:w="http://schemas.openxmlformats.org/wordprocessingml/2006/main" xmlns:w14="http://schemas.microsoft.com/office/word/2010/wordml" xmlns:w15="http://schemas.microsoft.com/office/word/2012/wordml" xmlns:w16cex="http://schemas.microsoft.com/office/word/2018/wordml/cex" xmlns:w16cid="http://schemas.microsoft.com/office/word/2016/wordml/cid" xmlns:w16="http://schemas.microsoft.com/office/word/2018/wordml" xmlns:w16sdtdh="http://schemas.microsoft.com/office/word/2020/wordml/sdtdatahash" xmlns:w16se="http://schemas.microsoft.com/office/word/2015/wordml/symex" xmlns:wpg="http://schemas.microsoft.com/office/word/2010/wordprocessingGroup" xmlns:wpi="http://schemas.microsoft.com/office/word/2010/wordprocessingInk" xmlns:wps="http://schemas.microsoft.com/office/word/2010/wordprocessingShape" xmlns:a14="http://schemas.microsoft.com/office/drawing/2010/main" val="0"/>
                               </a:ext>
                             </a:extLst>
                           </a:blip>
@@ -644,27 +644,7 @@
                     <w:color w:val="auto"/>
                     <w:sz w:val="32"/>
                   </w:rPr>
-                  <w:t>построенных м</w:t>
-                </w:r>
-                <w:r>
-                  <w:rPr>
-                    <w:rFonts w:ascii="Calibri Light" w:hAnsi="Calibri Light" w:cs="Arial"/>
-                    <w:b/>
-                    <w:smallCaps/>
-                    <w:color w:val="auto"/>
-                    <w:sz w:val="32"/>
-                  </w:rPr>
-                  <w:t>о</w:t>
-                </w:r>
-                <w:r>
-                  <w:rPr>
-                    <w:rFonts w:ascii="Calibri Light" w:hAnsi="Calibri Light" w:cs="Arial"/>
-                    <w:b/>
-                    <w:smallCaps/>
-                    <w:color w:val="auto"/>
-                    <w:sz w:val="32"/>
-                  </w:rPr>
-                  <w:t>делей</w:t>
+                  <w:t>построенных моделей</w:t>
                 </w:r>
               </w:p>
             </w:sdtContent>
@@ -1564,7 +1544,21 @@
           <w:sz w:val="28"/>
           <w:szCs w:val="28"/>
         </w:rPr>
-        <w:t xml:space="preserve">как это отражается на достигаемых уровнях значимости применяемых критериев согласия при проверке сложных гипотез;  </w:t>
+        <w:t>как это отражается на достигаемых уровнях значимости применя</w:t>
+      </w:r>
+      <w:r>
+        <w:rPr>
+          <w:sz w:val="28"/>
+          <w:szCs w:val="28"/>
+        </w:rPr>
+        <w:t>е</w:t>
+      </w:r>
+      <w:r>
+        <w:rPr>
+          <w:sz w:val="28"/>
+          <w:szCs w:val="28"/>
+        </w:rPr>
+        <w:t xml:space="preserve">мых критериев согласия при проверке сложных гипотез;  </w:t>
       </w:r>
     </w:p>
     <w:p>
@@ -1661,16 +1655,691 @@
           <w:sz w:val="36"/>
           <w:szCs w:val="36"/>
         </w:rPr>
-        <w:t>Исследование</w:t>
-      </w:r>
-      <w:r>
+        <w:t>Проведённые исследования</w:t>
+      </w:r>
+    </w:p>
+    <w:p>
+      <w:pPr>
+        <w:pStyle w:val="af8"/>
+        <w:numPr>
+          <w:ilvl w:val="1"/>
+          <w:numId w:val="16"/>
+        </w:numPr>
+        <w:tabs>
+          <w:tab w:val="left" w:pos="1044"/>
+        </w:tabs>
+        <w:spacing w:before="360" w:after="120" w:line="240" w:lineRule="auto"/>
+        <w:jc w:val="both"/>
         <w:rPr>
           <w:b/>
           <w:sz w:val="36"/>
           <w:szCs w:val="36"/>
+        </w:rPr>
+      </w:pPr>
+      <w:r>
+        <w:rPr>
+          <w:sz w:val="32"/>
+          <w:szCs w:val="32"/>
+        </w:rPr>
+        <w:t>Последовательно по всем предложенным выборкам:</w:t>
+      </w:r>
+    </w:p>
+    <w:p>
+      <w:pPr>
+        <w:pStyle w:val="af8"/>
+        <w:numPr>
+          <w:ilvl w:val="2"/>
+          <w:numId w:val="16"/>
+        </w:numPr>
+        <w:tabs>
+          <w:tab w:val="left" w:pos="1044"/>
+        </w:tabs>
+        <w:spacing w:before="360" w:after="120" w:line="240" w:lineRule="auto"/>
+        <w:jc w:val="both"/>
+        <w:rPr>
+          <w:b/>
+          <w:sz w:val="36"/>
+          <w:szCs w:val="36"/>
+        </w:rPr>
+      </w:pPr>
+      <w:r>
+        <w:rPr>
+          <w:sz w:val="32"/>
+          <w:szCs w:val="32"/>
+        </w:rPr>
+        <w:t>Проведите простую гипотезу о согласии с законом</w:t>
+      </w:r>
+      <w:r>
+        <w:rPr>
+          <w:b/>
+          <w:sz w:val="36"/>
+          <w:szCs w:val="36"/>
+        </w:rPr>
+        <w:t xml:space="preserve"> </w:t>
+      </w:r>
+      <w:r>
+        <w:rPr>
+          <w:sz w:val="32"/>
+          <w:szCs w:val="32"/>
+        </w:rPr>
+        <w:t>(и п</w:t>
+      </w:r>
+      <w:r>
+        <w:rPr>
+          <w:sz w:val="32"/>
+          <w:szCs w:val="32"/>
+        </w:rPr>
+        <w:t>а</w:t>
+      </w:r>
+      <w:r>
+        <w:rPr>
+          <w:sz w:val="32"/>
+          <w:szCs w:val="32"/>
+        </w:rPr>
+        <w:t>раметрами)</w:t>
+      </w:r>
+      <w:r>
+        <w:rPr>
+          <w:sz w:val="32"/>
+          <w:szCs w:val="32"/>
+        </w:rPr>
+        <w:t>, указанным в первой строке файла с выборкой, зафиксируйте p-value по всем крит</w:t>
+      </w:r>
+      <w:r>
+        <w:rPr>
+          <w:sz w:val="32"/>
+          <w:szCs w:val="32"/>
+        </w:rPr>
+        <w:t>е</w:t>
+      </w:r>
+      <w:r>
+        <w:rPr>
+          <w:sz w:val="32"/>
+          <w:szCs w:val="32"/>
+        </w:rPr>
+        <w:t>риям, обратите внимание на плотность и гист</w:t>
+      </w:r>
+      <w:r>
+        <w:rPr>
+          <w:sz w:val="32"/>
+          <w:szCs w:val="32"/>
+        </w:rPr>
+        <w:t>о</w:t>
+      </w:r>
+      <w:r>
+        <w:rPr>
+          <w:sz w:val="32"/>
+          <w:szCs w:val="32"/>
+        </w:rPr>
+        <w:t>грамму.</w:t>
+      </w:r>
+    </w:p>
+    <w:p>
+      <w:pPr>
+        <w:pStyle w:val="af8"/>
+        <w:tabs>
+          <w:tab w:val="left" w:pos="1044"/>
+        </w:tabs>
+        <w:spacing w:before="360" w:after="120" w:line="240" w:lineRule="auto"/>
+        <w:ind w:left="1789"/>
+        <w:jc w:val="both"/>
+        <w:rPr>
+          <w:b/>
+          <w:sz w:val="36"/>
+          <w:szCs w:val="36"/>
+        </w:rPr>
+      </w:pPr>
+    </w:p>
+    <w:p>
+      <w:pPr>
+        <w:pStyle w:val="af8"/>
+        <w:numPr>
+          <w:ilvl w:val="2"/>
+          <w:numId w:val="16"/>
+        </w:numPr>
+        <w:tabs>
+          <w:tab w:val="left" w:pos="1044"/>
+        </w:tabs>
+        <w:spacing w:before="360" w:after="120" w:line="240" w:lineRule="auto"/>
+        <w:jc w:val="both"/>
+        <w:rPr>
+          <w:b/>
+          <w:sz w:val="36"/>
+          <w:szCs w:val="36"/>
+        </w:rPr>
+      </w:pPr>
+      <w:r>
+        <w:rPr>
+          <w:sz w:val="32"/>
+          <w:szCs w:val="32"/>
+        </w:rPr>
+        <w:t>Проверьте сложную гипотезу о согласии с этим же законом при оценивании параметров методом максимал</w:t>
+      </w:r>
+      <w:r>
+        <w:rPr>
+          <w:sz w:val="32"/>
+          <w:szCs w:val="32"/>
+        </w:rPr>
+        <w:t>ь</w:t>
+      </w:r>
+      <w:r>
+        <w:rPr>
+          <w:sz w:val="32"/>
+          <w:szCs w:val="32"/>
+        </w:rPr>
+        <w:t>ного правдоподобия, зафиксируйте p-value по всем кр</w:t>
+      </w:r>
+      <w:r>
+        <w:rPr>
+          <w:sz w:val="32"/>
+          <w:szCs w:val="32"/>
+        </w:rPr>
+        <w:t>и</w:t>
+      </w:r>
+      <w:r>
+        <w:rPr>
+          <w:sz w:val="32"/>
+          <w:szCs w:val="32"/>
+        </w:rPr>
+        <w:t>териям; посмотрите на плотность и гистограмму;</w:t>
+      </w:r>
+    </w:p>
+    <w:p>
+      <w:pPr>
+        <w:pStyle w:val="af8"/>
+        <w:rPr>
+          <w:b/>
+          <w:sz w:val="36"/>
+          <w:szCs w:val="36"/>
+        </w:rPr>
+      </w:pPr>
+    </w:p>
+    <w:p>
+      <w:pPr>
+        <w:pStyle w:val="af8"/>
+        <w:numPr>
+          <w:ilvl w:val="2"/>
+          <w:numId w:val="16"/>
+        </w:numPr>
+        <w:tabs>
+          <w:tab w:val="left" w:pos="1044"/>
+        </w:tabs>
+        <w:spacing w:before="360" w:after="120" w:line="240" w:lineRule="auto"/>
+        <w:jc w:val="both"/>
+        <w:rPr>
+          <w:b/>
+          <w:sz w:val="36"/>
+          <w:szCs w:val="36"/>
+        </w:rPr>
+      </w:pPr>
+      <w:r>
+        <w:rPr>
+          <w:sz w:val="32"/>
+          <w:szCs w:val="32"/>
+        </w:rPr>
+        <w:t xml:space="preserve">Проанализируйте результаты по значениям </w:t>
+      </w:r>
+      <w:r>
+        <w:rPr>
+          <w:sz w:val="32"/>
+          <w:szCs w:val="32"/>
           <w:lang w:val="en-US"/>
         </w:rPr>
+        <w:t>p</w:t>
+      </w:r>
+      <w:r>
+        <w:rPr>
+          <w:sz w:val="32"/>
+          <w:szCs w:val="32"/>
+        </w:rPr>
+        <w:t>-</w:t>
+      </w:r>
+      <w:r>
+        <w:rPr>
+          <w:sz w:val="32"/>
+          <w:szCs w:val="32"/>
+          <w:lang w:val="en-US"/>
+        </w:rPr>
+        <w:t>value</w:t>
+      </w:r>
+      <w:r>
+        <w:rPr>
+          <w:sz w:val="32"/>
+          <w:szCs w:val="32"/>
+        </w:rPr>
+        <w:t xml:space="preserve"> и сформулируйте выводы по 1-му пунту.</w:t>
+      </w:r>
+    </w:p>
+    <w:p>
+      <w:pPr>
+        <w:pStyle w:val="af8"/>
+        <w:numPr>
+          <w:ilvl w:val="1"/>
+          <w:numId w:val="16"/>
+        </w:numPr>
+        <w:tabs>
+          <w:tab w:val="left" w:pos="1044"/>
+        </w:tabs>
+        <w:spacing w:before="360" w:after="120" w:line="240" w:lineRule="auto"/>
+        <w:jc w:val="both"/>
+        <w:rPr>
+          <w:b/>
+          <w:sz w:val="36"/>
+          <w:szCs w:val="36"/>
+        </w:rPr>
+      </w:pPr>
+      <w:r>
+        <w:rPr>
+          <w:sz w:val="32"/>
+          <w:szCs w:val="32"/>
+        </w:rPr>
+        <w:t>Визуально посмотрите, как меняется распределение Вейбулла (</w:t>
+      </w:r>
+      <w:r>
+        <w:rPr>
+          <w:sz w:val="32"/>
+          <w:szCs w:val="32"/>
+        </w:rPr>
+        <w:t>интегральные функции распределения и функции плотности</w:t>
+      </w:r>
+      <w:r>
+        <w:rPr>
+          <w:sz w:val="32"/>
+          <w:szCs w:val="32"/>
+        </w:rPr>
+        <w:t>)</w:t>
+      </w:r>
+      <w:r>
+        <w:rPr>
+          <w:sz w:val="32"/>
+          <w:szCs w:val="32"/>
+        </w:rPr>
+        <w:t xml:space="preserve"> с изменением параметров. Для п</w:t>
+      </w:r>
+      <w:r>
+        <w:rPr>
+          <w:sz w:val="32"/>
+          <w:szCs w:val="32"/>
+        </w:rPr>
+        <w:t>о</w:t>
+      </w:r>
+      <w:r>
+        <w:rPr>
+          <w:sz w:val="32"/>
+          <w:szCs w:val="32"/>
+        </w:rPr>
+        <w:t>строения соответствующих графиков в в файл is.ini в раздел [distribution]</w:t>
+      </w:r>
+      <w:r>
+        <w:rPr>
+          <w:sz w:val="32"/>
+          <w:szCs w:val="32"/>
+        </w:rPr>
+        <w:t xml:space="preserve"> встав</w:t>
+      </w:r>
+      <w:r>
+        <w:rPr>
+          <w:sz w:val="32"/>
+          <w:szCs w:val="32"/>
+        </w:rPr>
+        <w:t>ь</w:t>
+      </w:r>
+      <w:r>
+        <w:rPr>
+          <w:sz w:val="32"/>
+          <w:szCs w:val="32"/>
+        </w:rPr>
+        <w:t>те (</w:t>
+      </w:r>
+      <w:r>
+        <w:rPr>
+          <w:sz w:val="32"/>
+          <w:szCs w:val="32"/>
+        </w:rPr>
+        <w:t>скопируйте</w:t>
+      </w:r>
+      <w:r>
+        <w:rPr>
+          <w:sz w:val="32"/>
+          <w:szCs w:val="32"/>
+        </w:rPr>
+        <w:t>)</w:t>
+      </w:r>
+      <w:r>
+        <w:rPr>
+          <w:sz w:val="32"/>
+          <w:szCs w:val="32"/>
+        </w:rPr>
+        <w:t xml:space="preserve"> описания п</w:t>
+      </w:r>
+      <w:r>
+        <w:rPr>
+          <w:sz w:val="32"/>
+          <w:szCs w:val="32"/>
+        </w:rPr>
+        <w:t>о</w:t>
+      </w:r>
+      <w:r>
+        <w:rPr>
+          <w:sz w:val="32"/>
+          <w:szCs w:val="32"/>
+        </w:rPr>
+        <w:lastRenderedPageBreak/>
+        <w:t>строенных можелей для объемов выборок в 500 набл</w:t>
+      </w:r>
+      <w:r>
+        <w:rPr>
+          <w:sz w:val="32"/>
+          <w:szCs w:val="32"/>
+        </w:rPr>
+        <w:t>ю</w:t>
+      </w:r>
+      <w:r>
+        <w:rPr>
+          <w:sz w:val="32"/>
+          <w:szCs w:val="32"/>
+        </w:rPr>
+        <w:t>дений</w:t>
+      </w:r>
+      <w:r>
+        <w:rPr>
+          <w:sz w:val="32"/>
+          <w:szCs w:val="32"/>
+        </w:rPr>
+        <w:t>,</w:t>
+      </w:r>
+      <w:r>
+        <w:rPr>
+          <w:sz w:val="32"/>
+          <w:szCs w:val="32"/>
+        </w:rPr>
+        <w:t xml:space="preserve"> которые выдаются в окно </w:t>
+      </w:r>
+      <w:r>
+        <w:rPr>
+          <w:sz w:val="32"/>
+          <w:szCs w:val="32"/>
+          <w:lang w:val="en-US"/>
+        </w:rPr>
+        <w:t>isw</w:t>
+      </w:r>
+      <w:r>
+        <w:rPr>
+          <w:sz w:val="32"/>
+          <w:szCs w:val="32"/>
+        </w:rPr>
+        <w:t>. Эти описания имеют следующий вид</w:t>
+      </w:r>
+      <w:r>
+        <w:rPr>
+          <w:sz w:val="32"/>
+          <w:szCs w:val="32"/>
+          <w:lang w:val="en-US"/>
+        </w:rPr>
         <w:t>:</w:t>
+      </w:r>
+    </w:p>
+    <w:p>
+      <w:pPr>
+        <w:pStyle w:val="af8"/>
+        <w:spacing w:line="240" w:lineRule="auto"/>
+        <w:ind w:left="1069"/>
+        <w:rPr>
+          <w:sz w:val="32"/>
+          <w:szCs w:val="32"/>
+          <w:lang w:val="en-US"/>
+        </w:rPr>
+      </w:pPr>
+      <w:r>
+        <w:rPr>
+          <w:sz w:val="28"/>
+          <w:szCs w:val="28"/>
+          <w:lang w:val="en-US"/>
+        </w:rPr>
+        <w:t xml:space="preserve">            </w:t>
+      </w:r>
+      <w:r>
+        <w:rPr>
+          <w:sz w:val="32"/>
+          <w:szCs w:val="32"/>
+        </w:rPr>
+        <w:t>Shift(Scale(D14(5.188190),1.9897427),0.0000000)</w:t>
+      </w:r>
+    </w:p>
+    <w:p>
+      <w:pPr>
+        <w:pStyle w:val="af8"/>
+        <w:spacing w:line="240" w:lineRule="auto"/>
+        <w:ind w:left="1069"/>
+        <w:rPr>
+          <w:sz w:val="32"/>
+          <w:szCs w:val="32"/>
+        </w:rPr>
+      </w:pPr>
+      <w:r>
+        <w:rPr>
+          <w:sz w:val="32"/>
+          <w:szCs w:val="32"/>
+          <w:lang w:val="en-US"/>
+        </w:rPr>
+        <w:tab/>
+      </w:r>
+      <w:r>
+        <w:rPr>
+          <w:sz w:val="32"/>
+          <w:szCs w:val="32"/>
+        </w:rPr>
+        <w:t xml:space="preserve">     </w:t>
+      </w:r>
+      <w:r>
+        <w:rPr>
+          <w:sz w:val="32"/>
+          <w:szCs w:val="32"/>
+        </w:rPr>
+        <w:t>Сформулируйте выводы по 2-му пункту.</w:t>
+      </w:r>
+    </w:p>
+    <w:p>
+      <w:pPr>
+        <w:pStyle w:val="af8"/>
+        <w:numPr>
+          <w:ilvl w:val="1"/>
+          <w:numId w:val="16"/>
+        </w:numPr>
+        <w:tabs>
+          <w:tab w:val="left" w:pos="1044"/>
+        </w:tabs>
+        <w:spacing w:before="360" w:after="120" w:line="240" w:lineRule="auto"/>
+        <w:jc w:val="both"/>
+        <w:rPr>
+          <w:b/>
+          <w:sz w:val="36"/>
+          <w:szCs w:val="36"/>
+        </w:rPr>
+      </w:pPr>
+      <w:r>
+        <w:rPr>
+          <w:sz w:val="32"/>
+          <w:szCs w:val="32"/>
+        </w:rPr>
+        <w:t xml:space="preserve"> Выборки объёмом 500 наблюдений попробуйте сгл</w:t>
+      </w:r>
+      <w:r>
+        <w:rPr>
+          <w:sz w:val="32"/>
+          <w:szCs w:val="32"/>
+        </w:rPr>
+        <w:t>а</w:t>
+      </w:r>
+      <w:r>
+        <w:rPr>
+          <w:sz w:val="32"/>
+          <w:szCs w:val="32"/>
+        </w:rPr>
+        <w:t>дить другой параметрической моделью, например, обобщенным распределением Вейбулла и гамма-распределение</w:t>
+      </w:r>
+      <w:r>
+        <w:rPr>
+          <w:sz w:val="32"/>
+          <w:szCs w:val="32"/>
+        </w:rPr>
+        <w:t>м</w:t>
+      </w:r>
+      <w:r>
+        <w:rPr>
+          <w:sz w:val="32"/>
+          <w:szCs w:val="32"/>
+        </w:rPr>
+        <w:t xml:space="preserve"> В последнем случае проверьте э</w:t>
+      </w:r>
+      <w:r>
+        <w:rPr>
+          <w:sz w:val="32"/>
+          <w:szCs w:val="32"/>
+        </w:rPr>
+        <w:t>ф</w:t>
+      </w:r>
+      <w:r>
+        <w:rPr>
+          <w:sz w:val="32"/>
+          <w:szCs w:val="32"/>
+        </w:rPr>
+        <w:t xml:space="preserve">фект от применения </w:t>
+      </w:r>
+      <w:r>
+        <w:rPr>
+          <w:sz w:val="32"/>
+          <w:szCs w:val="32"/>
+        </w:rPr>
+        <w:t>“</w:t>
+      </w:r>
+      <w:r>
+        <w:rPr>
+          <w:sz w:val="32"/>
+          <w:szCs w:val="32"/>
+        </w:rPr>
+        <w:t>группирования при оценивании</w:t>
+      </w:r>
+      <w:r>
+        <w:rPr>
+          <w:sz w:val="32"/>
+          <w:szCs w:val="32"/>
+        </w:rPr>
+        <w:t>”</w:t>
+      </w:r>
+      <w:r>
+        <w:rPr>
+          <w:sz w:val="32"/>
+          <w:szCs w:val="32"/>
+        </w:rPr>
+        <w:t>.</w:t>
+      </w:r>
+    </w:p>
+    <w:p>
+      <w:pPr>
+        <w:pStyle w:val="af8"/>
+        <w:numPr>
+          <w:ilvl w:val="1"/>
+          <w:numId w:val="16"/>
+        </w:numPr>
+        <w:tabs>
+          <w:tab w:val="left" w:pos="1044"/>
+        </w:tabs>
+        <w:spacing w:before="360" w:after="120" w:line="240" w:lineRule="auto"/>
+        <w:jc w:val="both"/>
+        <w:rPr>
+          <w:b/>
+          <w:sz w:val="36"/>
+          <w:szCs w:val="36"/>
+        </w:rPr>
+      </w:pPr>
+      <w:r>
+        <w:rPr>
+          <w:sz w:val="32"/>
+          <w:szCs w:val="32"/>
+        </w:rPr>
+        <w:t>Выборки объёмом 500 наблюдений при параметре формы 4 и 5 попробуйте описать</w:t>
+      </w:r>
+      <w:r>
+        <w:rPr>
+          <w:sz w:val="32"/>
+          <w:szCs w:val="32"/>
+        </w:rPr>
+        <w:t>:</w:t>
+      </w:r>
+    </w:p>
+    <w:p>
+      <w:pPr>
+        <w:pStyle w:val="af8"/>
+        <w:numPr>
+          <w:ilvl w:val="2"/>
+          <w:numId w:val="16"/>
+        </w:numPr>
+        <w:tabs>
+          <w:tab w:val="left" w:pos="1044"/>
+        </w:tabs>
+        <w:spacing w:before="360" w:after="120" w:line="240" w:lineRule="auto"/>
+        <w:jc w:val="both"/>
+        <w:rPr>
+          <w:b/>
+          <w:sz w:val="36"/>
+          <w:szCs w:val="36"/>
+        </w:rPr>
+      </w:pPr>
+      <w:r>
+        <w:rPr>
+          <w:sz w:val="32"/>
+          <w:szCs w:val="32"/>
+        </w:rPr>
+        <w:t>нормальным законом</w:t>
+      </w:r>
+    </w:p>
+    <w:p>
+      <w:pPr>
+        <w:pStyle w:val="af8"/>
+        <w:numPr>
+          <w:ilvl w:val="2"/>
+          <w:numId w:val="16"/>
+        </w:numPr>
+        <w:tabs>
+          <w:tab w:val="left" w:pos="1044"/>
+        </w:tabs>
+        <w:spacing w:before="360" w:after="120" w:line="240" w:lineRule="auto"/>
+        <w:jc w:val="both"/>
+        <w:rPr>
+          <w:b/>
+          <w:sz w:val="36"/>
+          <w:szCs w:val="36"/>
+        </w:rPr>
+      </w:pPr>
+      <w:r>
+        <w:rPr>
+          <w:sz w:val="32"/>
+          <w:szCs w:val="32"/>
+        </w:rPr>
+        <w:t>обобщенным нормальным законом</w:t>
+      </w:r>
+    </w:p>
+    <w:p>
+      <w:pPr>
+        <w:pStyle w:val="af8"/>
+        <w:tabs>
+          <w:tab w:val="left" w:pos="1044"/>
+        </w:tabs>
+        <w:spacing w:before="360" w:after="120" w:line="240" w:lineRule="auto"/>
+        <w:ind w:left="1789"/>
+        <w:jc w:val="both"/>
+        <w:rPr>
+          <w:sz w:val="32"/>
+          <w:szCs w:val="32"/>
+        </w:rPr>
+      </w:pPr>
+      <w:r>
+        <w:rPr>
+          <w:sz w:val="32"/>
+          <w:szCs w:val="32"/>
+        </w:rPr>
+        <w:t>Сформулируйте выводы по 3-му пункту.</w:t>
       </w:r>
     </w:p>
     <w:p>
@@ -2024,9 +2693,9 @@
   </w:abstractNum>
   <w:abstractNum w:abstractNumId="2">
     <w:nsid w:val="0EAB76AB"/>
-    <w:multiLevelType w:val="hybridMultilevel"/>
-    <w:tmpl w:val="2E84F80A"/>
-    <w:lvl w:ilvl="0" w:tplc="C0EE035C">
+    <w:multiLevelType w:val="multilevel"/>
+    <w:tmpl w:val="5F8265AC"/>
+    <w:lvl w:ilvl="0">
       <w:start w:val="1"/>
       <w:numFmt w:val="decimal"/>
       <w:lvlText w:val="%1."/>
@@ -2039,77 +2708,115 @@
         <w:sz w:val="32"/>
       </w:rPr>
     </w:lvl>
-    <w:lvl w:ilvl="1" w:tplc="04190019" w:tentative="1">
-      <w:start w:val="1"/>
-      <w:numFmt w:val="lowerLetter"/>
-      <w:lvlText w:val="%2."/>
-      <w:lvlJc w:val="left"/>
-      <w:pPr>
-        <w:ind w:left="1789" w:hanging="360"/>
-      </w:pPr>
-    </w:lvl>
-    <w:lvl w:ilvl="2" w:tplc="0419001B" w:tentative="1">
-      <w:start w:val="1"/>
-      <w:numFmt w:val="lowerRoman"/>
-      <w:lvlText w:val="%3."/>
-      <w:lvlJc w:val="right"/>
-      <w:pPr>
-        <w:ind w:left="2509" w:hanging="180"/>
-      </w:pPr>
-    </w:lvl>
-    <w:lvl w:ilvl="3" w:tplc="0419000F" w:tentative="1">
+    <w:lvl w:ilvl="1">
       <w:start w:val="1"/>
       <w:numFmt w:val="decimal"/>
-      <w:lvlText w:val="%4."/>
-      <w:lvlJc w:val="left"/>
-      <w:pPr>
-        <w:ind w:left="3229" w:hanging="360"/>
-      </w:pPr>
-    </w:lvl>
-    <w:lvl w:ilvl="4" w:tplc="04190019" w:tentative="1">
-      <w:start w:val="1"/>
-      <w:numFmt w:val="lowerLetter"/>
-      <w:lvlText w:val="%5."/>
-      <w:lvlJc w:val="left"/>
-      <w:pPr>
-        <w:ind w:left="3949" w:hanging="360"/>
-      </w:pPr>
-    </w:lvl>
-    <w:lvl w:ilvl="5" w:tplc="0419001B" w:tentative="1">
-      <w:start w:val="1"/>
-      <w:numFmt w:val="lowerRoman"/>
-      <w:lvlText w:val="%6."/>
-      <w:lvlJc w:val="right"/>
-      <w:pPr>
-        <w:ind w:left="4669" w:hanging="180"/>
-      </w:pPr>
-    </w:lvl>
-    <w:lvl w:ilvl="6" w:tplc="0419000F" w:tentative="1">
+      <w:isLgl/>
+      <w:lvlText w:val="%1.%2."/>
+      <w:lvlJc w:val="left"/>
+      <w:pPr>
+        <w:ind w:left="1789" w:hanging="720"/>
+      </w:pPr>
+      <w:rPr>
+        <w:rFonts w:hint="default"/>
+        <w:b w:val="0"/>
+        <w:sz w:val="32"/>
+        <w:szCs w:val="32"/>
+      </w:rPr>
+    </w:lvl>
+    <w:lvl w:ilvl="2">
       <w:start w:val="1"/>
       <w:numFmt w:val="decimal"/>
-      <w:lvlText w:val="%7."/>
-      <w:lvlJc w:val="left"/>
-      <w:pPr>
-        <w:ind w:left="5389" w:hanging="360"/>
-      </w:pPr>
-    </w:lvl>
-    <w:lvl w:ilvl="7" w:tplc="04190019" w:tentative="1">
-      <w:start w:val="1"/>
-      <w:numFmt w:val="lowerLetter"/>
-      <w:lvlText w:val="%8."/>
-      <w:lvlJc w:val="left"/>
-      <w:pPr>
-        <w:ind w:left="6109" w:hanging="360"/>
-      </w:pPr>
-    </w:lvl>
-    <w:lvl w:ilvl="8" w:tplc="0419001B" w:tentative="1">
-      <w:start w:val="1"/>
-      <w:numFmt w:val="lowerRoman"/>
-      <w:lvlText w:val="%9."/>
-      <w:lvlJc w:val="right"/>
-      <w:pPr>
-        <w:ind w:left="6829" w:hanging="180"/>
-      </w:pPr>
+      <w:isLgl/>
+      <w:lvlText w:val="%1.%2.%3."/>
+      <w:lvlJc w:val="left"/>
+      <w:pPr>
+        <w:ind w:left="2509" w:hanging="1080"/>
+      </w:pPr>
+      <w:rPr>
+        <w:rFonts w:hint="default"/>
+        <w:b w:val="0"/>
+        <w:sz w:val="32"/>
+        <w:szCs w:val="32"/>
+      </w:rPr>
+    </w:lvl>
+    <w:lvl w:ilvl="3">
+      <w:start w:val="1"/>
+      <w:numFmt w:val="decimal"/>
+      <w:isLgl/>
+      <w:lvlText w:val="%1.%2.%3.%4."/>
+      <w:lvlJc w:val="left"/>
+      <w:pPr>
+        <w:ind w:left="3229" w:hanging="1440"/>
+      </w:pPr>
+      <w:rPr>
+        <w:rFonts w:hint="default"/>
+      </w:rPr>
+    </w:lvl>
+    <w:lvl w:ilvl="4">
+      <w:start w:val="1"/>
+      <w:numFmt w:val="decimal"/>
+      <w:isLgl/>
+      <w:lvlText w:val="%1.%2.%3.%4.%5."/>
+      <w:lvlJc w:val="left"/>
+      <w:pPr>
+        <w:ind w:left="3589" w:hanging="1440"/>
+      </w:pPr>
+      <w:rPr>
+        <w:rFonts w:hint="default"/>
+      </w:rPr>
+    </w:lvl>
+    <w:lvl w:ilvl="5">
+      <w:start w:val="1"/>
+      <w:numFmt w:val="decimal"/>
+      <w:isLgl/>
+      <w:lvlText w:val="%1.%2.%3.%4.%5.%6."/>
+      <w:lvlJc w:val="left"/>
+      <w:pPr>
+        <w:ind w:left="4309" w:hanging="1800"/>
+      </w:pPr>
+      <w:rPr>
+        <w:rFonts w:hint="default"/>
+      </w:rPr>
+    </w:lvl>
+    <w:lvl w:ilvl="6">
+      <w:start w:val="1"/>
+      <w:numFmt w:val="decimal"/>
+      <w:isLgl/>
+      <w:lvlText w:val="%1.%2.%3.%4.%5.%6.%7."/>
+      <w:lvlJc w:val="left"/>
+      <w:pPr>
+        <w:ind w:left="5029" w:hanging="2160"/>
+      </w:pPr>
+      <w:rPr>
+        <w:rFonts w:hint="default"/>
+      </w:rPr>
+    </w:lvl>
+    <w:lvl w:ilvl="7">
+      <w:start w:val="1"/>
+      <w:numFmt w:val="decimal"/>
+      <w:isLgl/>
+      <w:lvlText w:val="%1.%2.%3.%4.%5.%6.%7.%8."/>
+      <w:lvlJc w:val="left"/>
+      <w:pPr>
+        <w:ind w:left="5749" w:hanging="2520"/>
+      </w:pPr>
+      <w:rPr>
+        <w:rFonts w:hint="default"/>
+      </w:rPr>
+    </w:lvl>
+    <w:lvl w:ilvl="8">
+      <w:start w:val="1"/>
+      <w:numFmt w:val="decimal"/>
+      <w:isLgl/>
+      <w:lvlText w:val="%1.%2.%3.%4.%5.%6.%7.%8.%9."/>
+      <w:lvlJc w:val="left"/>
+      <w:pPr>
+        <w:ind w:left="6109" w:hanging="2520"/>
+      </w:pPr>
+      <w:rPr>
+        <w:rFonts w:hint="default"/>
+      </w:rPr>
     </w:lvl>
   </w:abstractNum>
   <w:abstractNum w:abstractNumId="3">
@@ -4655,11 +5362,10 @@
   </w:font>
   <w:font w:name="Tahoma">
     <w:panose1 w:val="020B0604030504040204"/>
-    <w:charset w:val="00"/>
+    <w:charset w:val="CC"/>
     <w:family w:val="swiss"/>
-    <w:notTrueType/>
     <w:pitch w:val="variable"/>
-    <w:sig w:usb0="00000003" w:usb1="00000000" w:usb2="00000000" w:usb3="00000000" w:csb0="00000001" w:csb1="00000000"/>
+    <w:sig w:usb0="E1002EFF" w:usb1="C000605B" w:usb2="00000029" w:usb3="00000000" w:csb0="000101FF" w:csb1="00000000"/>
   </w:font>
   <w:font w:name="Arial">
     <w:panose1 w:val="020B0604020202020204"/>
@@ -4727,6 +5433,7 @@
     <w:rsid w:val="004E34E8"/>
     <w:rsid w:val="00513411"/>
     <w:rsid w:val="00533008"/>
+    <w:rsid w:val="00580E30"/>
     <w:rsid w:val="00594210"/>
     <w:rsid w:val="00597878"/>
     <w:rsid w:val="005A4BBF"/>
@@ -5403,7 +6110,7 @@
   <a:extraClrSchemeLst/>
   <a:extLst>
     <a:ext uri="{05A4C25C-085E-4340-85A3-A5531E510DB2}">
-      <thm15:themeFamily xmlns:thm15="http://schemas.microsoft.com/office/thememl/2012/main" xmlns="" name="Office Theme" id="{62F939B6-93AF-4DB8-9C6B-D6C7DFDC589F}" vid="{4A3C46E8-61CC-4603-A589-7422A47A8E4A}"/>
+      <thm15:themeFamily xmlns="" xmlns:thm15="http://schemas.microsoft.com/office/thememl/2012/main" name="Office Theme" id="{62F939B6-93AF-4DB8-9C6B-D6C7DFDC589F}" vid="{4A3C46E8-61CC-4603-A589-7422A47A8E4A}"/>
     </a:ext>
   </a:extLst>
 </a:theme>

</xml_diff>

<commit_message>
Lab report 2 has been corrected
</commit_message>
<xml_diff>
--- a/Лаба 2/Отчёт/ОР_Lab2.docx
+++ b/Лаба 2/Отчёт/ОР_Lab2.docx
@@ -79,7 +79,7 @@
                           <a:blip r:embed="rId8" cstate="print">
                             <a:extLst>
                               <a:ext uri="{28A0092B-C50C-407E-A947-70E740481C1C}">
-                                <a14:useLocalDpi xmlns:a14="http://schemas.microsoft.com/office/drawing/2010/main" xmlns:wps="http://schemas.microsoft.com/office/word/2010/wordprocessingShape" xmlns:wpi="http://schemas.microsoft.com/office/word/2010/wordprocessingInk" xmlns:wpg="http://schemas.microsoft.com/office/word/2010/wordprocessingGroup" xmlns:w16se="http://schemas.microsoft.com/office/word/2015/wordml/symex" xmlns:w16sdtdh="http://schemas.microsoft.com/office/word/2020/wordml/sdtdatahash" xmlns:w16="http://schemas.microsoft.com/office/word/2018/wordml" xmlns:w16cid="http://schemas.microsoft.com/office/word/2016/wordml/cid" xmlns:w16cex="http://schemas.microsoft.com/office/word/2018/wordml/cex" xmlns:w15="http://schemas.microsoft.com/office/word/2012/wordml" xmlns:w14="http://schemas.microsoft.com/office/word/2010/wordml" xmlns:w="http://schemas.openxmlformats.org/wordprocessingml/2006/main" xmlns:w10="urn:schemas-microsoft-com:office:word" xmlns:wp14="http://schemas.microsoft.com/office/word/2010/wordprocessingDrawing" xmlns:v="urn:schemas-microsoft-com:vml" xmlns:oel="http://schemas.microsoft.com/office/2019/extlst" xmlns:o="urn:schemas-microsoft-com:office:office" xmlns:am3d="http://schemas.microsoft.com/office/drawing/2017/model3d" xmlns:aink="http://schemas.microsoft.com/office/drawing/2016/ink" xmlns:mc="http://schemas.openxmlformats.org/markup-compatibility/2006" xmlns:cx8="http://schemas.microsoft.com/office/drawing/2016/5/14/chartex" xmlns:cx7="http://schemas.microsoft.com/office/drawing/2016/5/13/chartex" xmlns:cx6="http://schemas.microsoft.com/office/drawing/2016/5/12/chartex" xmlns:cx5="http://schemas.microsoft.com/office/drawing/2016/5/11/chartex" xmlns:cx4="http://schemas.microsoft.com/office/drawing/2016/5/10/chartex" xmlns:cx3="http://schemas.microsoft.com/office/drawing/2016/5/9/chartex" xmlns:cx2="http://schemas.microsoft.com/office/drawing/2015/10/21/chartex" xmlns:cx1="http://schemas.microsoft.com/office/drawing/2015/9/8/chartex" xmlns:cx="http://schemas.microsoft.com/office/drawing/2014/chartex" xmlns:wpc="http://schemas.microsoft.com/office/word/2010/wordprocessingCanvas" xmlns="" val="0"/>
+                                <a14:useLocalDpi xmlns="" xmlns:wpc="http://schemas.microsoft.com/office/word/2010/wordprocessingCanvas" xmlns:cx="http://schemas.microsoft.com/office/drawing/2014/chartex" xmlns:cx1="http://schemas.microsoft.com/office/drawing/2015/9/8/chartex" xmlns:cx2="http://schemas.microsoft.com/office/drawing/2015/10/21/chartex" xmlns:cx3="http://schemas.microsoft.com/office/drawing/2016/5/9/chartex" xmlns:cx4="http://schemas.microsoft.com/office/drawing/2016/5/10/chartex" xmlns:cx5="http://schemas.microsoft.com/office/drawing/2016/5/11/chartex" xmlns:cx6="http://schemas.microsoft.com/office/drawing/2016/5/12/chartex" xmlns:cx7="http://schemas.microsoft.com/office/drawing/2016/5/13/chartex" xmlns:cx8="http://schemas.microsoft.com/office/drawing/2016/5/14/chartex" xmlns:mc="http://schemas.openxmlformats.org/markup-compatibility/2006" xmlns:aink="http://schemas.microsoft.com/office/drawing/2016/ink" xmlns:am3d="http://schemas.microsoft.com/office/drawing/2017/model3d" xmlns:o="urn:schemas-microsoft-com:office:office" xmlns:oel="http://schemas.microsoft.com/office/2019/extlst" xmlns:v="urn:schemas-microsoft-com:vml" xmlns:wp14="http://schemas.microsoft.com/office/word/2010/wordprocessingDrawing" xmlns:w10="urn:schemas-microsoft-com:office:word" xmlns:w="http://schemas.openxmlformats.org/wordprocessingml/2006/main" xmlns:w14="http://schemas.microsoft.com/office/word/2010/wordml" xmlns:w15="http://schemas.microsoft.com/office/word/2012/wordml" xmlns:w16cex="http://schemas.microsoft.com/office/word/2018/wordml/cex" xmlns:w16cid="http://schemas.microsoft.com/office/word/2016/wordml/cid" xmlns:w16="http://schemas.microsoft.com/office/word/2018/wordml" xmlns:w16sdtdh="http://schemas.microsoft.com/office/word/2020/wordml/sdtdatahash" xmlns:w16se="http://schemas.microsoft.com/office/word/2015/wordml/symex" xmlns:wpg="http://schemas.microsoft.com/office/word/2010/wordprocessingGroup" xmlns:wpi="http://schemas.microsoft.com/office/word/2010/wordprocessingInk" xmlns:wps="http://schemas.microsoft.com/office/word/2010/wordprocessingShape" xmlns:a14="http://schemas.microsoft.com/office/drawing/2010/main" val="0"/>
                               </a:ext>
                             </a:extLst>
                           </a:blip>
@@ -229,7 +229,7 @@
                           <a:blip r:embed="rId10">
                             <a:extLst>
                               <a:ext uri="{28A0092B-C50C-407E-A947-70E740481C1C}">
-                                <a14:useLocalDpi xmlns:a14="http://schemas.microsoft.com/office/drawing/2010/main" xmlns:wps="http://schemas.microsoft.com/office/word/2010/wordprocessingShape" xmlns:wpi="http://schemas.microsoft.com/office/word/2010/wordprocessingInk" xmlns:wpg="http://schemas.microsoft.com/office/word/2010/wordprocessingGroup" xmlns:w16se="http://schemas.microsoft.com/office/word/2015/wordml/symex" xmlns:w16sdtdh="http://schemas.microsoft.com/office/word/2020/wordml/sdtdatahash" xmlns:w16="http://schemas.microsoft.com/office/word/2018/wordml" xmlns:w16cid="http://schemas.microsoft.com/office/word/2016/wordml/cid" xmlns:w16cex="http://schemas.microsoft.com/office/word/2018/wordml/cex" xmlns:w15="http://schemas.microsoft.com/office/word/2012/wordml" xmlns:w14="http://schemas.microsoft.com/office/word/2010/wordml" xmlns:w="http://schemas.openxmlformats.org/wordprocessingml/2006/main" xmlns:w10="urn:schemas-microsoft-com:office:word" xmlns:wp14="http://schemas.microsoft.com/office/word/2010/wordprocessingDrawing" xmlns:v="urn:schemas-microsoft-com:vml" xmlns:oel="http://schemas.microsoft.com/office/2019/extlst" xmlns:o="urn:schemas-microsoft-com:office:office" xmlns:am3d="http://schemas.microsoft.com/office/drawing/2017/model3d" xmlns:aink="http://schemas.microsoft.com/office/drawing/2016/ink" xmlns:mc="http://schemas.openxmlformats.org/markup-compatibility/2006" xmlns:cx8="http://schemas.microsoft.com/office/drawing/2016/5/14/chartex" xmlns:cx7="http://schemas.microsoft.com/office/drawing/2016/5/13/chartex" xmlns:cx6="http://schemas.microsoft.com/office/drawing/2016/5/12/chartex" xmlns:cx5="http://schemas.microsoft.com/office/drawing/2016/5/11/chartex" xmlns:cx4="http://schemas.microsoft.com/office/drawing/2016/5/10/chartex" xmlns:cx3="http://schemas.microsoft.com/office/drawing/2016/5/9/chartex" xmlns:cx2="http://schemas.microsoft.com/office/drawing/2015/10/21/chartex" xmlns:cx1="http://schemas.microsoft.com/office/drawing/2015/9/8/chartex" xmlns:cx="http://schemas.microsoft.com/office/drawing/2014/chartex" xmlns:wpc="http://schemas.microsoft.com/office/word/2010/wordprocessingCanvas" xmlns="" val="0"/>
+                                <a14:useLocalDpi xmlns="" xmlns:wpc="http://schemas.microsoft.com/office/word/2010/wordprocessingCanvas" xmlns:cx="http://schemas.microsoft.com/office/drawing/2014/chartex" xmlns:cx1="http://schemas.microsoft.com/office/drawing/2015/9/8/chartex" xmlns:cx2="http://schemas.microsoft.com/office/drawing/2015/10/21/chartex" xmlns:cx3="http://schemas.microsoft.com/office/drawing/2016/5/9/chartex" xmlns:cx4="http://schemas.microsoft.com/office/drawing/2016/5/10/chartex" xmlns:cx5="http://schemas.microsoft.com/office/drawing/2016/5/11/chartex" xmlns:cx6="http://schemas.microsoft.com/office/drawing/2016/5/12/chartex" xmlns:cx7="http://schemas.microsoft.com/office/drawing/2016/5/13/chartex" xmlns:cx8="http://schemas.microsoft.com/office/drawing/2016/5/14/chartex" xmlns:mc="http://schemas.openxmlformats.org/markup-compatibility/2006" xmlns:aink="http://schemas.microsoft.com/office/drawing/2016/ink" xmlns:am3d="http://schemas.microsoft.com/office/drawing/2017/model3d" xmlns:o="urn:schemas-microsoft-com:office:office" xmlns:oel="http://schemas.microsoft.com/office/2019/extlst" xmlns:v="urn:schemas-microsoft-com:vml" xmlns:wp14="http://schemas.microsoft.com/office/word/2010/wordprocessingDrawing" xmlns:w10="urn:schemas-microsoft-com:office:word" xmlns:w="http://schemas.openxmlformats.org/wordprocessingml/2006/main" xmlns:w14="http://schemas.microsoft.com/office/word/2010/wordml" xmlns:w15="http://schemas.microsoft.com/office/word/2012/wordml" xmlns:w16cex="http://schemas.microsoft.com/office/word/2018/wordml/cex" xmlns:w16cid="http://schemas.microsoft.com/office/word/2016/wordml/cid" xmlns:w16="http://schemas.microsoft.com/office/word/2018/wordml" xmlns:w16sdtdh="http://schemas.microsoft.com/office/word/2020/wordml/sdtdatahash" xmlns:w16se="http://schemas.microsoft.com/office/word/2015/wordml/symex" xmlns:wpg="http://schemas.microsoft.com/office/word/2010/wordprocessingGroup" xmlns:wpi="http://schemas.microsoft.com/office/word/2010/wordprocessingInk" xmlns:wps="http://schemas.microsoft.com/office/word/2010/wordprocessingShape" xmlns:a14="http://schemas.microsoft.com/office/drawing/2010/main" val="0"/>
                               </a:ext>
                             </a:extLst>
                           </a:blip>
@@ -496,7 +496,7 @@
                           <a:blip r:embed="rId11">
                             <a:extLst>
                               <a:ext uri="{28A0092B-C50C-407E-A947-70E740481C1C}">
-                                <a14:useLocalDpi xmlns:a14="http://schemas.microsoft.com/office/drawing/2010/main" xmlns:wps="http://schemas.microsoft.com/office/word/2010/wordprocessingShape" xmlns:wpi="http://schemas.microsoft.com/office/word/2010/wordprocessingInk" xmlns:wpg="http://schemas.microsoft.com/office/word/2010/wordprocessingGroup" xmlns:w16se="http://schemas.microsoft.com/office/word/2015/wordml/symex" xmlns:w16sdtdh="http://schemas.microsoft.com/office/word/2020/wordml/sdtdatahash" xmlns:w16="http://schemas.microsoft.com/office/word/2018/wordml" xmlns:w16cid="http://schemas.microsoft.com/office/word/2016/wordml/cid" xmlns:w16cex="http://schemas.microsoft.com/office/word/2018/wordml/cex" xmlns:w15="http://schemas.microsoft.com/office/word/2012/wordml" xmlns:w14="http://schemas.microsoft.com/office/word/2010/wordml" xmlns:w="http://schemas.openxmlformats.org/wordprocessingml/2006/main" xmlns:w10="urn:schemas-microsoft-com:office:word" xmlns:wp14="http://schemas.microsoft.com/office/word/2010/wordprocessingDrawing" xmlns:v="urn:schemas-microsoft-com:vml" xmlns:oel="http://schemas.microsoft.com/office/2019/extlst" xmlns:o="urn:schemas-microsoft-com:office:office" xmlns:am3d="http://schemas.microsoft.com/office/drawing/2017/model3d" xmlns:aink="http://schemas.microsoft.com/office/drawing/2016/ink" xmlns:mc="http://schemas.openxmlformats.org/markup-compatibility/2006" xmlns:cx8="http://schemas.microsoft.com/office/drawing/2016/5/14/chartex" xmlns:cx7="http://schemas.microsoft.com/office/drawing/2016/5/13/chartex" xmlns:cx6="http://schemas.microsoft.com/office/drawing/2016/5/12/chartex" xmlns:cx5="http://schemas.microsoft.com/office/drawing/2016/5/11/chartex" xmlns:cx4="http://schemas.microsoft.com/office/drawing/2016/5/10/chartex" xmlns:cx3="http://schemas.microsoft.com/office/drawing/2016/5/9/chartex" xmlns:cx2="http://schemas.microsoft.com/office/drawing/2015/10/21/chartex" xmlns:cx1="http://schemas.microsoft.com/office/drawing/2015/9/8/chartex" xmlns:cx="http://schemas.microsoft.com/office/drawing/2014/chartex" xmlns:wpc="http://schemas.microsoft.com/office/word/2010/wordprocessingCanvas" xmlns="" val="0"/>
+                                <a14:useLocalDpi xmlns="" xmlns:wpc="http://schemas.microsoft.com/office/word/2010/wordprocessingCanvas" xmlns:cx="http://schemas.microsoft.com/office/drawing/2014/chartex" xmlns:cx1="http://schemas.microsoft.com/office/drawing/2015/9/8/chartex" xmlns:cx2="http://schemas.microsoft.com/office/drawing/2015/10/21/chartex" xmlns:cx3="http://schemas.microsoft.com/office/drawing/2016/5/9/chartex" xmlns:cx4="http://schemas.microsoft.com/office/drawing/2016/5/10/chartex" xmlns:cx5="http://schemas.microsoft.com/office/drawing/2016/5/11/chartex" xmlns:cx6="http://schemas.microsoft.com/office/drawing/2016/5/12/chartex" xmlns:cx7="http://schemas.microsoft.com/office/drawing/2016/5/13/chartex" xmlns:cx8="http://schemas.microsoft.com/office/drawing/2016/5/14/chartex" xmlns:mc="http://schemas.openxmlformats.org/markup-compatibility/2006" xmlns:aink="http://schemas.microsoft.com/office/drawing/2016/ink" xmlns:am3d="http://schemas.microsoft.com/office/drawing/2017/model3d" xmlns:o="urn:schemas-microsoft-com:office:office" xmlns:oel="http://schemas.microsoft.com/office/2019/extlst" xmlns:v="urn:schemas-microsoft-com:vml" xmlns:wp14="http://schemas.microsoft.com/office/word/2010/wordprocessingDrawing" xmlns:w10="urn:schemas-microsoft-com:office:word" xmlns:w="http://schemas.openxmlformats.org/wordprocessingml/2006/main" xmlns:w14="http://schemas.microsoft.com/office/word/2010/wordml" xmlns:w15="http://schemas.microsoft.com/office/word/2012/wordml" xmlns:w16cex="http://schemas.microsoft.com/office/word/2018/wordml/cex" xmlns:w16cid="http://schemas.microsoft.com/office/word/2016/wordml/cid" xmlns:w16="http://schemas.microsoft.com/office/word/2018/wordml" xmlns:w16sdtdh="http://schemas.microsoft.com/office/word/2020/wordml/sdtdatahash" xmlns:w16se="http://schemas.microsoft.com/office/word/2015/wordml/symex" xmlns:wpg="http://schemas.microsoft.com/office/word/2010/wordprocessingGroup" xmlns:wpi="http://schemas.microsoft.com/office/word/2010/wordprocessingInk" xmlns:wps="http://schemas.microsoft.com/office/word/2010/wordprocessingShape" xmlns:a14="http://schemas.microsoft.com/office/drawing/2010/main" val="0"/>
                               </a:ext>
                             </a:extLst>
                           </a:blip>
@@ -1624,25 +1624,7 @@
           <w:sz w:val="28"/>
           <w:szCs w:val="28"/>
         </w:rPr>
-        <w:t>как меняется вид закона (функции распределения и функции пло</w:t>
-      </w:r>
-      <w:r>
-        <w:rPr>
-          <w:rFonts w:ascii="Times New Roman" w:hAnsi="Times New Roman" w:cs="Times New Roman"/>
-          <w:noProof/>
-          <w:sz w:val="28"/>
-          <w:szCs w:val="28"/>
-        </w:rPr>
-        <w:t>т</w:t>
-      </w:r>
-      <w:r>
-        <w:rPr>
-          <w:rFonts w:ascii="Times New Roman" w:hAnsi="Times New Roman" w:cs="Times New Roman"/>
-          <w:noProof/>
-          <w:sz w:val="28"/>
-          <w:szCs w:val="28"/>
-        </w:rPr>
-        <w:t>ности) с изменением его параметров;</w:t>
+        <w:t>как меняется вид закона (функции распределения и функции плотности) с изменением его параметров;</w:t>
       </w:r>
     </w:p>
     <w:p>
@@ -1773,47 +1755,7 @@
           <w:sz w:val="28"/>
           <w:szCs w:val="32"/>
         </w:rPr>
-        <w:t>(и пар</w:t>
-      </w:r>
-      <w:r>
-        <w:rPr>
-          <w:rFonts w:ascii="Times New Roman" w:hAnsi="Times New Roman" w:cs="Times New Roman"/>
-          <w:b/>
-          <w:noProof/>
-          <w:sz w:val="28"/>
-          <w:szCs w:val="32"/>
-        </w:rPr>
-        <w:t>а</w:t>
-      </w:r>
-      <w:r>
-        <w:rPr>
-          <w:rFonts w:ascii="Times New Roman" w:hAnsi="Times New Roman" w:cs="Times New Roman"/>
-          <w:b/>
-          <w:noProof/>
-          <w:sz w:val="28"/>
-          <w:szCs w:val="32"/>
-        </w:rPr>
-        <w:t>метрами), указанным в первой строке файла с выборкой, зафиксируйте p-value по всем критериям, обратите внимание на плотность и гист</w:t>
-      </w:r>
-      <w:r>
-        <w:rPr>
-          <w:rFonts w:ascii="Times New Roman" w:hAnsi="Times New Roman" w:cs="Times New Roman"/>
-          <w:b/>
-          <w:noProof/>
-          <w:sz w:val="28"/>
-          <w:szCs w:val="32"/>
-        </w:rPr>
-        <w:t>о</w:t>
-      </w:r>
-      <w:r>
-        <w:rPr>
-          <w:rFonts w:ascii="Times New Roman" w:hAnsi="Times New Roman" w:cs="Times New Roman"/>
-          <w:b/>
-          <w:noProof/>
-          <w:sz w:val="28"/>
-          <w:szCs w:val="32"/>
-        </w:rPr>
-        <w:t>грамму.</w:t>
+        <w:t>(и параметрами), указанным в первой строке файла с выборкой, зафиксируйте p-value по всем критериям, обратите внимание на плотность и гистограмму.</w:t>
       </w:r>
     </w:p>
     <w:p>
@@ -1865,16 +1807,17 @@
           <w:sz w:val="28"/>
           <w:szCs w:val="36"/>
         </w:rPr>
-        <w:t>Результаты проверки простых гипотез на основании предложенных файлов с выборками объемом 50, 100, 500 наблюдений, сгенерированных в соответсвии с распределением Вейбулла с параме</w:t>
+        <w:t xml:space="preserve">Результаты проверки </w:t>
       </w:r>
       <w:r>
         <w:rPr>
           <w:rFonts w:ascii="Times New Roman" w:hAnsi="Times New Roman" w:cs="Times New Roman"/>
+          <w:b/>
           <w:noProof/>
           <w:sz w:val="28"/>
           <w:szCs w:val="36"/>
         </w:rPr>
-        <w:t>т</w:t>
+        <w:t>простых гипотез</w:t>
       </w:r>
       <w:r>
         <w:rPr>
@@ -1883,7 +1826,273 @@
           <w:sz w:val="28"/>
           <w:szCs w:val="36"/>
         </w:rPr>
-        <w:t>ром формы, меняющимся от 0.5 до 5 с одним и тем же параметром масштаба, опираясь на критерии согласия Колмагорова (см. таблица 1), Крамера-Мизиса-Смирнова (см. таблица 2), Андесона-Дарлинга (см. таблица 3) и Хи-квадрат Пирсона (см. таблица 4).</w:t>
+        <w:t xml:space="preserve"> на основании предложенных файлов с выборками объемом </w:t>
+      </w:r>
+      <w:r>
+        <w:rPr>
+          <w:rFonts w:ascii="Times New Roman" w:hAnsi="Times New Roman" w:cs="Times New Roman"/>
+          <w:b/>
+          <w:noProof/>
+          <w:sz w:val="28"/>
+          <w:szCs w:val="36"/>
+        </w:rPr>
+        <w:t>50</w:t>
+      </w:r>
+      <w:r>
+        <w:rPr>
+          <w:rFonts w:ascii="Times New Roman" w:hAnsi="Times New Roman" w:cs="Times New Roman"/>
+          <w:noProof/>
+          <w:sz w:val="28"/>
+          <w:szCs w:val="36"/>
+        </w:rPr>
+        <w:t xml:space="preserve">, </w:t>
+      </w:r>
+      <w:r>
+        <w:rPr>
+          <w:rFonts w:ascii="Times New Roman" w:hAnsi="Times New Roman" w:cs="Times New Roman"/>
+          <w:b/>
+          <w:noProof/>
+          <w:sz w:val="28"/>
+          <w:szCs w:val="36"/>
+        </w:rPr>
+        <w:t>100</w:t>
+      </w:r>
+      <w:r>
+        <w:rPr>
+          <w:rFonts w:ascii="Times New Roman" w:hAnsi="Times New Roman" w:cs="Times New Roman"/>
+          <w:noProof/>
+          <w:sz w:val="28"/>
+          <w:szCs w:val="36"/>
+        </w:rPr>
+        <w:t xml:space="preserve">, </w:t>
+      </w:r>
+      <w:r>
+        <w:rPr>
+          <w:rFonts w:ascii="Times New Roman" w:hAnsi="Times New Roman" w:cs="Times New Roman"/>
+          <w:b/>
+          <w:noProof/>
+          <w:sz w:val="28"/>
+          <w:szCs w:val="36"/>
+        </w:rPr>
+        <w:t>500</w:t>
+      </w:r>
+      <w:r>
+        <w:rPr>
+          <w:rFonts w:ascii="Times New Roman" w:hAnsi="Times New Roman" w:cs="Times New Roman"/>
+          <w:noProof/>
+          <w:sz w:val="28"/>
+          <w:szCs w:val="36"/>
+        </w:rPr>
+        <w:t xml:space="preserve"> наблюдений, сгенерированных в соответсвии с распределением </w:t>
+      </w:r>
+      <w:r>
+        <w:rPr>
+          <w:rFonts w:ascii="Times New Roman" w:hAnsi="Times New Roman" w:cs="Times New Roman"/>
+          <w:i/>
+          <w:noProof/>
+          <w:sz w:val="28"/>
+          <w:szCs w:val="36"/>
+        </w:rPr>
+        <w:t>Вейбулла</w:t>
+      </w:r>
+      <w:r>
+        <w:rPr>
+          <w:rFonts w:ascii="Times New Roman" w:hAnsi="Times New Roman" w:cs="Times New Roman"/>
+          <w:noProof/>
+          <w:sz w:val="28"/>
+          <w:szCs w:val="36"/>
+        </w:rPr>
+        <w:t xml:space="preserve"> с параметром формы, меняющимся от </w:t>
+      </w:r>
+      <w:r>
+        <w:rPr>
+          <w:rFonts w:ascii="Times New Roman" w:hAnsi="Times New Roman" w:cs="Times New Roman"/>
+          <w:b/>
+          <w:noProof/>
+          <w:sz w:val="28"/>
+          <w:szCs w:val="36"/>
+        </w:rPr>
+        <w:t>0.5</w:t>
+      </w:r>
+      <w:r>
+        <w:rPr>
+          <w:rFonts w:ascii="Times New Roman" w:hAnsi="Times New Roman" w:cs="Times New Roman"/>
+          <w:noProof/>
+          <w:sz w:val="28"/>
+          <w:szCs w:val="36"/>
+        </w:rPr>
+        <w:t xml:space="preserve"> до </w:t>
+      </w:r>
+      <w:r>
+        <w:rPr>
+          <w:rFonts w:ascii="Times New Roman" w:hAnsi="Times New Roman" w:cs="Times New Roman"/>
+          <w:b/>
+          <w:noProof/>
+          <w:sz w:val="28"/>
+          <w:szCs w:val="36"/>
+        </w:rPr>
+        <w:t>5</w:t>
+      </w:r>
+      <w:r>
+        <w:rPr>
+          <w:rFonts w:ascii="Times New Roman" w:hAnsi="Times New Roman" w:cs="Times New Roman"/>
+          <w:noProof/>
+          <w:sz w:val="28"/>
+          <w:szCs w:val="36"/>
+        </w:rPr>
+        <w:t xml:space="preserve"> с одним и тем же параметром масштаба, опираясь на критерии согласия </w:t>
+      </w:r>
+      <w:r>
+        <w:rPr>
+          <w:rFonts w:ascii="Times New Roman" w:hAnsi="Times New Roman" w:cs="Times New Roman"/>
+          <w:i/>
+          <w:noProof/>
+          <w:sz w:val="28"/>
+          <w:szCs w:val="36"/>
+        </w:rPr>
+        <w:t>Колмагорова</w:t>
+      </w:r>
+      <w:r>
+        <w:rPr>
+          <w:rFonts w:ascii="Times New Roman" w:hAnsi="Times New Roman" w:cs="Times New Roman"/>
+          <w:noProof/>
+          <w:sz w:val="28"/>
+          <w:szCs w:val="36"/>
+        </w:rPr>
+        <w:t xml:space="preserve"> </w:t>
+      </w:r>
+      <w:r>
+        <w:rPr>
+          <w:rFonts w:ascii="Times New Roman" w:hAnsi="Times New Roman" w:cs="Times New Roman"/>
+          <w:i/>
+          <w:noProof/>
+          <w:sz w:val="28"/>
+          <w:szCs w:val="36"/>
+        </w:rPr>
+        <w:t>(см. таблица 1)</w:t>
+      </w:r>
+      <w:r>
+        <w:rPr>
+          <w:rFonts w:ascii="Times New Roman" w:hAnsi="Times New Roman" w:cs="Times New Roman"/>
+          <w:noProof/>
+          <w:sz w:val="28"/>
+          <w:szCs w:val="36"/>
+        </w:rPr>
+        <w:t xml:space="preserve">, </w:t>
+      </w:r>
+      <w:r>
+        <w:rPr>
+          <w:rFonts w:ascii="Times New Roman" w:hAnsi="Times New Roman" w:cs="Times New Roman"/>
+          <w:i/>
+          <w:noProof/>
+          <w:sz w:val="28"/>
+          <w:szCs w:val="36"/>
+        </w:rPr>
+        <w:t>Крамера-Мизиса-Смирнова</w:t>
+      </w:r>
+      <w:r>
+        <w:rPr>
+          <w:rFonts w:ascii="Times New Roman" w:hAnsi="Times New Roman" w:cs="Times New Roman"/>
+          <w:noProof/>
+          <w:sz w:val="28"/>
+          <w:szCs w:val="36"/>
+        </w:rPr>
+        <w:t xml:space="preserve"> </w:t>
+      </w:r>
+      <w:r>
+        <w:rPr>
+          <w:rFonts w:ascii="Times New Roman" w:hAnsi="Times New Roman" w:cs="Times New Roman"/>
+          <w:i/>
+          <w:noProof/>
+          <w:sz w:val="28"/>
+          <w:szCs w:val="36"/>
+        </w:rPr>
+        <w:t>(см. таблица 2)</w:t>
+      </w:r>
+      <w:r>
+        <w:rPr>
+          <w:rFonts w:ascii="Times New Roman" w:hAnsi="Times New Roman" w:cs="Times New Roman"/>
+          <w:noProof/>
+          <w:sz w:val="28"/>
+          <w:szCs w:val="36"/>
+        </w:rPr>
+        <w:t xml:space="preserve">, </w:t>
+      </w:r>
+      <w:r>
+        <w:rPr>
+          <w:rFonts w:ascii="Times New Roman" w:hAnsi="Times New Roman" w:cs="Times New Roman"/>
+          <w:i/>
+          <w:noProof/>
+          <w:sz w:val="28"/>
+          <w:szCs w:val="36"/>
+        </w:rPr>
+        <w:t>Андесона-Дарлинга</w:t>
+      </w:r>
+      <w:r>
+        <w:rPr>
+          <w:rFonts w:ascii="Times New Roman" w:hAnsi="Times New Roman" w:cs="Times New Roman"/>
+          <w:noProof/>
+          <w:sz w:val="28"/>
+          <w:szCs w:val="36"/>
+        </w:rPr>
+        <w:t xml:space="preserve"> </w:t>
+      </w:r>
+      <w:r>
+        <w:rPr>
+          <w:rFonts w:ascii="Times New Roman" w:hAnsi="Times New Roman" w:cs="Times New Roman"/>
+          <w:i/>
+          <w:noProof/>
+          <w:sz w:val="28"/>
+          <w:szCs w:val="36"/>
+        </w:rPr>
+        <w:t>(см. таблица 3)</w:t>
+      </w:r>
+      <w:r>
+        <w:rPr>
+          <w:rFonts w:ascii="Times New Roman" w:hAnsi="Times New Roman" w:cs="Times New Roman"/>
+          <w:noProof/>
+          <w:sz w:val="28"/>
+          <w:szCs w:val="36"/>
+        </w:rPr>
+        <w:t xml:space="preserve"> и </w:t>
+      </w:r>
+      <w:r>
+        <w:rPr>
+          <w:rFonts w:ascii="Times New Roman" w:hAnsi="Times New Roman" w:cs="Times New Roman"/>
+          <w:i/>
+          <w:noProof/>
+          <w:sz w:val="28"/>
+          <w:szCs w:val="36"/>
+        </w:rPr>
+        <w:t>Хи-квадрат Пирсона</w:t>
+      </w:r>
+      <w:r>
+        <w:rPr>
+          <w:rFonts w:ascii="Times New Roman" w:hAnsi="Times New Roman" w:cs="Times New Roman"/>
+          <w:noProof/>
+          <w:sz w:val="28"/>
+          <w:szCs w:val="36"/>
+        </w:rPr>
+        <w:t xml:space="preserve"> </w:t>
+      </w:r>
+      <w:r>
+        <w:rPr>
+          <w:rFonts w:ascii="Times New Roman" w:hAnsi="Times New Roman" w:cs="Times New Roman"/>
+          <w:i/>
+          <w:noProof/>
+          <w:sz w:val="28"/>
+          <w:szCs w:val="36"/>
+        </w:rPr>
+        <w:t>(см. таблица 4)</w:t>
+      </w:r>
+      <w:r>
+        <w:rPr>
+          <w:rFonts w:ascii="Times New Roman" w:hAnsi="Times New Roman" w:cs="Times New Roman"/>
+          <w:noProof/>
+          <w:sz w:val="28"/>
+          <w:szCs w:val="36"/>
+        </w:rPr>
+        <w:t>.</w:t>
       </w:r>
     </w:p>
     <w:p>
@@ -2000,10 +2209,10 @@
                 <w:lang w:eastAsia="ru-RU"/>
               </w:rPr>
               <w:object w:dxaOrig="200" w:dyaOrig="220">
-                <v:shape id="_x0000_i1025" type="#_x0000_t75" style="width:13.25pt;height:15.55pt" o:ole="">
+                <v:shape id="_x0000_i1025" type="#_x0000_t75" style="width:13.5pt;height:15.75pt" o:ole="">
                   <v:imagedata r:id="rId14" o:title=""/>
                 </v:shape>
-                <o:OLEObject Type="Embed" ProgID="Equation.DSMT4" ShapeID="_x0000_i1025" DrawAspect="Content" ObjectID="_1787922451" r:id="rId15"/>
+                <o:OLEObject Type="Embed" ProgID="Equation.DSMT4" ShapeID="_x0000_i1025" DrawAspect="Content" ObjectID="_1787922630" r:id="rId15"/>
               </w:object>
             </w:r>
             <w:r>
@@ -2172,10 +2381,10 @@
                 <w:lang w:eastAsia="ru-RU"/>
               </w:rPr>
               <w:object w:dxaOrig="440" w:dyaOrig="320">
-                <v:shape id="_x0000_i1026" type="#_x0000_t75" style="width:25.9pt;height:19pt" o:ole="">
+                <v:shape id="_x0000_i1026" type="#_x0000_t75" style="width:26.25pt;height:18.75pt" o:ole="">
                   <v:imagedata r:id="rId16" o:title=""/>
                 </v:shape>
-                <o:OLEObject Type="Embed" ProgID="Equation.DSMT4" ShapeID="_x0000_i1026" DrawAspect="Content" ObjectID="_1787922452" r:id="rId17"/>
+                <o:OLEObject Type="Embed" ProgID="Equation.DSMT4" ShapeID="_x0000_i1026" DrawAspect="Content" ObjectID="_1787922631" r:id="rId17"/>
               </w:object>
             </w:r>
             <w:r>
@@ -2225,10 +2434,10 @@
                 <w:lang w:eastAsia="ru-RU"/>
               </w:rPr>
               <w:object w:dxaOrig="220" w:dyaOrig="279">
-                <v:shape id="_x0000_i1027" type="#_x0000_t75" style="width:10.95pt;height:13.8pt" o:ole="">
+                <v:shape id="_x0000_i1027" type="#_x0000_t75" style="width:11.25pt;height:13.5pt" o:ole="">
                   <v:imagedata r:id="rId18" o:title=""/>
                 </v:shape>
-                <o:OLEObject Type="Embed" ProgID="Equation.DSMT4" ShapeID="_x0000_i1027" DrawAspect="Content" ObjectID="_1787922453" r:id="rId19"/>
+                <o:OLEObject Type="Embed" ProgID="Equation.DSMT4" ShapeID="_x0000_i1027" DrawAspect="Content" ObjectID="_1787922632" r:id="rId19"/>
               </w:object>
             </w:r>
             <w:r>
@@ -2278,10 +2487,10 @@
                 <w:lang w:eastAsia="ru-RU"/>
               </w:rPr>
               <w:object w:dxaOrig="240" w:dyaOrig="260">
-                <v:shape id="_x0000_i1028" type="#_x0000_t75" style="width:12.1pt;height:13.25pt" o:ole="">
+                <v:shape id="_x0000_i1028" type="#_x0000_t75" style="width:12pt;height:13.5pt" o:ole="">
                   <v:imagedata r:id="rId20" o:title=""/>
                 </v:shape>
-                <o:OLEObject Type="Embed" ProgID="Equation.DSMT4" ShapeID="_x0000_i1028" DrawAspect="Content" ObjectID="_1787922454" r:id="rId21"/>
+                <o:OLEObject Type="Embed" ProgID="Equation.DSMT4" ShapeID="_x0000_i1028" DrawAspect="Content" ObjectID="_1787922633" r:id="rId21"/>
               </w:object>
             </w:r>
             <w:r>
@@ -2331,10 +2540,10 @@
                 <w:lang w:eastAsia="ru-RU"/>
               </w:rPr>
               <w:object w:dxaOrig="220" w:dyaOrig="279">
-                <v:shape id="_x0000_i1029" type="#_x0000_t75" style="width:10.95pt;height:13.8pt" o:ole="">
+                <v:shape id="_x0000_i1029" type="#_x0000_t75" style="width:11.25pt;height:13.5pt" o:ole="">
                   <v:imagedata r:id="rId18" o:title=""/>
                 </v:shape>
-                <o:OLEObject Type="Embed" ProgID="Equation.DSMT4" ShapeID="_x0000_i1029" DrawAspect="Content" ObjectID="_1787922455" r:id="rId22"/>
+                <o:OLEObject Type="Embed" ProgID="Equation.DSMT4" ShapeID="_x0000_i1029" DrawAspect="Content" ObjectID="_1787922634" r:id="rId22"/>
               </w:object>
             </w:r>
             <w:r>
@@ -2384,10 +2593,10 @@
                 <w:lang w:eastAsia="ru-RU"/>
               </w:rPr>
               <w:object w:dxaOrig="240" w:dyaOrig="260">
-                <v:shape id="_x0000_i1030" type="#_x0000_t75" style="width:12.1pt;height:13.25pt" o:ole="">
+                <v:shape id="_x0000_i1030" type="#_x0000_t75" style="width:12pt;height:13.5pt" o:ole="">
                   <v:imagedata r:id="rId20" o:title=""/>
                 </v:shape>
-                <o:OLEObject Type="Embed" ProgID="Equation.DSMT4" ShapeID="_x0000_i1030" DrawAspect="Content" ObjectID="_1787922456" r:id="rId23"/>
+                <o:OLEObject Type="Embed" ProgID="Equation.DSMT4" ShapeID="_x0000_i1030" DrawAspect="Content" ObjectID="_1787922635" r:id="rId23"/>
               </w:object>
             </w:r>
             <w:r>
@@ -2437,10 +2646,10 @@
                 <w:lang w:eastAsia="ru-RU"/>
               </w:rPr>
               <w:object w:dxaOrig="220" w:dyaOrig="279">
-                <v:shape id="_x0000_i1031" type="#_x0000_t75" style="width:10.95pt;height:13.8pt" o:ole="">
+                <v:shape id="_x0000_i1031" type="#_x0000_t75" style="width:11.25pt;height:13.5pt" o:ole="">
                   <v:imagedata r:id="rId18" o:title=""/>
                 </v:shape>
-                <o:OLEObject Type="Embed" ProgID="Equation.DSMT4" ShapeID="_x0000_i1031" DrawAspect="Content" ObjectID="_1787922457" r:id="rId24"/>
+                <o:OLEObject Type="Embed" ProgID="Equation.DSMT4" ShapeID="_x0000_i1031" DrawAspect="Content" ObjectID="_1787922636" r:id="rId24"/>
               </w:object>
             </w:r>
             <w:r>
@@ -2490,10 +2699,10 @@
                 <w:lang w:eastAsia="ru-RU"/>
               </w:rPr>
               <w:object w:dxaOrig="240" w:dyaOrig="260">
-                <v:shape id="_x0000_i1032" type="#_x0000_t75" style="width:12.1pt;height:13.25pt" o:ole="">
+                <v:shape id="_x0000_i1032" type="#_x0000_t75" style="width:12pt;height:13.5pt" o:ole="">
                   <v:imagedata r:id="rId20" o:title=""/>
                 </v:shape>
-                <o:OLEObject Type="Embed" ProgID="Equation.DSMT4" ShapeID="_x0000_i1032" DrawAspect="Content" ObjectID="_1787922458" r:id="rId25"/>
+                <o:OLEObject Type="Embed" ProgID="Equation.DSMT4" ShapeID="_x0000_i1032" DrawAspect="Content" ObjectID="_1787922637" r:id="rId25"/>
               </w:object>
             </w:r>
             <w:r>
@@ -4303,10 +4512,10 @@
                 <w:lang w:eastAsia="ru-RU"/>
               </w:rPr>
               <w:object w:dxaOrig="200" w:dyaOrig="220">
-                <v:shape id="_x0000_i1033" type="#_x0000_t75" style="width:13.25pt;height:15.55pt" o:ole="">
+                <v:shape id="_x0000_i1033" type="#_x0000_t75" style="width:13.5pt;height:15.75pt" o:ole="">
                   <v:imagedata r:id="rId14" o:title=""/>
                 </v:shape>
-                <o:OLEObject Type="Embed" ProgID="Equation.DSMT4" ShapeID="_x0000_i1033" DrawAspect="Content" ObjectID="_1787922459" r:id="rId26"/>
+                <o:OLEObject Type="Embed" ProgID="Equation.DSMT4" ShapeID="_x0000_i1033" DrawAspect="Content" ObjectID="_1787922638" r:id="rId26"/>
               </w:object>
             </w:r>
             <w:r>
@@ -4479,10 +4688,10 @@
                 <w:lang w:eastAsia="ru-RU"/>
               </w:rPr>
               <w:object w:dxaOrig="440" w:dyaOrig="320">
-                <v:shape id="_x0000_i1034" type="#_x0000_t75" style="width:25.9pt;height:19pt" o:ole="">
+                <v:shape id="_x0000_i1034" type="#_x0000_t75" style="width:26.25pt;height:18.75pt" o:ole="">
                   <v:imagedata r:id="rId16" o:title=""/>
                 </v:shape>
-                <o:OLEObject Type="Embed" ProgID="Equation.DSMT4" ShapeID="_x0000_i1034" DrawAspect="Content" ObjectID="_1787922460" r:id="rId27"/>
+                <o:OLEObject Type="Embed" ProgID="Equation.DSMT4" ShapeID="_x0000_i1034" DrawAspect="Content" ObjectID="_1787922639" r:id="rId27"/>
               </w:object>
             </w:r>
             <w:r>
@@ -4532,10 +4741,10 @@
                 <w:lang w:eastAsia="ru-RU"/>
               </w:rPr>
               <w:object w:dxaOrig="220" w:dyaOrig="279">
-                <v:shape id="_x0000_i1035" type="#_x0000_t75" style="width:10.95pt;height:13.8pt" o:ole="">
+                <v:shape id="_x0000_i1035" type="#_x0000_t75" style="width:11.25pt;height:13.5pt" o:ole="">
                   <v:imagedata r:id="rId18" o:title=""/>
                 </v:shape>
-                <o:OLEObject Type="Embed" ProgID="Equation.DSMT4" ShapeID="_x0000_i1035" DrawAspect="Content" ObjectID="_1787922461" r:id="rId28"/>
+                <o:OLEObject Type="Embed" ProgID="Equation.DSMT4" ShapeID="_x0000_i1035" DrawAspect="Content" ObjectID="_1787922640" r:id="rId28"/>
               </w:object>
             </w:r>
             <w:r>
@@ -4585,10 +4794,10 @@
                 <w:lang w:eastAsia="ru-RU"/>
               </w:rPr>
               <w:object w:dxaOrig="240" w:dyaOrig="260">
-                <v:shape id="_x0000_i1036" type="#_x0000_t75" style="width:12.1pt;height:13.25pt" o:ole="">
+                <v:shape id="_x0000_i1036" type="#_x0000_t75" style="width:12pt;height:13.5pt" o:ole="">
                   <v:imagedata r:id="rId20" o:title=""/>
                 </v:shape>
-                <o:OLEObject Type="Embed" ProgID="Equation.DSMT4" ShapeID="_x0000_i1036" DrawAspect="Content" ObjectID="_1787922462" r:id="rId29"/>
+                <o:OLEObject Type="Embed" ProgID="Equation.DSMT4" ShapeID="_x0000_i1036" DrawAspect="Content" ObjectID="_1787922641" r:id="rId29"/>
               </w:object>
             </w:r>
             <w:r>
@@ -4638,10 +4847,10 @@
                 <w:lang w:eastAsia="ru-RU"/>
               </w:rPr>
               <w:object w:dxaOrig="220" w:dyaOrig="279">
-                <v:shape id="_x0000_i1037" type="#_x0000_t75" style="width:10.95pt;height:13.8pt" o:ole="">
+                <v:shape id="_x0000_i1037" type="#_x0000_t75" style="width:11.25pt;height:13.5pt" o:ole="">
                   <v:imagedata r:id="rId18" o:title=""/>
                 </v:shape>
-                <o:OLEObject Type="Embed" ProgID="Equation.DSMT4" ShapeID="_x0000_i1037" DrawAspect="Content" ObjectID="_1787922463" r:id="rId30"/>
+                <o:OLEObject Type="Embed" ProgID="Equation.DSMT4" ShapeID="_x0000_i1037" DrawAspect="Content" ObjectID="_1787922642" r:id="rId30"/>
               </w:object>
             </w:r>
             <w:r>
@@ -4691,10 +4900,10 @@
                 <w:lang w:eastAsia="ru-RU"/>
               </w:rPr>
               <w:object w:dxaOrig="240" w:dyaOrig="260">
-                <v:shape id="_x0000_i1038" type="#_x0000_t75" style="width:12.1pt;height:13.25pt" o:ole="">
+                <v:shape id="_x0000_i1038" type="#_x0000_t75" style="width:12pt;height:13.5pt" o:ole="">
                   <v:imagedata r:id="rId20" o:title=""/>
                 </v:shape>
-                <o:OLEObject Type="Embed" ProgID="Equation.DSMT4" ShapeID="_x0000_i1038" DrawAspect="Content" ObjectID="_1787922464" r:id="rId31"/>
+                <o:OLEObject Type="Embed" ProgID="Equation.DSMT4" ShapeID="_x0000_i1038" DrawAspect="Content" ObjectID="_1787922643" r:id="rId31"/>
               </w:object>
             </w:r>
             <w:r>
@@ -4744,10 +4953,10 @@
                 <w:lang w:eastAsia="ru-RU"/>
               </w:rPr>
               <w:object w:dxaOrig="220" w:dyaOrig="279">
-                <v:shape id="_x0000_i1039" type="#_x0000_t75" style="width:10.95pt;height:13.8pt" o:ole="">
+                <v:shape id="_x0000_i1039" type="#_x0000_t75" style="width:11.25pt;height:13.5pt" o:ole="">
                   <v:imagedata r:id="rId18" o:title=""/>
                 </v:shape>
-                <o:OLEObject Type="Embed" ProgID="Equation.DSMT4" ShapeID="_x0000_i1039" DrawAspect="Content" ObjectID="_1787922465" r:id="rId32"/>
+                <o:OLEObject Type="Embed" ProgID="Equation.DSMT4" ShapeID="_x0000_i1039" DrawAspect="Content" ObjectID="_1787922644" r:id="rId32"/>
               </w:object>
             </w:r>
             <w:r>
@@ -4797,10 +5006,10 @@
                 <w:lang w:eastAsia="ru-RU"/>
               </w:rPr>
               <w:object w:dxaOrig="240" w:dyaOrig="260">
-                <v:shape id="_x0000_i1040" type="#_x0000_t75" style="width:12.1pt;height:13.25pt" o:ole="">
+                <v:shape id="_x0000_i1040" type="#_x0000_t75" style="width:12pt;height:13.5pt" o:ole="">
                   <v:imagedata r:id="rId20" o:title=""/>
                 </v:shape>
-                <o:OLEObject Type="Embed" ProgID="Equation.DSMT4" ShapeID="_x0000_i1040" DrawAspect="Content" ObjectID="_1787922466" r:id="rId33"/>
+                <o:OLEObject Type="Embed" ProgID="Equation.DSMT4" ShapeID="_x0000_i1040" DrawAspect="Content" ObjectID="_1787922645" r:id="rId33"/>
               </w:object>
             </w:r>
             <w:r>
@@ -6606,10 +6815,10 @@
                 <w:lang w:eastAsia="ru-RU"/>
               </w:rPr>
               <w:object w:dxaOrig="200" w:dyaOrig="220">
-                <v:shape id="_x0000_i1041" type="#_x0000_t75" style="width:13.25pt;height:15.55pt" o:ole="">
+                <v:shape id="_x0000_i1041" type="#_x0000_t75" style="width:13.5pt;height:15.75pt" o:ole="">
                   <v:imagedata r:id="rId14" o:title=""/>
                 </v:shape>
-                <o:OLEObject Type="Embed" ProgID="Equation.DSMT4" ShapeID="_x0000_i1041" DrawAspect="Content" ObjectID="_1787922467" r:id="rId34"/>
+                <o:OLEObject Type="Embed" ProgID="Equation.DSMT4" ShapeID="_x0000_i1041" DrawAspect="Content" ObjectID="_1787922646" r:id="rId34"/>
               </w:object>
             </w:r>
             <w:r>
@@ -6782,10 +6991,10 @@
                 <w:lang w:eastAsia="ru-RU"/>
               </w:rPr>
               <w:object w:dxaOrig="440" w:dyaOrig="320">
-                <v:shape id="_x0000_i1042" type="#_x0000_t75" style="width:25.9pt;height:19pt" o:ole="">
+                <v:shape id="_x0000_i1042" type="#_x0000_t75" style="width:26.25pt;height:18.75pt" o:ole="">
                   <v:imagedata r:id="rId16" o:title=""/>
                 </v:shape>
-                <o:OLEObject Type="Embed" ProgID="Equation.DSMT4" ShapeID="_x0000_i1042" DrawAspect="Content" ObjectID="_1787922468" r:id="rId35"/>
+                <o:OLEObject Type="Embed" ProgID="Equation.DSMT4" ShapeID="_x0000_i1042" DrawAspect="Content" ObjectID="_1787922647" r:id="rId35"/>
               </w:object>
             </w:r>
             <w:r>
@@ -6835,10 +7044,10 @@
                 <w:lang w:eastAsia="ru-RU"/>
               </w:rPr>
               <w:object w:dxaOrig="220" w:dyaOrig="279">
-                <v:shape id="_x0000_i1043" type="#_x0000_t75" style="width:10.95pt;height:13.8pt" o:ole="">
+                <v:shape id="_x0000_i1043" type="#_x0000_t75" style="width:11.25pt;height:13.5pt" o:ole="">
                   <v:imagedata r:id="rId18" o:title=""/>
                 </v:shape>
-                <o:OLEObject Type="Embed" ProgID="Equation.DSMT4" ShapeID="_x0000_i1043" DrawAspect="Content" ObjectID="_1787922469" r:id="rId36"/>
+                <o:OLEObject Type="Embed" ProgID="Equation.DSMT4" ShapeID="_x0000_i1043" DrawAspect="Content" ObjectID="_1787922648" r:id="rId36"/>
               </w:object>
             </w:r>
             <w:r>
@@ -6888,10 +7097,10 @@
                 <w:lang w:eastAsia="ru-RU"/>
               </w:rPr>
               <w:object w:dxaOrig="240" w:dyaOrig="260">
-                <v:shape id="_x0000_i1044" type="#_x0000_t75" style="width:12.1pt;height:13.25pt" o:ole="">
+                <v:shape id="_x0000_i1044" type="#_x0000_t75" style="width:12pt;height:13.5pt" o:ole="">
                   <v:imagedata r:id="rId20" o:title=""/>
                 </v:shape>
-                <o:OLEObject Type="Embed" ProgID="Equation.DSMT4" ShapeID="_x0000_i1044" DrawAspect="Content" ObjectID="_1787922470" r:id="rId37"/>
+                <o:OLEObject Type="Embed" ProgID="Equation.DSMT4" ShapeID="_x0000_i1044" DrawAspect="Content" ObjectID="_1787922649" r:id="rId37"/>
               </w:object>
             </w:r>
             <w:r>
@@ -6941,10 +7150,10 @@
                 <w:lang w:eastAsia="ru-RU"/>
               </w:rPr>
               <w:object w:dxaOrig="220" w:dyaOrig="279">
-                <v:shape id="_x0000_i1045" type="#_x0000_t75" style="width:10.95pt;height:13.8pt" o:ole="">
+                <v:shape id="_x0000_i1045" type="#_x0000_t75" style="width:11.25pt;height:13.5pt" o:ole="">
                   <v:imagedata r:id="rId18" o:title=""/>
                 </v:shape>
-                <o:OLEObject Type="Embed" ProgID="Equation.DSMT4" ShapeID="_x0000_i1045" DrawAspect="Content" ObjectID="_1787922471" r:id="rId38"/>
+                <o:OLEObject Type="Embed" ProgID="Equation.DSMT4" ShapeID="_x0000_i1045" DrawAspect="Content" ObjectID="_1787922650" r:id="rId38"/>
               </w:object>
             </w:r>
             <w:r>
@@ -6994,10 +7203,10 @@
                 <w:lang w:eastAsia="ru-RU"/>
               </w:rPr>
               <w:object w:dxaOrig="240" w:dyaOrig="260">
-                <v:shape id="_x0000_i1046" type="#_x0000_t75" style="width:12.1pt;height:13.25pt" o:ole="">
+                <v:shape id="_x0000_i1046" type="#_x0000_t75" style="width:12pt;height:13.5pt" o:ole="">
                   <v:imagedata r:id="rId20" o:title=""/>
                 </v:shape>
-                <o:OLEObject Type="Embed" ProgID="Equation.DSMT4" ShapeID="_x0000_i1046" DrawAspect="Content" ObjectID="_1787922472" r:id="rId39"/>
+                <o:OLEObject Type="Embed" ProgID="Equation.DSMT4" ShapeID="_x0000_i1046" DrawAspect="Content" ObjectID="_1787922651" r:id="rId39"/>
               </w:object>
             </w:r>
             <w:r>
@@ -7047,10 +7256,10 @@
                 <w:lang w:eastAsia="ru-RU"/>
               </w:rPr>
               <w:object w:dxaOrig="220" w:dyaOrig="279">
-                <v:shape id="_x0000_i1047" type="#_x0000_t75" style="width:10.95pt;height:13.8pt" o:ole="">
+                <v:shape id="_x0000_i1047" type="#_x0000_t75" style="width:11.25pt;height:13.5pt" o:ole="">
                   <v:imagedata r:id="rId18" o:title=""/>
                 </v:shape>
-                <o:OLEObject Type="Embed" ProgID="Equation.DSMT4" ShapeID="_x0000_i1047" DrawAspect="Content" ObjectID="_1787922473" r:id="rId40"/>
+                <o:OLEObject Type="Embed" ProgID="Equation.DSMT4" ShapeID="_x0000_i1047" DrawAspect="Content" ObjectID="_1787922652" r:id="rId40"/>
               </w:object>
             </w:r>
             <w:r>
@@ -7100,10 +7309,10 @@
                 <w:lang w:eastAsia="ru-RU"/>
               </w:rPr>
               <w:object w:dxaOrig="240" w:dyaOrig="260">
-                <v:shape id="_x0000_i1048" type="#_x0000_t75" style="width:12.1pt;height:13.25pt" o:ole="">
+                <v:shape id="_x0000_i1048" type="#_x0000_t75" style="width:12pt;height:13.5pt" o:ole="">
                   <v:imagedata r:id="rId20" o:title=""/>
                 </v:shape>
-                <o:OLEObject Type="Embed" ProgID="Equation.DSMT4" ShapeID="_x0000_i1048" DrawAspect="Content" ObjectID="_1787922474" r:id="rId41"/>
+                <o:OLEObject Type="Embed" ProgID="Equation.DSMT4" ShapeID="_x0000_i1048" DrawAspect="Content" ObjectID="_1787922653" r:id="rId41"/>
               </w:object>
             </w:r>
             <w:r>
@@ -8909,10 +9118,10 @@
                 <w:lang w:eastAsia="ru-RU"/>
               </w:rPr>
               <w:object w:dxaOrig="200" w:dyaOrig="220">
-                <v:shape id="_x0000_i1049" type="#_x0000_t75" style="width:13.25pt;height:15.55pt" o:ole="">
+                <v:shape id="_x0000_i1049" type="#_x0000_t75" style="width:13.5pt;height:15.75pt" o:ole="">
                   <v:imagedata r:id="rId14" o:title=""/>
                 </v:shape>
-                <o:OLEObject Type="Embed" ProgID="Equation.DSMT4" ShapeID="_x0000_i1049" DrawAspect="Content" ObjectID="_1787922475" r:id="rId42"/>
+                <o:OLEObject Type="Embed" ProgID="Equation.DSMT4" ShapeID="_x0000_i1049" DrawAspect="Content" ObjectID="_1787922654" r:id="rId42"/>
               </w:object>
             </w:r>
             <w:r>
@@ -9085,10 +9294,10 @@
                 <w:lang w:eastAsia="ru-RU"/>
               </w:rPr>
               <w:object w:dxaOrig="440" w:dyaOrig="320">
-                <v:shape id="_x0000_i1050" type="#_x0000_t75" style="width:25.9pt;height:19pt" o:ole="">
+                <v:shape id="_x0000_i1050" type="#_x0000_t75" style="width:26.25pt;height:18.75pt" o:ole="">
                   <v:imagedata r:id="rId16" o:title=""/>
                 </v:shape>
-                <o:OLEObject Type="Embed" ProgID="Equation.DSMT4" ShapeID="_x0000_i1050" DrawAspect="Content" ObjectID="_1787922476" r:id="rId43"/>
+                <o:OLEObject Type="Embed" ProgID="Equation.DSMT4" ShapeID="_x0000_i1050" DrawAspect="Content" ObjectID="_1787922655" r:id="rId43"/>
               </w:object>
             </w:r>
             <w:r>
@@ -9138,10 +9347,10 @@
                 <w:lang w:eastAsia="ru-RU"/>
               </w:rPr>
               <w:object w:dxaOrig="220" w:dyaOrig="279">
-                <v:shape id="_x0000_i1051" type="#_x0000_t75" style="width:10.95pt;height:13.8pt" o:ole="">
+                <v:shape id="_x0000_i1051" type="#_x0000_t75" style="width:11.25pt;height:13.5pt" o:ole="">
                   <v:imagedata r:id="rId18" o:title=""/>
                 </v:shape>
-                <o:OLEObject Type="Embed" ProgID="Equation.DSMT4" ShapeID="_x0000_i1051" DrawAspect="Content" ObjectID="_1787922477" r:id="rId44"/>
+                <o:OLEObject Type="Embed" ProgID="Equation.DSMT4" ShapeID="_x0000_i1051" DrawAspect="Content" ObjectID="_1787922656" r:id="rId44"/>
               </w:object>
             </w:r>
             <w:r>
@@ -9191,10 +9400,10 @@
                 <w:lang w:eastAsia="ru-RU"/>
               </w:rPr>
               <w:object w:dxaOrig="240" w:dyaOrig="260">
-                <v:shape id="_x0000_i1052" type="#_x0000_t75" style="width:12.1pt;height:13.25pt" o:ole="">
+                <v:shape id="_x0000_i1052" type="#_x0000_t75" style="width:12pt;height:13.5pt" o:ole="">
                   <v:imagedata r:id="rId20" o:title=""/>
                 </v:shape>
-                <o:OLEObject Type="Embed" ProgID="Equation.DSMT4" ShapeID="_x0000_i1052" DrawAspect="Content" ObjectID="_1787922478" r:id="rId45"/>
+                <o:OLEObject Type="Embed" ProgID="Equation.DSMT4" ShapeID="_x0000_i1052" DrawAspect="Content" ObjectID="_1787922657" r:id="rId45"/>
               </w:object>
             </w:r>
             <w:r>
@@ -9244,10 +9453,10 @@
                 <w:lang w:eastAsia="ru-RU"/>
               </w:rPr>
               <w:object w:dxaOrig="220" w:dyaOrig="279">
-                <v:shape id="_x0000_i1053" type="#_x0000_t75" style="width:10.95pt;height:13.8pt" o:ole="">
+                <v:shape id="_x0000_i1053" type="#_x0000_t75" style="width:11.25pt;height:13.5pt" o:ole="">
                   <v:imagedata r:id="rId18" o:title=""/>
                 </v:shape>
-                <o:OLEObject Type="Embed" ProgID="Equation.DSMT4" ShapeID="_x0000_i1053" DrawAspect="Content" ObjectID="_1787922479" r:id="rId46"/>
+                <o:OLEObject Type="Embed" ProgID="Equation.DSMT4" ShapeID="_x0000_i1053" DrawAspect="Content" ObjectID="_1787922658" r:id="rId46"/>
               </w:object>
             </w:r>
             <w:r>
@@ -9297,10 +9506,10 @@
                 <w:lang w:eastAsia="ru-RU"/>
               </w:rPr>
               <w:object w:dxaOrig="240" w:dyaOrig="260">
-                <v:shape id="_x0000_i1054" type="#_x0000_t75" style="width:12.1pt;height:13.25pt" o:ole="">
+                <v:shape id="_x0000_i1054" type="#_x0000_t75" style="width:12pt;height:13.5pt" o:ole="">
                   <v:imagedata r:id="rId20" o:title=""/>
                 </v:shape>
-                <o:OLEObject Type="Embed" ProgID="Equation.DSMT4" ShapeID="_x0000_i1054" DrawAspect="Content" ObjectID="_1787922480" r:id="rId47"/>
+                <o:OLEObject Type="Embed" ProgID="Equation.DSMT4" ShapeID="_x0000_i1054" DrawAspect="Content" ObjectID="_1787922659" r:id="rId47"/>
               </w:object>
             </w:r>
             <w:r>
@@ -9350,10 +9559,10 @@
                 <w:lang w:eastAsia="ru-RU"/>
               </w:rPr>
               <w:object w:dxaOrig="220" w:dyaOrig="279">
-                <v:shape id="_x0000_i1055" type="#_x0000_t75" style="width:10.95pt;height:13.8pt" o:ole="">
+                <v:shape id="_x0000_i1055" type="#_x0000_t75" style="width:11.25pt;height:13.5pt" o:ole="">
                   <v:imagedata r:id="rId18" o:title=""/>
                 </v:shape>
-                <o:OLEObject Type="Embed" ProgID="Equation.DSMT4" ShapeID="_x0000_i1055" DrawAspect="Content" ObjectID="_1787922481" r:id="rId48"/>
+                <o:OLEObject Type="Embed" ProgID="Equation.DSMT4" ShapeID="_x0000_i1055" DrawAspect="Content" ObjectID="_1787922660" r:id="rId48"/>
               </w:object>
             </w:r>
             <w:r>
@@ -9403,10 +9612,10 @@
                 <w:lang w:eastAsia="ru-RU"/>
               </w:rPr>
               <w:object w:dxaOrig="240" w:dyaOrig="260">
-                <v:shape id="_x0000_i1056" type="#_x0000_t75" style="width:12.1pt;height:13.25pt" o:ole="">
+                <v:shape id="_x0000_i1056" type="#_x0000_t75" style="width:12pt;height:13.5pt" o:ole="">
                   <v:imagedata r:id="rId20" o:title=""/>
                 </v:shape>
-                <o:OLEObject Type="Embed" ProgID="Equation.DSMT4" ShapeID="_x0000_i1056" DrawAspect="Content" ObjectID="_1787922482" r:id="rId49"/>
+                <o:OLEObject Type="Embed" ProgID="Equation.DSMT4" ShapeID="_x0000_i1056" DrawAspect="Content" ObjectID="_1787922661" r:id="rId49"/>
               </w:object>
             </w:r>
             <w:r>
@@ -11182,10 +11391,10 @@
           <w:sz w:val="28"/>
         </w:rPr>
         <w:object w:dxaOrig="340" w:dyaOrig="360">
-          <v:shape id="_x0000_i1057" type="#_x0000_t75" style="width:17.3pt;height:17.85pt" o:ole="">
+          <v:shape id="_x0000_i1057" type="#_x0000_t75" style="width:17.25pt;height:18pt" o:ole="">
             <v:imagedata r:id="rId50" o:title=""/>
           </v:shape>
-          <o:OLEObject Type="Embed" ProgID="Equation.DSMT4" ShapeID="_x0000_i1057" DrawAspect="Content" ObjectID="_1787922483" r:id="rId51"/>
+          <o:OLEObject Type="Embed" ProgID="Equation.DSMT4" ShapeID="_x0000_i1057" DrawAspect="Content" ObjectID="_1787922662" r:id="rId51"/>
         </w:object>
       </w:r>
       <w:r>
@@ -11194,23 +11403,7 @@
           <w:noProof/>
           <w:sz w:val="28"/>
         </w:rPr>
-        <w:t>, что и следовало ож</w:t>
-      </w:r>
-      <w:r>
-        <w:rPr>
-          <w:rFonts w:ascii="Times New Roman" w:hAnsi="Times New Roman" w:cs="Times New Roman"/>
-          <w:noProof/>
-          <w:sz w:val="28"/>
-        </w:rPr>
-        <w:t>и</w:t>
-      </w:r>
-      <w:r>
-        <w:rPr>
-          <w:rFonts w:ascii="Times New Roman" w:hAnsi="Times New Roman" w:cs="Times New Roman"/>
-          <w:noProof/>
-          <w:sz w:val="28"/>
-        </w:rPr>
-        <w:t>дать.</w:t>
+        <w:t>, что и следовало ожидать.</w:t>
       </w:r>
     </w:p>
     <w:p>
@@ -11286,7 +11479,292 @@
           <w:sz w:val="28"/>
           <w:szCs w:val="36"/>
         </w:rPr>
-        <w:t>Результаты проверки сложных гипотез на основании предложенных файлов с выборками объемом 50, 100, 500 наблюдений, сгенерированных в соответсвии с распределением Вейбулла с параметром формы, меняющимся от 0.5 до 5 с одним и тем же параметром масштаба, опираясь на критерии согласия Колмагорова (см. таблица 5), Крамера-Мизиса-Смирнова (см. таблица 6), Андесона-Дарлинга (см. таблица 7) и Хи-квадрат Пирсона (см. таблица 8).</w:t>
+        <w:t xml:space="preserve">Результаты проверки </w:t>
+      </w:r>
+      <w:r>
+        <w:rPr>
+          <w:rFonts w:ascii="Times New Roman" w:hAnsi="Times New Roman" w:cs="Times New Roman"/>
+          <w:b/>
+          <w:noProof/>
+          <w:sz w:val="28"/>
+          <w:szCs w:val="36"/>
+        </w:rPr>
+        <w:t>сложных гипотез</w:t>
+      </w:r>
+      <w:r>
+        <w:rPr>
+          <w:rFonts w:ascii="Times New Roman" w:hAnsi="Times New Roman" w:cs="Times New Roman"/>
+          <w:noProof/>
+          <w:sz w:val="28"/>
+          <w:szCs w:val="36"/>
+        </w:rPr>
+        <w:t xml:space="preserve"> на основании предложенных файлов с выборками объемом </w:t>
+      </w:r>
+      <w:r>
+        <w:rPr>
+          <w:rFonts w:ascii="Times New Roman" w:hAnsi="Times New Roman" w:cs="Times New Roman"/>
+          <w:b/>
+          <w:noProof/>
+          <w:sz w:val="28"/>
+          <w:szCs w:val="36"/>
+        </w:rPr>
+        <w:t>50</w:t>
+      </w:r>
+      <w:r>
+        <w:rPr>
+          <w:rFonts w:ascii="Times New Roman" w:hAnsi="Times New Roman" w:cs="Times New Roman"/>
+          <w:noProof/>
+          <w:sz w:val="28"/>
+          <w:szCs w:val="36"/>
+        </w:rPr>
+        <w:t xml:space="preserve">, </w:t>
+      </w:r>
+      <w:r>
+        <w:rPr>
+          <w:rFonts w:ascii="Times New Roman" w:hAnsi="Times New Roman" w:cs="Times New Roman"/>
+          <w:b/>
+          <w:noProof/>
+          <w:sz w:val="28"/>
+          <w:szCs w:val="36"/>
+        </w:rPr>
+        <w:t>100</w:t>
+      </w:r>
+      <w:r>
+        <w:rPr>
+          <w:rFonts w:ascii="Times New Roman" w:hAnsi="Times New Roman" w:cs="Times New Roman"/>
+          <w:noProof/>
+          <w:sz w:val="28"/>
+          <w:szCs w:val="36"/>
+        </w:rPr>
+        <w:t xml:space="preserve">, </w:t>
+      </w:r>
+      <w:r>
+        <w:rPr>
+          <w:rFonts w:ascii="Times New Roman" w:hAnsi="Times New Roman" w:cs="Times New Roman"/>
+          <w:b/>
+          <w:noProof/>
+          <w:sz w:val="28"/>
+          <w:szCs w:val="36"/>
+        </w:rPr>
+        <w:t>500</w:t>
+      </w:r>
+      <w:r>
+        <w:rPr>
+          <w:rFonts w:ascii="Times New Roman" w:hAnsi="Times New Roman" w:cs="Times New Roman"/>
+          <w:noProof/>
+          <w:sz w:val="28"/>
+          <w:szCs w:val="36"/>
+        </w:rPr>
+        <w:t xml:space="preserve"> наблюдений, сгенерированных в соответсвии с распределением </w:t>
+      </w:r>
+      <w:r>
+        <w:rPr>
+          <w:rFonts w:ascii="Times New Roman" w:hAnsi="Times New Roman" w:cs="Times New Roman"/>
+          <w:i/>
+          <w:noProof/>
+          <w:sz w:val="28"/>
+          <w:szCs w:val="36"/>
+        </w:rPr>
+        <w:t>Вейбулла</w:t>
+      </w:r>
+      <w:r>
+        <w:rPr>
+          <w:rFonts w:ascii="Times New Roman" w:hAnsi="Times New Roman" w:cs="Times New Roman"/>
+          <w:noProof/>
+          <w:sz w:val="28"/>
+          <w:szCs w:val="36"/>
+        </w:rPr>
+        <w:t xml:space="preserve"> с параметром формы, меняющимся от </w:t>
+      </w:r>
+      <w:r>
+        <w:rPr>
+          <w:rFonts w:ascii="Times New Roman" w:hAnsi="Times New Roman" w:cs="Times New Roman"/>
+          <w:b/>
+          <w:noProof/>
+          <w:sz w:val="28"/>
+          <w:szCs w:val="36"/>
+        </w:rPr>
+        <w:t>0.5</w:t>
+      </w:r>
+      <w:r>
+        <w:rPr>
+          <w:rFonts w:ascii="Times New Roman" w:hAnsi="Times New Roman" w:cs="Times New Roman"/>
+          <w:noProof/>
+          <w:sz w:val="28"/>
+          <w:szCs w:val="36"/>
+        </w:rPr>
+        <w:t xml:space="preserve"> до </w:t>
+      </w:r>
+      <w:r>
+        <w:rPr>
+          <w:rFonts w:ascii="Times New Roman" w:hAnsi="Times New Roman" w:cs="Times New Roman"/>
+          <w:b/>
+          <w:noProof/>
+          <w:sz w:val="28"/>
+          <w:szCs w:val="36"/>
+        </w:rPr>
+        <w:t>5</w:t>
+      </w:r>
+      <w:r>
+        <w:rPr>
+          <w:rFonts w:ascii="Times New Roman" w:hAnsi="Times New Roman" w:cs="Times New Roman"/>
+          <w:noProof/>
+          <w:sz w:val="28"/>
+          <w:szCs w:val="36"/>
+        </w:rPr>
+        <w:t xml:space="preserve"> с одним и тем же параметром масштаба, опираясь на критерии согласия </w:t>
+      </w:r>
+      <w:r>
+        <w:rPr>
+          <w:rFonts w:ascii="Times New Roman" w:hAnsi="Times New Roman" w:cs="Times New Roman"/>
+          <w:i/>
+          <w:noProof/>
+          <w:sz w:val="28"/>
+          <w:szCs w:val="36"/>
+        </w:rPr>
+        <w:t>Колмагорова</w:t>
+      </w:r>
+      <w:r>
+        <w:rPr>
+          <w:rFonts w:ascii="Times New Roman" w:hAnsi="Times New Roman" w:cs="Times New Roman"/>
+          <w:noProof/>
+          <w:sz w:val="28"/>
+          <w:szCs w:val="36"/>
+        </w:rPr>
+        <w:t xml:space="preserve"> </w:t>
+      </w:r>
+      <w:r>
+        <w:rPr>
+          <w:rFonts w:ascii="Times New Roman" w:hAnsi="Times New Roman" w:cs="Times New Roman"/>
+          <w:i/>
+          <w:noProof/>
+          <w:sz w:val="28"/>
+          <w:szCs w:val="36"/>
+        </w:rPr>
+        <w:t>(см. таблица 5)</w:t>
+      </w:r>
+      <w:r>
+        <w:rPr>
+          <w:rFonts w:ascii="Times New Roman" w:hAnsi="Times New Roman" w:cs="Times New Roman"/>
+          <w:noProof/>
+          <w:sz w:val="28"/>
+          <w:szCs w:val="36"/>
+        </w:rPr>
+        <w:t xml:space="preserve">, </w:t>
+      </w:r>
+      <w:r>
+        <w:rPr>
+          <w:rFonts w:ascii="Times New Roman" w:hAnsi="Times New Roman" w:cs="Times New Roman"/>
+          <w:i/>
+          <w:noProof/>
+          <w:sz w:val="28"/>
+          <w:szCs w:val="36"/>
+        </w:rPr>
+        <w:t>Крамера-Мизиса-Смирнова</w:t>
+      </w:r>
+      <w:r>
+        <w:rPr>
+          <w:rFonts w:ascii="Times New Roman" w:hAnsi="Times New Roman" w:cs="Times New Roman"/>
+          <w:noProof/>
+          <w:sz w:val="28"/>
+          <w:szCs w:val="36"/>
+        </w:rPr>
+        <w:t xml:space="preserve"> </w:t>
+      </w:r>
+      <w:r>
+        <w:rPr>
+          <w:rFonts w:ascii="Times New Roman" w:hAnsi="Times New Roman" w:cs="Times New Roman"/>
+          <w:i/>
+          <w:noProof/>
+          <w:sz w:val="28"/>
+          <w:szCs w:val="36"/>
+        </w:rPr>
+        <w:t>(см. таблица 6)</w:t>
+      </w:r>
+      <w:r>
+        <w:rPr>
+          <w:rFonts w:ascii="Times New Roman" w:hAnsi="Times New Roman" w:cs="Times New Roman"/>
+          <w:noProof/>
+          <w:sz w:val="28"/>
+          <w:szCs w:val="36"/>
+        </w:rPr>
+        <w:t xml:space="preserve">, </w:t>
+      </w:r>
+      <w:r>
+        <w:rPr>
+          <w:rFonts w:ascii="Times New Roman" w:hAnsi="Times New Roman" w:cs="Times New Roman"/>
+          <w:i/>
+          <w:noProof/>
+          <w:sz w:val="28"/>
+          <w:szCs w:val="36"/>
+        </w:rPr>
+        <w:t>Андесона-Дарлинга</w:t>
+      </w:r>
+      <w:r>
+        <w:rPr>
+          <w:rFonts w:ascii="Times New Roman" w:hAnsi="Times New Roman" w:cs="Times New Roman"/>
+          <w:noProof/>
+          <w:sz w:val="28"/>
+          <w:szCs w:val="36"/>
+        </w:rPr>
+        <w:t xml:space="preserve"> </w:t>
+      </w:r>
+      <w:r>
+        <w:rPr>
+          <w:rFonts w:ascii="Times New Roman" w:hAnsi="Times New Roman" w:cs="Times New Roman"/>
+          <w:i/>
+          <w:noProof/>
+          <w:sz w:val="28"/>
+          <w:szCs w:val="36"/>
+        </w:rPr>
+        <w:t>(см. таблица 7)</w:t>
+      </w:r>
+      <w:r>
+        <w:rPr>
+          <w:rFonts w:ascii="Times New Roman" w:hAnsi="Times New Roman" w:cs="Times New Roman"/>
+          <w:noProof/>
+          <w:sz w:val="28"/>
+          <w:szCs w:val="36"/>
+        </w:rPr>
+        <w:t xml:space="preserve"> и </w:t>
+      </w:r>
+      <w:r>
+        <w:rPr>
+          <w:rFonts w:ascii="Times New Roman" w:hAnsi="Times New Roman" w:cs="Times New Roman"/>
+          <w:i/>
+          <w:noProof/>
+          <w:sz w:val="28"/>
+          <w:szCs w:val="36"/>
+        </w:rPr>
+        <w:t>Хи-квадрат Пирсона</w:t>
+      </w:r>
+      <w:r>
+        <w:rPr>
+          <w:rFonts w:ascii="Times New Roman" w:hAnsi="Times New Roman" w:cs="Times New Roman"/>
+          <w:noProof/>
+          <w:sz w:val="28"/>
+          <w:szCs w:val="36"/>
+        </w:rPr>
+        <w:t xml:space="preserve"> </w:t>
+      </w:r>
+      <w:r>
+        <w:rPr>
+          <w:rFonts w:ascii="Times New Roman" w:hAnsi="Times New Roman" w:cs="Times New Roman"/>
+          <w:i/>
+          <w:noProof/>
+          <w:sz w:val="28"/>
+          <w:szCs w:val="36"/>
+        </w:rPr>
+        <w:t>(см. таблица 8)</w:t>
+      </w:r>
+      <w:r>
+        <w:rPr>
+          <w:rFonts w:ascii="Times New Roman" w:hAnsi="Times New Roman" w:cs="Times New Roman"/>
+          <w:noProof/>
+          <w:sz w:val="28"/>
+          <w:szCs w:val="36"/>
+        </w:rPr>
+        <w:t>.</w:t>
       </w:r>
     </w:p>
     <w:p>
@@ -11405,10 +11883,10 @@
                 <w:lang w:eastAsia="ru-RU"/>
               </w:rPr>
               <w:object w:dxaOrig="200" w:dyaOrig="220">
-                <v:shape id="_x0000_i1065" type="#_x0000_t75" style="width:13.25pt;height:15.55pt" o:ole="">
+                <v:shape id="_x0000_i1058" type="#_x0000_t75" style="width:13.5pt;height:15.75pt" o:ole="">
                   <v:imagedata r:id="rId14" o:title=""/>
                 </v:shape>
-                <o:OLEObject Type="Embed" ProgID="Equation.DSMT4" ShapeID="_x0000_i1065" DrawAspect="Content" ObjectID="_1787922484" r:id="rId52"/>
+                <o:OLEObject Type="Embed" ProgID="Equation.DSMT4" ShapeID="_x0000_i1058" DrawAspect="Content" ObjectID="_1787922663" r:id="rId52"/>
               </w:object>
             </w:r>
           </w:p>
@@ -11571,10 +12049,10 @@
                 <w:lang w:eastAsia="ru-RU"/>
               </w:rPr>
               <w:object w:dxaOrig="440" w:dyaOrig="320">
-                <v:shape id="_x0000_i1058" type="#_x0000_t75" style="width:25.9pt;height:19pt" o:ole="">
+                <v:shape id="_x0000_i1059" type="#_x0000_t75" style="width:26.25pt;height:18.75pt" o:ole="">
                   <v:imagedata r:id="rId16" o:title=""/>
                 </v:shape>
-                <o:OLEObject Type="Embed" ProgID="Equation.DSMT4" ShapeID="_x0000_i1058" DrawAspect="Content" ObjectID="_1787922485" r:id="rId53"/>
+                <o:OLEObject Type="Embed" ProgID="Equation.DSMT4" ShapeID="_x0000_i1059" DrawAspect="Content" ObjectID="_1787922664" r:id="rId53"/>
               </w:object>
             </w:r>
             <w:r>
@@ -11624,10 +12102,10 @@
                 <w:lang w:eastAsia="ru-RU"/>
               </w:rPr>
               <w:object w:dxaOrig="220" w:dyaOrig="279">
-                <v:shape id="_x0000_i1059" type="#_x0000_t75" style="width:10.95pt;height:13.8pt" o:ole="">
+                <v:shape id="_x0000_i1060" type="#_x0000_t75" style="width:11.25pt;height:13.5pt" o:ole="">
                   <v:imagedata r:id="rId18" o:title=""/>
                 </v:shape>
-                <o:OLEObject Type="Embed" ProgID="Equation.DSMT4" ShapeID="_x0000_i1059" DrawAspect="Content" ObjectID="_1787922486" r:id="rId54"/>
+                <o:OLEObject Type="Embed" ProgID="Equation.DSMT4" ShapeID="_x0000_i1060" DrawAspect="Content" ObjectID="_1787922665" r:id="rId54"/>
               </w:object>
             </w:r>
             <w:r>
@@ -11677,10 +12155,10 @@
                 <w:lang w:eastAsia="ru-RU"/>
               </w:rPr>
               <w:object w:dxaOrig="240" w:dyaOrig="260">
-                <v:shape id="_x0000_i1060" type="#_x0000_t75" style="width:12.1pt;height:13.25pt" o:ole="">
+                <v:shape id="_x0000_i1061" type="#_x0000_t75" style="width:12pt;height:13.5pt" o:ole="">
                   <v:imagedata r:id="rId20" o:title=""/>
                 </v:shape>
-                <o:OLEObject Type="Embed" ProgID="Equation.DSMT4" ShapeID="_x0000_i1060" DrawAspect="Content" ObjectID="_1787922487" r:id="rId55"/>
+                <o:OLEObject Type="Embed" ProgID="Equation.DSMT4" ShapeID="_x0000_i1061" DrawAspect="Content" ObjectID="_1787922666" r:id="rId55"/>
               </w:object>
             </w:r>
             <w:r>
@@ -11730,10 +12208,10 @@
                 <w:lang w:eastAsia="ru-RU"/>
               </w:rPr>
               <w:object w:dxaOrig="220" w:dyaOrig="279">
-                <v:shape id="_x0000_i1061" type="#_x0000_t75" style="width:10.95pt;height:13.8pt" o:ole="">
+                <v:shape id="_x0000_i1062" type="#_x0000_t75" style="width:11.25pt;height:13.5pt" o:ole="">
                   <v:imagedata r:id="rId18" o:title=""/>
                 </v:shape>
-                <o:OLEObject Type="Embed" ProgID="Equation.DSMT4" ShapeID="_x0000_i1061" DrawAspect="Content" ObjectID="_1787922488" r:id="rId56"/>
+                <o:OLEObject Type="Embed" ProgID="Equation.DSMT4" ShapeID="_x0000_i1062" DrawAspect="Content" ObjectID="_1787922667" r:id="rId56"/>
               </w:object>
             </w:r>
             <w:r>
@@ -11783,10 +12261,10 @@
                 <w:lang w:eastAsia="ru-RU"/>
               </w:rPr>
               <w:object w:dxaOrig="240" w:dyaOrig="260">
-                <v:shape id="_x0000_i1062" type="#_x0000_t75" style="width:12.1pt;height:13.25pt" o:ole="">
+                <v:shape id="_x0000_i1063" type="#_x0000_t75" style="width:12pt;height:13.5pt" o:ole="">
                   <v:imagedata r:id="rId20" o:title=""/>
                 </v:shape>
-                <o:OLEObject Type="Embed" ProgID="Equation.DSMT4" ShapeID="_x0000_i1062" DrawAspect="Content" ObjectID="_1787922489" r:id="rId57"/>
+                <o:OLEObject Type="Embed" ProgID="Equation.DSMT4" ShapeID="_x0000_i1063" DrawAspect="Content" ObjectID="_1787922668" r:id="rId57"/>
               </w:object>
             </w:r>
             <w:r>
@@ -11836,10 +12314,10 @@
                 <w:lang w:eastAsia="ru-RU"/>
               </w:rPr>
               <w:object w:dxaOrig="220" w:dyaOrig="279">
-                <v:shape id="_x0000_i1063" type="#_x0000_t75" style="width:10.95pt;height:13.8pt" o:ole="">
+                <v:shape id="_x0000_i1064" type="#_x0000_t75" style="width:11.25pt;height:13.5pt" o:ole="">
                   <v:imagedata r:id="rId18" o:title=""/>
                 </v:shape>
-                <o:OLEObject Type="Embed" ProgID="Equation.DSMT4" ShapeID="_x0000_i1063" DrawAspect="Content" ObjectID="_1787922490" r:id="rId58"/>
+                <o:OLEObject Type="Embed" ProgID="Equation.DSMT4" ShapeID="_x0000_i1064" DrawAspect="Content" ObjectID="_1787922669" r:id="rId58"/>
               </w:object>
             </w:r>
             <w:r>
@@ -11889,10 +12367,10 @@
                 <w:lang w:eastAsia="ru-RU"/>
               </w:rPr>
               <w:object w:dxaOrig="240" w:dyaOrig="260">
-                <v:shape id="_x0000_i1064" type="#_x0000_t75" style="width:12.1pt;height:13.25pt" o:ole="">
+                <v:shape id="_x0000_i1065" type="#_x0000_t75" style="width:12pt;height:13.5pt" o:ole="">
                   <v:imagedata r:id="rId20" o:title=""/>
                 </v:shape>
-                <o:OLEObject Type="Embed" ProgID="Equation.DSMT4" ShapeID="_x0000_i1064" DrawAspect="Content" ObjectID="_1787922491" r:id="rId59"/>
+                <o:OLEObject Type="Embed" ProgID="Equation.DSMT4" ShapeID="_x0000_i1065" DrawAspect="Content" ObjectID="_1787922670" r:id="rId59"/>
               </w:object>
             </w:r>
             <w:r>
@@ -13694,10 +14172,10 @@
                 <w:lang w:eastAsia="ru-RU"/>
               </w:rPr>
               <w:object w:dxaOrig="200" w:dyaOrig="220">
-                <v:shape id="_x0000_i1066" type="#_x0000_t75" style="width:13.25pt;height:15.55pt" o:ole="">
+                <v:shape id="_x0000_i1066" type="#_x0000_t75" style="width:13.5pt;height:15.75pt" o:ole="">
                   <v:imagedata r:id="rId14" o:title=""/>
                 </v:shape>
-                <o:OLEObject Type="Embed" ProgID="Equation.DSMT4" ShapeID="_x0000_i1066" DrawAspect="Content" ObjectID="_1787922492" r:id="rId60"/>
+                <o:OLEObject Type="Embed" ProgID="Equation.DSMT4" ShapeID="_x0000_i1066" DrawAspect="Content" ObjectID="_1787922671" r:id="rId60"/>
               </w:object>
             </w:r>
           </w:p>
@@ -13866,10 +14344,10 @@
                 <w:lang w:eastAsia="ru-RU"/>
               </w:rPr>
               <w:object w:dxaOrig="440" w:dyaOrig="320">
-                <v:shape id="_x0000_i1067" type="#_x0000_t75" style="width:25.9pt;height:19pt" o:ole="">
+                <v:shape id="_x0000_i1067" type="#_x0000_t75" style="width:26.25pt;height:18.75pt" o:ole="">
                   <v:imagedata r:id="rId16" o:title=""/>
                 </v:shape>
-                <o:OLEObject Type="Embed" ProgID="Equation.DSMT4" ShapeID="_x0000_i1067" DrawAspect="Content" ObjectID="_1787922493" r:id="rId61"/>
+                <o:OLEObject Type="Embed" ProgID="Equation.DSMT4" ShapeID="_x0000_i1067" DrawAspect="Content" ObjectID="_1787922672" r:id="rId61"/>
               </w:object>
             </w:r>
             <w:r>
@@ -13919,10 +14397,10 @@
                 <w:lang w:eastAsia="ru-RU"/>
               </w:rPr>
               <w:object w:dxaOrig="220" w:dyaOrig="279">
-                <v:shape id="_x0000_i1068" type="#_x0000_t75" style="width:10.95pt;height:13.8pt" o:ole="">
+                <v:shape id="_x0000_i1068" type="#_x0000_t75" style="width:11.25pt;height:13.5pt" o:ole="">
                   <v:imagedata r:id="rId18" o:title=""/>
                 </v:shape>
-                <o:OLEObject Type="Embed" ProgID="Equation.DSMT4" ShapeID="_x0000_i1068" DrawAspect="Content" ObjectID="_1787922494" r:id="rId62"/>
+                <o:OLEObject Type="Embed" ProgID="Equation.DSMT4" ShapeID="_x0000_i1068" DrawAspect="Content" ObjectID="_1787922673" r:id="rId62"/>
               </w:object>
             </w:r>
             <w:r>
@@ -13972,10 +14450,10 @@
                 <w:lang w:eastAsia="ru-RU"/>
               </w:rPr>
               <w:object w:dxaOrig="240" w:dyaOrig="260">
-                <v:shape id="_x0000_i1069" type="#_x0000_t75" style="width:12.1pt;height:13.25pt" o:ole="">
+                <v:shape id="_x0000_i1069" type="#_x0000_t75" style="width:12pt;height:13.5pt" o:ole="">
                   <v:imagedata r:id="rId20" o:title=""/>
                 </v:shape>
-                <o:OLEObject Type="Embed" ProgID="Equation.DSMT4" ShapeID="_x0000_i1069" DrawAspect="Content" ObjectID="_1787922495" r:id="rId63"/>
+                <o:OLEObject Type="Embed" ProgID="Equation.DSMT4" ShapeID="_x0000_i1069" DrawAspect="Content" ObjectID="_1787922674" r:id="rId63"/>
               </w:object>
             </w:r>
             <w:r>
@@ -14025,10 +14503,10 @@
                 <w:lang w:eastAsia="ru-RU"/>
               </w:rPr>
               <w:object w:dxaOrig="220" w:dyaOrig="279">
-                <v:shape id="_x0000_i1070" type="#_x0000_t75" style="width:10.95pt;height:13.8pt" o:ole="">
+                <v:shape id="_x0000_i1070" type="#_x0000_t75" style="width:11.25pt;height:13.5pt" o:ole="">
                   <v:imagedata r:id="rId18" o:title=""/>
                 </v:shape>
-                <o:OLEObject Type="Embed" ProgID="Equation.DSMT4" ShapeID="_x0000_i1070" DrawAspect="Content" ObjectID="_1787922496" r:id="rId64"/>
+                <o:OLEObject Type="Embed" ProgID="Equation.DSMT4" ShapeID="_x0000_i1070" DrawAspect="Content" ObjectID="_1787922675" r:id="rId64"/>
               </w:object>
             </w:r>
             <w:r>
@@ -14078,10 +14556,10 @@
                 <w:lang w:eastAsia="ru-RU"/>
               </w:rPr>
               <w:object w:dxaOrig="240" w:dyaOrig="260">
-                <v:shape id="_x0000_i1071" type="#_x0000_t75" style="width:12.1pt;height:13.25pt" o:ole="">
+                <v:shape id="_x0000_i1071" type="#_x0000_t75" style="width:12pt;height:13.5pt" o:ole="">
                   <v:imagedata r:id="rId20" o:title=""/>
                 </v:shape>
-                <o:OLEObject Type="Embed" ProgID="Equation.DSMT4" ShapeID="_x0000_i1071" DrawAspect="Content" ObjectID="_1787922497" r:id="rId65"/>
+                <o:OLEObject Type="Embed" ProgID="Equation.DSMT4" ShapeID="_x0000_i1071" DrawAspect="Content" ObjectID="_1787922676" r:id="rId65"/>
               </w:object>
             </w:r>
             <w:r>
@@ -14131,10 +14609,10 @@
                 <w:lang w:eastAsia="ru-RU"/>
               </w:rPr>
               <w:object w:dxaOrig="220" w:dyaOrig="279">
-                <v:shape id="_x0000_i1072" type="#_x0000_t75" style="width:10.95pt;height:13.8pt" o:ole="">
+                <v:shape id="_x0000_i1072" type="#_x0000_t75" style="width:11.25pt;height:13.5pt" o:ole="">
                   <v:imagedata r:id="rId18" o:title=""/>
                 </v:shape>
-                <o:OLEObject Type="Embed" ProgID="Equation.DSMT4" ShapeID="_x0000_i1072" DrawAspect="Content" ObjectID="_1787922498" r:id="rId66"/>
+                <o:OLEObject Type="Embed" ProgID="Equation.DSMT4" ShapeID="_x0000_i1072" DrawAspect="Content" ObjectID="_1787922677" r:id="rId66"/>
               </w:object>
             </w:r>
             <w:r>
@@ -14184,10 +14662,10 @@
                 <w:lang w:eastAsia="ru-RU"/>
               </w:rPr>
               <w:object w:dxaOrig="240" w:dyaOrig="260">
-                <v:shape id="_x0000_i1073" type="#_x0000_t75" style="width:12.1pt;height:13.25pt" o:ole="">
+                <v:shape id="_x0000_i1073" type="#_x0000_t75" style="width:12pt;height:13.5pt" o:ole="">
                   <v:imagedata r:id="rId20" o:title=""/>
                 </v:shape>
-                <o:OLEObject Type="Embed" ProgID="Equation.DSMT4" ShapeID="_x0000_i1073" DrawAspect="Content" ObjectID="_1787922499" r:id="rId67"/>
+                <o:OLEObject Type="Embed" ProgID="Equation.DSMT4" ShapeID="_x0000_i1073" DrawAspect="Content" ObjectID="_1787922678" r:id="rId67"/>
               </w:object>
             </w:r>
             <w:r>
@@ -16112,10 +16590,10 @@
                 <w:lang w:eastAsia="ru-RU"/>
               </w:rPr>
               <w:object w:dxaOrig="200" w:dyaOrig="220">
-                <v:shape id="_x0000_i1074" type="#_x0000_t75" style="width:13.25pt;height:15.55pt" o:ole="">
+                <v:shape id="_x0000_i1074" type="#_x0000_t75" style="width:13.5pt;height:15.75pt" o:ole="">
                   <v:imagedata r:id="rId14" o:title=""/>
                 </v:shape>
-                <o:OLEObject Type="Embed" ProgID="Equation.DSMT4" ShapeID="_x0000_i1074" DrawAspect="Content" ObjectID="_1787922500" r:id="rId68"/>
+                <o:OLEObject Type="Embed" ProgID="Equation.DSMT4" ShapeID="_x0000_i1074" DrawAspect="Content" ObjectID="_1787922679" r:id="rId68"/>
               </w:object>
             </w:r>
           </w:p>
@@ -16284,10 +16762,10 @@
                 <w:lang w:eastAsia="ru-RU"/>
               </w:rPr>
               <w:object w:dxaOrig="440" w:dyaOrig="320">
-                <v:shape id="_x0000_i1075" type="#_x0000_t75" style="width:25.9pt;height:19pt" o:ole="">
+                <v:shape id="_x0000_i1075" type="#_x0000_t75" style="width:26.25pt;height:18.75pt" o:ole="">
                   <v:imagedata r:id="rId16" o:title=""/>
                 </v:shape>
-                <o:OLEObject Type="Embed" ProgID="Equation.DSMT4" ShapeID="_x0000_i1075" DrawAspect="Content" ObjectID="_1787922501" r:id="rId69"/>
+                <o:OLEObject Type="Embed" ProgID="Equation.DSMT4" ShapeID="_x0000_i1075" DrawAspect="Content" ObjectID="_1787922680" r:id="rId69"/>
               </w:object>
             </w:r>
             <w:r>
@@ -16337,10 +16815,10 @@
                 <w:lang w:eastAsia="ru-RU"/>
               </w:rPr>
               <w:object w:dxaOrig="220" w:dyaOrig="279">
-                <v:shape id="_x0000_i1076" type="#_x0000_t75" style="width:10.95pt;height:13.8pt" o:ole="">
+                <v:shape id="_x0000_i1076" type="#_x0000_t75" style="width:11.25pt;height:13.5pt" o:ole="">
                   <v:imagedata r:id="rId18" o:title=""/>
                 </v:shape>
-                <o:OLEObject Type="Embed" ProgID="Equation.DSMT4" ShapeID="_x0000_i1076" DrawAspect="Content" ObjectID="_1787922502" r:id="rId70"/>
+                <o:OLEObject Type="Embed" ProgID="Equation.DSMT4" ShapeID="_x0000_i1076" DrawAspect="Content" ObjectID="_1787922681" r:id="rId70"/>
               </w:object>
             </w:r>
             <w:r>
@@ -16390,10 +16868,10 @@
                 <w:lang w:eastAsia="ru-RU"/>
               </w:rPr>
               <w:object w:dxaOrig="240" w:dyaOrig="260">
-                <v:shape id="_x0000_i1077" type="#_x0000_t75" style="width:12.1pt;height:13.25pt" o:ole="">
+                <v:shape id="_x0000_i1077" type="#_x0000_t75" style="width:12pt;height:13.5pt" o:ole="">
                   <v:imagedata r:id="rId20" o:title=""/>
                 </v:shape>
-                <o:OLEObject Type="Embed" ProgID="Equation.DSMT4" ShapeID="_x0000_i1077" DrawAspect="Content" ObjectID="_1787922503" r:id="rId71"/>
+                <o:OLEObject Type="Embed" ProgID="Equation.DSMT4" ShapeID="_x0000_i1077" DrawAspect="Content" ObjectID="_1787922682" r:id="rId71"/>
               </w:object>
             </w:r>
             <w:r>
@@ -16443,10 +16921,10 @@
                 <w:lang w:eastAsia="ru-RU"/>
               </w:rPr>
               <w:object w:dxaOrig="220" w:dyaOrig="279">
-                <v:shape id="_x0000_i1078" type="#_x0000_t75" style="width:10.95pt;height:13.8pt" o:ole="">
+                <v:shape id="_x0000_i1078" type="#_x0000_t75" style="width:11.25pt;height:13.5pt" o:ole="">
                   <v:imagedata r:id="rId18" o:title=""/>
                 </v:shape>
-                <o:OLEObject Type="Embed" ProgID="Equation.DSMT4" ShapeID="_x0000_i1078" DrawAspect="Content" ObjectID="_1787922504" r:id="rId72"/>
+                <o:OLEObject Type="Embed" ProgID="Equation.DSMT4" ShapeID="_x0000_i1078" DrawAspect="Content" ObjectID="_1787922683" r:id="rId72"/>
               </w:object>
             </w:r>
             <w:r>
@@ -16496,10 +16974,10 @@
                 <w:lang w:eastAsia="ru-RU"/>
               </w:rPr>
               <w:object w:dxaOrig="240" w:dyaOrig="260">
-                <v:shape id="_x0000_i1079" type="#_x0000_t75" style="width:12.1pt;height:13.25pt" o:ole="">
+                <v:shape id="_x0000_i1079" type="#_x0000_t75" style="width:12pt;height:13.5pt" o:ole="">
                   <v:imagedata r:id="rId20" o:title=""/>
                 </v:shape>
-                <o:OLEObject Type="Embed" ProgID="Equation.DSMT4" ShapeID="_x0000_i1079" DrawAspect="Content" ObjectID="_1787922505" r:id="rId73"/>
+                <o:OLEObject Type="Embed" ProgID="Equation.DSMT4" ShapeID="_x0000_i1079" DrawAspect="Content" ObjectID="_1787922684" r:id="rId73"/>
               </w:object>
             </w:r>
             <w:r>
@@ -16549,10 +17027,10 @@
                 <w:lang w:eastAsia="ru-RU"/>
               </w:rPr>
               <w:object w:dxaOrig="220" w:dyaOrig="279">
-                <v:shape id="_x0000_i1080" type="#_x0000_t75" style="width:10.95pt;height:13.8pt" o:ole="">
+                <v:shape id="_x0000_i1080" type="#_x0000_t75" style="width:11.25pt;height:13.5pt" o:ole="">
                   <v:imagedata r:id="rId18" o:title=""/>
                 </v:shape>
-                <o:OLEObject Type="Embed" ProgID="Equation.DSMT4" ShapeID="_x0000_i1080" DrawAspect="Content" ObjectID="_1787922506" r:id="rId74"/>
+                <o:OLEObject Type="Embed" ProgID="Equation.DSMT4" ShapeID="_x0000_i1080" DrawAspect="Content" ObjectID="_1787922685" r:id="rId74"/>
               </w:object>
             </w:r>
             <w:r>
@@ -16602,10 +17080,10 @@
                 <w:lang w:eastAsia="ru-RU"/>
               </w:rPr>
               <w:object w:dxaOrig="240" w:dyaOrig="260">
-                <v:shape id="_x0000_i1081" type="#_x0000_t75" style="width:12.1pt;height:13.25pt" o:ole="">
+                <v:shape id="_x0000_i1081" type="#_x0000_t75" style="width:12pt;height:13.5pt" o:ole="">
                   <v:imagedata r:id="rId20" o:title=""/>
                 </v:shape>
-                <o:OLEObject Type="Embed" ProgID="Equation.DSMT4" ShapeID="_x0000_i1081" DrawAspect="Content" ObjectID="_1787922507" r:id="rId75"/>
+                <o:OLEObject Type="Embed" ProgID="Equation.DSMT4" ShapeID="_x0000_i1081" DrawAspect="Content" ObjectID="_1787922686" r:id="rId75"/>
               </w:object>
             </w:r>
             <w:r>
@@ -18516,10 +18994,10 @@
                 <w:lang w:eastAsia="ru-RU"/>
               </w:rPr>
               <w:object w:dxaOrig="200" w:dyaOrig="220">
-                <v:shape id="_x0000_i1082" type="#_x0000_t75" style="width:13.25pt;height:15.55pt" o:ole="">
+                <v:shape id="_x0000_i1082" type="#_x0000_t75" style="width:13.5pt;height:15.75pt" o:ole="">
                   <v:imagedata r:id="rId14" o:title=""/>
                 </v:shape>
-                <o:OLEObject Type="Embed" ProgID="Equation.DSMT4" ShapeID="_x0000_i1082" DrawAspect="Content" ObjectID="_1787922508" r:id="rId76"/>
+                <o:OLEObject Type="Embed" ProgID="Equation.DSMT4" ShapeID="_x0000_i1082" DrawAspect="Content" ObjectID="_1787922687" r:id="rId76"/>
               </w:object>
             </w:r>
           </w:p>
@@ -18688,10 +19166,10 @@
                 <w:lang w:eastAsia="ru-RU"/>
               </w:rPr>
               <w:object w:dxaOrig="440" w:dyaOrig="320">
-                <v:shape id="_x0000_i1083" type="#_x0000_t75" style="width:25.9pt;height:19pt" o:ole="">
+                <v:shape id="_x0000_i1083" type="#_x0000_t75" style="width:26.25pt;height:18.75pt" o:ole="">
                   <v:imagedata r:id="rId16" o:title=""/>
                 </v:shape>
-                <o:OLEObject Type="Embed" ProgID="Equation.DSMT4" ShapeID="_x0000_i1083" DrawAspect="Content" ObjectID="_1787922509" r:id="rId77"/>
+                <o:OLEObject Type="Embed" ProgID="Equation.DSMT4" ShapeID="_x0000_i1083" DrawAspect="Content" ObjectID="_1787922688" r:id="rId77"/>
               </w:object>
             </w:r>
             <w:r>
@@ -18741,10 +19219,10 @@
                 <w:lang w:eastAsia="ru-RU"/>
               </w:rPr>
               <w:object w:dxaOrig="220" w:dyaOrig="279">
-                <v:shape id="_x0000_i1084" type="#_x0000_t75" style="width:10.95pt;height:13.8pt" o:ole="">
+                <v:shape id="_x0000_i1084" type="#_x0000_t75" style="width:11.25pt;height:13.5pt" o:ole="">
                   <v:imagedata r:id="rId18" o:title=""/>
                 </v:shape>
-                <o:OLEObject Type="Embed" ProgID="Equation.DSMT4" ShapeID="_x0000_i1084" DrawAspect="Content" ObjectID="_1787922510" r:id="rId78"/>
+                <o:OLEObject Type="Embed" ProgID="Equation.DSMT4" ShapeID="_x0000_i1084" DrawAspect="Content" ObjectID="_1787922689" r:id="rId78"/>
               </w:object>
             </w:r>
             <w:r>
@@ -18794,10 +19272,10 @@
                 <w:lang w:eastAsia="ru-RU"/>
               </w:rPr>
               <w:object w:dxaOrig="240" w:dyaOrig="260">
-                <v:shape id="_x0000_i1085" type="#_x0000_t75" style="width:12.1pt;height:13.25pt" o:ole="">
+                <v:shape id="_x0000_i1085" type="#_x0000_t75" style="width:12pt;height:13.5pt" o:ole="">
                   <v:imagedata r:id="rId20" o:title=""/>
                 </v:shape>
-                <o:OLEObject Type="Embed" ProgID="Equation.DSMT4" ShapeID="_x0000_i1085" DrawAspect="Content" ObjectID="_1787922511" r:id="rId79"/>
+                <o:OLEObject Type="Embed" ProgID="Equation.DSMT4" ShapeID="_x0000_i1085" DrawAspect="Content" ObjectID="_1787922690" r:id="rId79"/>
               </w:object>
             </w:r>
             <w:r>
@@ -18847,10 +19325,10 @@
                 <w:lang w:eastAsia="ru-RU"/>
               </w:rPr>
               <w:object w:dxaOrig="220" w:dyaOrig="279">
-                <v:shape id="_x0000_i1086" type="#_x0000_t75" style="width:10.95pt;height:13.8pt" o:ole="">
+                <v:shape id="_x0000_i1086" type="#_x0000_t75" style="width:11.25pt;height:13.5pt" o:ole="">
                   <v:imagedata r:id="rId18" o:title=""/>
                 </v:shape>
-                <o:OLEObject Type="Embed" ProgID="Equation.DSMT4" ShapeID="_x0000_i1086" DrawAspect="Content" ObjectID="_1787922512" r:id="rId80"/>
+                <o:OLEObject Type="Embed" ProgID="Equation.DSMT4" ShapeID="_x0000_i1086" DrawAspect="Content" ObjectID="_1787922691" r:id="rId80"/>
               </w:object>
             </w:r>
             <w:r>
@@ -18900,10 +19378,10 @@
                 <w:lang w:eastAsia="ru-RU"/>
               </w:rPr>
               <w:object w:dxaOrig="240" w:dyaOrig="260">
-                <v:shape id="_x0000_i1087" type="#_x0000_t75" style="width:12.1pt;height:13.25pt" o:ole="">
+                <v:shape id="_x0000_i1087" type="#_x0000_t75" style="width:12pt;height:13.5pt" o:ole="">
                   <v:imagedata r:id="rId20" o:title=""/>
                 </v:shape>
-                <o:OLEObject Type="Embed" ProgID="Equation.DSMT4" ShapeID="_x0000_i1087" DrawAspect="Content" ObjectID="_1787922513" r:id="rId81"/>
+                <o:OLEObject Type="Embed" ProgID="Equation.DSMT4" ShapeID="_x0000_i1087" DrawAspect="Content" ObjectID="_1787922692" r:id="rId81"/>
               </w:object>
             </w:r>
             <w:r>
@@ -18953,10 +19431,10 @@
                 <w:lang w:eastAsia="ru-RU"/>
               </w:rPr>
               <w:object w:dxaOrig="220" w:dyaOrig="279">
-                <v:shape id="_x0000_i1088" type="#_x0000_t75" style="width:10.95pt;height:13.8pt" o:ole="">
+                <v:shape id="_x0000_i1088" type="#_x0000_t75" style="width:11.25pt;height:13.5pt" o:ole="">
                   <v:imagedata r:id="rId18" o:title=""/>
                 </v:shape>
-                <o:OLEObject Type="Embed" ProgID="Equation.DSMT4" ShapeID="_x0000_i1088" DrawAspect="Content" ObjectID="_1787922514" r:id="rId82"/>
+                <o:OLEObject Type="Embed" ProgID="Equation.DSMT4" ShapeID="_x0000_i1088" DrawAspect="Content" ObjectID="_1787922693" r:id="rId82"/>
               </w:object>
             </w:r>
             <w:r>
@@ -19006,10 +19484,10 @@
                 <w:lang w:eastAsia="ru-RU"/>
               </w:rPr>
               <w:object w:dxaOrig="240" w:dyaOrig="260">
-                <v:shape id="_x0000_i1089" type="#_x0000_t75" style="width:12.1pt;height:13.25pt" o:ole="">
+                <v:shape id="_x0000_i1089" type="#_x0000_t75" style="width:12pt;height:13.5pt" o:ole="">
                   <v:imagedata r:id="rId20" o:title=""/>
                 </v:shape>
-                <o:OLEObject Type="Embed" ProgID="Equation.DSMT4" ShapeID="_x0000_i1089" DrawAspect="Content" ObjectID="_1787922515" r:id="rId83"/>
+                <o:OLEObject Type="Embed" ProgID="Equation.DSMT4" ShapeID="_x0000_i1089" DrawAspect="Content" ObjectID="_1787922694" r:id="rId83"/>
               </w:object>
             </w:r>
             <w:r>
@@ -20842,36 +21320,20 @@
           <w:noProof/>
           <w:sz w:val="28"/>
         </w:rPr>
-        <w:t>) видно, что при проверке сложных гипотез при оценивании двух параметров (формы и масштаба) и с ростом объёма в</w:t>
+        <w:t xml:space="preserve">) видно, что при проверке сложных гипотез при оценивании двух параметров (формы и масштаба) и с ростом объёма выборки применяемые критерии Колмогорова, Крамера-Мизеса-Смирнова, Андерсона-Дарлинга и Хи-квадрат Пирсона, не дают никаких оснований для отклонения справедливой гипотезы </w:t>
       </w:r>
       <w:r>
         <w:rPr>
           <w:rFonts w:ascii="Times New Roman" w:hAnsi="Times New Roman" w:cs="Times New Roman"/>
           <w:noProof/>
-          <w:sz w:val="28"/>
-        </w:rPr>
-        <w:t>ы</w:t>
-      </w:r>
-      <w:r>
-        <w:rPr>
-          <w:rFonts w:ascii="Times New Roman" w:hAnsi="Times New Roman" w:cs="Times New Roman"/>
-          <w:noProof/>
-          <w:sz w:val="28"/>
-        </w:rPr>
-        <w:t xml:space="preserve">борки применяемые критерии Колмогорова, Крамера-Мизеса-Смирнова, Андерсона-Дарлинга и Хи-квадрат Пирсона, не дают никаких оснований для отклонения справедливой гипотезы </w:t>
-      </w:r>
-      <w:r>
-        <w:rPr>
-          <w:rFonts w:ascii="Times New Roman" w:hAnsi="Times New Roman" w:cs="Times New Roman"/>
-          <w:noProof/>
           <w:position w:val="-12"/>
           <w:sz w:val="28"/>
         </w:rPr>
         <w:object w:dxaOrig="340" w:dyaOrig="360">
-          <v:shape id="_x0000_i1090" type="#_x0000_t75" style="width:17.3pt;height:17.85pt" o:ole="">
+          <v:shape id="_x0000_i1090" type="#_x0000_t75" style="width:17.25pt;height:18pt" o:ole="">
             <v:imagedata r:id="rId50" o:title=""/>
           </v:shape>
-          <o:OLEObject Type="Embed" ProgID="Equation.DSMT4" ShapeID="_x0000_i1090" DrawAspect="Content" ObjectID="_1787922516" r:id="rId84"/>
+          <o:OLEObject Type="Embed" ProgID="Equation.DSMT4" ShapeID="_x0000_i1090" DrawAspect="Content" ObjectID="_1787922695" r:id="rId84"/>
         </w:object>
       </w:r>
       <w:r>
@@ -21005,10 +21467,10 @@
           <w:sz w:val="28"/>
         </w:rPr>
         <w:object w:dxaOrig="340" w:dyaOrig="360">
-          <v:shape id="_x0000_i1091" type="#_x0000_t75" style="width:17.3pt;height:17.85pt" o:ole="">
+          <v:shape id="_x0000_i1091" type="#_x0000_t75" style="width:17.25pt;height:18pt" o:ole="">
             <v:imagedata r:id="rId50" o:title=""/>
           </v:shape>
-          <o:OLEObject Type="Embed" ProgID="Equation.DSMT4" ShapeID="_x0000_i1091" DrawAspect="Content" ObjectID="_1787922517" r:id="rId85"/>
+          <o:OLEObject Type="Embed" ProgID="Equation.DSMT4" ShapeID="_x0000_i1091" DrawAspect="Content" ObjectID="_1787922696" r:id="rId85"/>
         </w:object>
       </w:r>
       <w:r>
@@ -21105,11 +21567,38 @@
           <w:noProof/>
           <w:sz w:val="28"/>
         </w:rPr>
-        <w:t>ритерий Колмогорова используются с поправкой Большева, что помогает пренебречь зависимость распределения статистики от объема выборки. Применение зарекомендовавшего метода оценивания параметров “</w:t>
+        <w:t xml:space="preserve">ритерий Колмогорова используются с поправкой </w:t>
       </w:r>
       <w:r>
         <w:rPr>
           <w:rFonts w:ascii="Times New Roman" w:hAnsi="Times New Roman" w:cs="Times New Roman"/>
+          <w:i/>
+          <w:noProof/>
+          <w:sz w:val="28"/>
+        </w:rPr>
+        <w:t>Большева</w:t>
+      </w:r>
+      <w:r>
+        <w:rPr>
+          <w:rFonts w:ascii="Times New Roman" w:hAnsi="Times New Roman" w:cs="Times New Roman"/>
+          <w:noProof/>
+          <w:sz w:val="28"/>
+        </w:rPr>
+        <w:t xml:space="preserve">, что помогает пренебречь зависимость распределения статистики от объема выборки. Применение зарекомендовавшего метода оценивания параметров </w:t>
+      </w:r>
+      <w:r>
+        <w:rPr>
+          <w:rFonts w:ascii="Times New Roman" w:hAnsi="Times New Roman" w:cs="Times New Roman"/>
+          <w:i/>
+          <w:noProof/>
+          <w:sz w:val="28"/>
+        </w:rPr>
+        <w:t>“</w:t>
+      </w:r>
+      <w:r>
+        <w:rPr>
+          <w:rFonts w:ascii="Times New Roman" w:hAnsi="Times New Roman" w:cs="Times New Roman"/>
+          <w:i/>
           <w:noProof/>
           <w:sz w:val="28"/>
         </w:rPr>
@@ -21118,6 +21607,7 @@
       <w:r>
         <w:rPr>
           <w:rFonts w:ascii="Times New Roman" w:hAnsi="Times New Roman" w:cs="Times New Roman"/>
+          <w:i/>
           <w:noProof/>
           <w:sz w:val="28"/>
         </w:rPr>
@@ -21126,6 +21616,7 @@
       <w:r>
         <w:rPr>
           <w:rFonts w:ascii="Times New Roman" w:hAnsi="Times New Roman" w:cs="Times New Roman"/>
+          <w:i/>
           <w:noProof/>
           <w:sz w:val="28"/>
         </w:rPr>
@@ -21134,10 +21625,11 @@
       <w:r>
         <w:rPr>
           <w:rFonts w:ascii="Times New Roman" w:hAnsi="Times New Roman" w:cs="Times New Roman"/>
-          <w:noProof/>
-          <w:sz w:val="28"/>
-        </w:rPr>
-        <w:t xml:space="preserve">аксимального правдоподобия” при данных объемах выборок </w:t>
+          <w:i/>
+          <w:noProof/>
+          <w:sz w:val="28"/>
+        </w:rPr>
+        <w:t>аксимального правдоподобия”</w:t>
       </w:r>
       <w:r>
         <w:rPr>
@@ -21145,7 +21637,7 @@
           <w:noProof/>
           <w:sz w:val="28"/>
         </w:rPr>
-        <w:t>сходится достаточно близко. Таким обр</w:t>
+        <w:t xml:space="preserve"> при данных объемах выборок </w:t>
       </w:r>
       <w:r>
         <w:rPr>
@@ -21153,15 +21645,7 @@
           <w:noProof/>
           <w:sz w:val="28"/>
         </w:rPr>
-        <w:t>а</w:t>
-      </w:r>
-      <w:r>
-        <w:rPr>
-          <w:rFonts w:ascii="Times New Roman" w:hAnsi="Times New Roman" w:cs="Times New Roman"/>
-          <w:noProof/>
-          <w:sz w:val="28"/>
-        </w:rPr>
-        <w:t xml:space="preserve">зом, полученный результат был предсказуемым и даёт основания сделать вывод, что критерии зависят от объёма выборки незначительно. </w:t>
+        <w:t xml:space="preserve">сходится достаточно близко. Таким образом, полученный результат был предсказуемым и даёт основания сделать вывод, что критерии зависят от объёма выборки незначительно. </w:t>
       </w:r>
     </w:p>
     <w:p>
@@ -21210,27 +21694,7 @@
           <w:sz w:val="28"/>
           <w:szCs w:val="32"/>
         </w:rPr>
-        <w:t>Визуально посмотрите, как меняется распределение Вейбулла (интегральные функции распределения и функции плотности) с изменением п</w:t>
-      </w:r>
-      <w:r>
-        <w:rPr>
-          <w:rFonts w:ascii="Times New Roman" w:hAnsi="Times New Roman" w:cs="Times New Roman"/>
-          <w:b/>
-          <w:noProof/>
-          <w:sz w:val="28"/>
-          <w:szCs w:val="32"/>
-        </w:rPr>
-        <w:t>а</w:t>
-      </w:r>
-      <w:r>
-        <w:rPr>
-          <w:rFonts w:ascii="Times New Roman" w:hAnsi="Times New Roman" w:cs="Times New Roman"/>
-          <w:b/>
-          <w:noProof/>
-          <w:sz w:val="28"/>
-          <w:szCs w:val="32"/>
-        </w:rPr>
-        <w:t>раметров.</w:t>
+        <w:t>Визуально посмотрите, как меняется распределение Вейбулла (интегральные функции распределения и функции плотности) с изменением параметров.</w:t>
       </w:r>
       <w:r>
         <w:rPr>
@@ -21294,11 +21758,22 @@
           <w:sz w:val="28"/>
           <w:szCs w:val="32"/>
         </w:rPr>
-        <w:t xml:space="preserve">Результаты построения графиков интегральных функций распределения (см. </w:t>
+        <w:t xml:space="preserve">Результаты построения графиков интегральных функций распределения </w:t>
       </w:r>
       <w:r>
         <w:rPr>
           <w:rFonts w:ascii="Times New Roman" w:hAnsi="Times New Roman" w:cs="Times New Roman"/>
+          <w:i/>
+          <w:noProof/>
+          <w:sz w:val="28"/>
+          <w:szCs w:val="32"/>
+        </w:rPr>
+        <w:t xml:space="preserve">(см. </w:t>
+      </w:r>
+      <w:r>
+        <w:rPr>
+          <w:rFonts w:ascii="Times New Roman" w:hAnsi="Times New Roman" w:cs="Times New Roman"/>
+          <w:i/>
           <w:noProof/>
           <w:sz w:val="28"/>
           <w:szCs w:val="32"/>
@@ -21308,15 +21783,36 @@
       <w:r>
         <w:rPr>
           <w:rFonts w:ascii="Times New Roman" w:hAnsi="Times New Roman" w:cs="Times New Roman"/>
+          <w:i/>
           <w:noProof/>
           <w:sz w:val="28"/>
           <w:szCs w:val="32"/>
         </w:rPr>
-        <w:t xml:space="preserve"> 1-2) и функции плотности (см. </w:t>
+        <w:t xml:space="preserve"> 1-2)</w:t>
       </w:r>
       <w:r>
         <w:rPr>
           <w:rFonts w:ascii="Times New Roman" w:hAnsi="Times New Roman" w:cs="Times New Roman"/>
+          <w:noProof/>
+          <w:sz w:val="28"/>
+          <w:szCs w:val="32"/>
+        </w:rPr>
+        <w:t xml:space="preserve"> и функции плотности </w:t>
+      </w:r>
+      <w:r>
+        <w:rPr>
+          <w:rFonts w:ascii="Times New Roman" w:hAnsi="Times New Roman" w:cs="Times New Roman"/>
+          <w:i/>
+          <w:noProof/>
+          <w:sz w:val="28"/>
+          <w:szCs w:val="32"/>
+        </w:rPr>
+        <w:t xml:space="preserve">(см. </w:t>
+      </w:r>
+      <w:r>
+        <w:rPr>
+          <w:rFonts w:ascii="Times New Roman" w:hAnsi="Times New Roman" w:cs="Times New Roman"/>
+          <w:i/>
           <w:noProof/>
           <w:sz w:val="28"/>
           <w:szCs w:val="32"/>
@@ -21326,6 +21822,7 @@
       <w:r>
         <w:rPr>
           <w:rFonts w:ascii="Times New Roman" w:hAnsi="Times New Roman" w:cs="Times New Roman"/>
+          <w:i/>
           <w:noProof/>
           <w:sz w:val="28"/>
           <w:szCs w:val="32"/>
@@ -21444,7 +21941,7 @@
         </w:rPr>
         <w:lastRenderedPageBreak/>
         <w:pict>
-          <v:shape id="_x0000_i1092" type="#_x0000_t75" style="width:468.3pt;height:328.9pt;mso-position-horizontal:center" o:allowoverlap="f">
+          <v:shape id="_x0000_i1092" type="#_x0000_t75" style="width:468pt;height:329.25pt;mso-position-horizontal:center" o:allowoverlap="f">
             <v:imagedata r:id="rId87" o:title="График распределения простых гипотез"/>
           </v:shape>
         </w:pict>
@@ -21527,7 +22024,7 @@
           <w:noProof/>
         </w:rPr>
         <w:pict>
-          <v:shape id="_x0000_i1093" type="#_x0000_t75" style="width:431.4pt;height:292.6pt;mso-position-horizontal:center;mso-position-horizontal-relative:text;mso-position-vertical:absolute;mso-position-vertical-relative:text" o:allowoverlap="f">
+          <v:shape id="_x0000_i1093" type="#_x0000_t75" style="width:431.25pt;height:292.5pt;mso-position-horizontal:center;mso-position-horizontal-relative:text;mso-position-vertical:absolute;mso-position-vertical-relative:text" o:allowoverlap="f">
             <v:imagedata r:id="rId88" o:title="График плотностей сложных гипотез"/>
           </v:shape>
         </w:pict>
@@ -21586,7 +22083,6 @@
           <w:noProof/>
           <w:sz w:val="28"/>
         </w:rPr>
-        <w:lastRenderedPageBreak/>
         <w:t>График 3.</w:t>
       </w:r>
       <w:r>
@@ -21604,25 +22100,7 @@
           <w:sz w:val="28"/>
           <w:szCs w:val="32"/>
         </w:rPr>
-        <w:t>Функции плотности при проверке сложных г</w:t>
-      </w:r>
-      <w:r>
-        <w:rPr>
-          <w:rFonts w:ascii="Times New Roman" w:hAnsi="Times New Roman" w:cs="Times New Roman"/>
-          <w:noProof/>
-          <w:sz w:val="28"/>
-          <w:szCs w:val="32"/>
-        </w:rPr>
-        <w:t>и</w:t>
-      </w:r>
-      <w:r>
-        <w:rPr>
-          <w:rFonts w:ascii="Times New Roman" w:hAnsi="Times New Roman" w:cs="Times New Roman"/>
-          <w:noProof/>
-          <w:sz w:val="28"/>
-          <w:szCs w:val="32"/>
-        </w:rPr>
-        <w:t>потез</w:t>
+        <w:t>Функции плотности при проверке сложных гипотез</w:t>
       </w:r>
     </w:p>
     <w:p>
@@ -21652,7 +22130,7 @@
           <w:noProof/>
         </w:rPr>
         <w:pict>
-          <v:shape id="_x0000_i1094" type="#_x0000_t75" style="width:482.1pt;height:338.7pt;mso-position-horizontal:center;mso-position-horizontal-relative:text;mso-position-vertical:absolute;mso-position-vertical-relative:text" o:allowoverlap="f">
+          <v:shape id="_x0000_i1094" type="#_x0000_t75" style="width:481.5pt;height:339pt;mso-position-horizontal:center;mso-position-horizontal-relative:text;mso-position-vertical:absolute;mso-position-vertical-relative:text" o:allowoverlap="f">
             <v:imagedata r:id="rId89" o:title="График плотностей простых гипотез"/>
           </v:shape>
         </w:pict>
@@ -21707,25 +22185,7 @@
           <w:sz w:val="28"/>
           <w:szCs w:val="32"/>
         </w:rPr>
-        <w:t>Функции плотности при проверке простых г</w:t>
-      </w:r>
-      <w:r>
-        <w:rPr>
-          <w:rFonts w:ascii="Times New Roman" w:hAnsi="Times New Roman" w:cs="Times New Roman"/>
-          <w:noProof/>
-          <w:sz w:val="28"/>
-          <w:szCs w:val="32"/>
-        </w:rPr>
-        <w:t>и</w:t>
-      </w:r>
-      <w:r>
-        <w:rPr>
-          <w:rFonts w:ascii="Times New Roman" w:hAnsi="Times New Roman" w:cs="Times New Roman"/>
-          <w:noProof/>
-          <w:sz w:val="28"/>
-          <w:szCs w:val="32"/>
-        </w:rPr>
-        <w:t>потез</w:t>
+        <w:t>Функции плотности при проверке простых гипотез</w:t>
       </w:r>
     </w:p>
     <w:p>
@@ -21758,7 +22218,45 @@
           <w:sz w:val="28"/>
           <w:szCs w:val="28"/>
         </w:rPr>
-        <w:t xml:space="preserve">Попарно сравнивая графики (см. графики 1-4), видно подтверждение, того что было написано ранее. Метод оценки параметров “Метод максимального правдоподобия” </w:t>
+        <w:t xml:space="preserve">Попарно сравнивая графики </w:t>
+      </w:r>
+      <w:r>
+        <w:rPr>
+          <w:rFonts w:ascii="Times New Roman" w:hAnsi="Times New Roman" w:cs="Times New Roman"/>
+          <w:i/>
+          <w:noProof/>
+          <w:sz w:val="28"/>
+          <w:szCs w:val="28"/>
+        </w:rPr>
+        <w:t>(см. графики 1-4)</w:t>
+      </w:r>
+      <w:r>
+        <w:rPr>
+          <w:rFonts w:ascii="Times New Roman" w:hAnsi="Times New Roman" w:cs="Times New Roman"/>
+          <w:noProof/>
+          <w:sz w:val="28"/>
+          <w:szCs w:val="28"/>
+        </w:rPr>
+        <w:t xml:space="preserve">, видно подтверждение, того что было написано ранее. Метод оценки параметров </w:t>
+      </w:r>
+      <w:r>
+        <w:rPr>
+          <w:rFonts w:ascii="Times New Roman" w:hAnsi="Times New Roman" w:cs="Times New Roman"/>
+          <w:i/>
+          <w:noProof/>
+          <w:sz w:val="28"/>
+          <w:szCs w:val="28"/>
+        </w:rPr>
+        <w:t>“Метод максимального правдоподобия”</w:t>
+      </w:r>
+      <w:r>
+        <w:rPr>
+          <w:rFonts w:ascii="Times New Roman" w:hAnsi="Times New Roman" w:cs="Times New Roman"/>
+          <w:noProof/>
+          <w:sz w:val="28"/>
+          <w:szCs w:val="28"/>
+        </w:rPr>
+        <w:t xml:space="preserve"> </w:t>
       </w:r>
       <w:r>
         <w:rPr>
@@ -21832,27 +22330,7 @@
           <w:sz w:val="28"/>
           <w:szCs w:val="32"/>
         </w:rPr>
-        <w:t xml:space="preserve"> В последнем случае проверьте эффект от применения “групп</w:t>
-      </w:r>
-      <w:r>
-        <w:rPr>
-          <w:rFonts w:ascii="Times New Roman" w:hAnsi="Times New Roman" w:cs="Times New Roman"/>
-          <w:b/>
-          <w:noProof/>
-          <w:sz w:val="28"/>
-          <w:szCs w:val="32"/>
-        </w:rPr>
-        <w:t>и</w:t>
-      </w:r>
-      <w:r>
-        <w:rPr>
-          <w:rFonts w:ascii="Times New Roman" w:hAnsi="Times New Roman" w:cs="Times New Roman"/>
-          <w:b/>
-          <w:noProof/>
-          <w:sz w:val="28"/>
-          <w:szCs w:val="32"/>
-        </w:rPr>
-        <w:t>рования при оценивании”.</w:t>
+        <w:t xml:space="preserve"> В последнем случае проверьте эффект от применения “группирования при оценивании”.</w:t>
       </w:r>
     </w:p>
     <w:p>
@@ -21893,7 +22371,17 @@
           <w:sz w:val="28"/>
           <w:szCs w:val="36"/>
         </w:rPr>
-        <w:t>Результаты проверки сложных гипотез</w:t>
+        <w:t xml:space="preserve">Результаты проверки </w:t>
+      </w:r>
+      <w:r>
+        <w:rPr>
+          <w:rFonts w:ascii="Times New Roman" w:hAnsi="Times New Roman" w:cs="Times New Roman"/>
+          <w:b/>
+          <w:noProof/>
+          <w:sz w:val="28"/>
+          <w:szCs w:val="36"/>
+        </w:rPr>
+        <w:t>сложных гипотез</w:t>
       </w:r>
       <w:r>
         <w:rPr>
@@ -21961,6 +22449,8 @@
       <w:r>
         <w:rPr>
           <w:rFonts w:ascii="Times New Roman" w:hAnsi="Times New Roman" w:cs="Times New Roman"/>
+          <w:b/>
+          <w:i/>
           <w:noProof/>
           <w:sz w:val="28"/>
           <w:szCs w:val="28"/>
@@ -21970,11 +22460,13 @@
       <w:r>
         <w:rPr>
           <w:rFonts w:ascii="Times New Roman" w:hAnsi="Times New Roman" w:cs="Times New Roman"/>
+          <w:b/>
+          <w:i/>
           <w:noProof/>
           <w:sz w:val="28"/>
           <w:szCs w:val="28"/>
         </w:rPr>
-        <w:t xml:space="preserve"> Вейбулла (см. таблица 9)</w:t>
+        <w:t xml:space="preserve"> Вейбулла</w:t>
       </w:r>
       <w:r>
         <w:rPr>
@@ -21983,16 +22475,56 @@
           <w:sz w:val="28"/>
           <w:szCs w:val="28"/>
         </w:rPr>
-        <w:t xml:space="preserve"> и гамма-распределение</w:t>
+        <w:t xml:space="preserve"> </w:t>
       </w:r>
       <w:r>
         <w:rPr>
           <w:rFonts w:ascii="Times New Roman" w:hAnsi="Times New Roman" w:cs="Times New Roman"/>
+          <w:i/>
           <w:noProof/>
           <w:sz w:val="28"/>
           <w:szCs w:val="28"/>
         </w:rPr>
-        <w:t xml:space="preserve"> (см. таблица 10)</w:t>
+        <w:t>(см. таблица 9)</w:t>
+      </w:r>
+      <w:r>
+        <w:rPr>
+          <w:rFonts w:ascii="Times New Roman" w:hAnsi="Times New Roman" w:cs="Times New Roman"/>
+          <w:noProof/>
+          <w:sz w:val="28"/>
+          <w:szCs w:val="28"/>
+        </w:rPr>
+        <w:t xml:space="preserve"> и </w:t>
+      </w:r>
+      <w:r>
+        <w:rPr>
+          <w:rFonts w:ascii="Times New Roman" w:hAnsi="Times New Roman" w:cs="Times New Roman"/>
+          <w:b/>
+          <w:i/>
+          <w:noProof/>
+          <w:sz w:val="28"/>
+          <w:szCs w:val="28"/>
+        </w:rPr>
+        <w:t>гамма-распределение</w:t>
+      </w:r>
+      <w:r>
+        <w:rPr>
+          <w:rFonts w:ascii="Times New Roman" w:hAnsi="Times New Roman" w:cs="Times New Roman"/>
+          <w:noProof/>
+          <w:sz w:val="28"/>
+          <w:szCs w:val="28"/>
+        </w:rPr>
+        <w:t xml:space="preserve"> </w:t>
+      </w:r>
+      <w:r>
+        <w:rPr>
+          <w:rFonts w:ascii="Times New Roman" w:hAnsi="Times New Roman" w:cs="Times New Roman"/>
+          <w:i/>
+          <w:noProof/>
+          <w:sz w:val="28"/>
+          <w:szCs w:val="28"/>
+        </w:rPr>
+        <w:t>(см. таблица 10)</w:t>
       </w:r>
       <w:r>
         <w:rPr>
@@ -22010,21 +22542,108 @@
           <w:sz w:val="28"/>
           <w:szCs w:val="36"/>
         </w:rPr>
-        <w:t xml:space="preserve">на основании предложенных файлов с выборками объемом 500 наблюдений, сгенерированных в соответсвии с распределением Вейбулла с параметром формы, меняющимся от 0.5 до 5 с одним и тем же параметром масштаба, опираясь на критерии согласия </w:t>
+        <w:t xml:space="preserve">на основании предложенных файлов с выборками объемом </w:t>
       </w:r>
       <w:r>
         <w:rPr>
           <w:rFonts w:ascii="Times New Roman" w:hAnsi="Times New Roman" w:cs="Times New Roman"/>
+          <w:b/>
           <w:noProof/>
           <w:sz w:val="28"/>
           <w:szCs w:val="36"/>
         </w:rPr>
+        <w:t>500</w:t>
+      </w:r>
+      <w:r>
+        <w:rPr>
+          <w:rFonts w:ascii="Times New Roman" w:hAnsi="Times New Roman" w:cs="Times New Roman"/>
+          <w:noProof/>
+          <w:sz w:val="28"/>
+          <w:szCs w:val="36"/>
+        </w:rPr>
+        <w:t xml:space="preserve"> наблюдений, сгенерированных в соответсвии с распределением </w:t>
+      </w:r>
+      <w:r>
+        <w:rPr>
+          <w:rFonts w:ascii="Times New Roman" w:hAnsi="Times New Roman" w:cs="Times New Roman"/>
+          <w:i/>
+          <w:noProof/>
+          <w:sz w:val="28"/>
+          <w:szCs w:val="36"/>
+        </w:rPr>
+        <w:t>Вейбулла</w:t>
+      </w:r>
+      <w:r>
+        <w:rPr>
+          <w:rFonts w:ascii="Times New Roman" w:hAnsi="Times New Roman" w:cs="Times New Roman"/>
+          <w:noProof/>
+          <w:sz w:val="28"/>
+          <w:szCs w:val="36"/>
+        </w:rPr>
+        <w:t xml:space="preserve"> с параметром формы, меняющимся от </w:t>
+      </w:r>
+      <w:r>
+        <w:rPr>
+          <w:rFonts w:ascii="Times New Roman" w:hAnsi="Times New Roman" w:cs="Times New Roman"/>
+          <w:b/>
+          <w:noProof/>
+          <w:sz w:val="28"/>
+          <w:szCs w:val="36"/>
+        </w:rPr>
+        <w:t>0.5</w:t>
+      </w:r>
+      <w:r>
+        <w:rPr>
+          <w:rFonts w:ascii="Times New Roman" w:hAnsi="Times New Roman" w:cs="Times New Roman"/>
+          <w:noProof/>
+          <w:sz w:val="28"/>
+          <w:szCs w:val="36"/>
+        </w:rPr>
+        <w:t xml:space="preserve"> до </w:t>
+      </w:r>
+      <w:r>
+        <w:rPr>
+          <w:rFonts w:ascii="Times New Roman" w:hAnsi="Times New Roman" w:cs="Times New Roman"/>
+          <w:b/>
+          <w:noProof/>
+          <w:sz w:val="28"/>
+          <w:szCs w:val="36"/>
+        </w:rPr>
+        <w:t>5</w:t>
+      </w:r>
+      <w:r>
+        <w:rPr>
+          <w:rFonts w:ascii="Times New Roman" w:hAnsi="Times New Roman" w:cs="Times New Roman"/>
+          <w:noProof/>
+          <w:sz w:val="28"/>
+          <w:szCs w:val="36"/>
+        </w:rPr>
+        <w:t xml:space="preserve"> с </w:t>
+      </w:r>
+      <w:r>
+        <w:rPr>
+          <w:rFonts w:ascii="Times New Roman" w:hAnsi="Times New Roman" w:cs="Times New Roman"/>
+          <w:noProof/>
+          <w:sz w:val="28"/>
+          <w:szCs w:val="36"/>
+        </w:rPr>
         <w:lastRenderedPageBreak/>
+        <w:t xml:space="preserve">одним и тем же параметром масштаба, опираясь на критерии согласия </w:t>
+      </w:r>
+      <w:r>
+        <w:rPr>
+          <w:rFonts w:ascii="Times New Roman" w:hAnsi="Times New Roman" w:cs="Times New Roman"/>
+          <w:i/>
+          <w:noProof/>
+          <w:sz w:val="28"/>
+          <w:szCs w:val="36"/>
+        </w:rPr>
         <w:t>Колмаго</w:t>
       </w:r>
       <w:r>
         <w:rPr>
           <w:rFonts w:ascii="Times New Roman" w:hAnsi="Times New Roman" w:cs="Times New Roman"/>
+          <w:i/>
           <w:noProof/>
           <w:sz w:val="28"/>
           <w:szCs w:val="36"/>
@@ -22038,11 +22657,22 @@
           <w:sz w:val="28"/>
           <w:szCs w:val="36"/>
         </w:rPr>
-        <w:t>, Крамер</w:t>
+        <w:t xml:space="preserve">, </w:t>
       </w:r>
       <w:r>
         <w:rPr>
           <w:rFonts w:ascii="Times New Roman" w:hAnsi="Times New Roman" w:cs="Times New Roman"/>
+          <w:i/>
+          <w:noProof/>
+          <w:sz w:val="28"/>
+          <w:szCs w:val="36"/>
+        </w:rPr>
+        <w:t>Крамер</w:t>
+      </w:r>
+      <w:r>
+        <w:rPr>
+          <w:rFonts w:ascii="Times New Roman" w:hAnsi="Times New Roman" w:cs="Times New Roman"/>
+          <w:i/>
           <w:noProof/>
           <w:sz w:val="28"/>
           <w:szCs w:val="36"/>
@@ -22056,11 +22686,22 @@
           <w:sz w:val="28"/>
           <w:szCs w:val="36"/>
         </w:rPr>
-        <w:t>, Анде</w:t>
+        <w:t xml:space="preserve">, </w:t>
       </w:r>
       <w:r>
         <w:rPr>
           <w:rFonts w:ascii="Times New Roman" w:hAnsi="Times New Roman" w:cs="Times New Roman"/>
+          <w:i/>
+          <w:noProof/>
+          <w:sz w:val="28"/>
+          <w:szCs w:val="36"/>
+        </w:rPr>
+        <w:t>Анде</w:t>
+      </w:r>
+      <w:r>
+        <w:rPr>
+          <w:rFonts w:ascii="Times New Roman" w:hAnsi="Times New Roman" w:cs="Times New Roman"/>
+          <w:i/>
           <w:noProof/>
           <w:sz w:val="28"/>
           <w:szCs w:val="36"/>
@@ -22074,11 +22715,22 @@
           <w:sz w:val="28"/>
           <w:szCs w:val="36"/>
         </w:rPr>
-        <w:t xml:space="preserve"> и Хи-квадрат Пирсо</w:t>
+        <w:t xml:space="preserve"> и </w:t>
       </w:r>
       <w:r>
         <w:rPr>
           <w:rFonts w:ascii="Times New Roman" w:hAnsi="Times New Roman" w:cs="Times New Roman"/>
+          <w:i/>
+          <w:noProof/>
+          <w:sz w:val="28"/>
+          <w:szCs w:val="36"/>
+        </w:rPr>
+        <w:t>Хи-квадрат Пирсо</w:t>
+      </w:r>
+      <w:r>
+        <w:rPr>
+          <w:rFonts w:ascii="Times New Roman" w:hAnsi="Times New Roman" w:cs="Times New Roman"/>
+          <w:i/>
           <w:noProof/>
           <w:sz w:val="28"/>
           <w:szCs w:val="36"/>
@@ -22212,25 +22864,7 @@
                 <w:color w:val="000000"/>
                 <w:sz w:val="24"/>
               </w:rPr>
-              <w:t>Колмог</w:t>
-            </w:r>
-            <w:r>
-              <w:rPr>
-                <w:rFonts w:ascii="Times New Roman" w:hAnsi="Times New Roman" w:cs="Times New Roman"/>
-                <w:noProof/>
-                <w:color w:val="000000"/>
-                <w:sz w:val="24"/>
-              </w:rPr>
-              <w:t>о</w:t>
-            </w:r>
-            <w:r>
-              <w:rPr>
-                <w:rFonts w:ascii="Times New Roman" w:hAnsi="Times New Roman" w:cs="Times New Roman"/>
-                <w:noProof/>
-                <w:color w:val="000000"/>
-                <w:sz w:val="24"/>
-              </w:rPr>
-              <w:t>рова</w:t>
+              <w:t>Колмогорова</w:t>
             </w:r>
           </w:p>
         </w:tc>
@@ -22437,10 +23071,10 @@
                 <w:lang w:eastAsia="ru-RU"/>
               </w:rPr>
               <w:object w:dxaOrig="200" w:dyaOrig="220">
-                <v:shape id="_x0000_i1104" type="#_x0000_t75" style="width:13.25pt;height:15.55pt" o:ole="">
+                <v:shape id="_x0000_i1095" type="#_x0000_t75" style="width:13.5pt;height:15.75pt" o:ole="">
                   <v:imagedata r:id="rId14" o:title=""/>
                 </v:shape>
-                <o:OLEObject Type="Embed" ProgID="Equation.DSMT4" ShapeID="_x0000_i1104" DrawAspect="Content" ObjectID="_1787922518" r:id="rId90"/>
+                <o:OLEObject Type="Embed" ProgID="Equation.DSMT4" ShapeID="_x0000_i1095" DrawAspect="Content" ObjectID="_1787922697" r:id="rId90"/>
               </w:object>
             </w:r>
           </w:p>
@@ -22524,10 +23158,10 @@
                 <w:lang w:eastAsia="ru-RU"/>
               </w:rPr>
               <w:object w:dxaOrig="440" w:dyaOrig="320">
-                <v:shape id="_x0000_i1095" type="#_x0000_t75" style="width:25.9pt;height:19pt" o:ole="">
+                <v:shape id="_x0000_i1096" type="#_x0000_t75" style="width:26.25pt;height:18.75pt" o:ole="">
                   <v:imagedata r:id="rId16" o:title=""/>
                 </v:shape>
-                <o:OLEObject Type="Embed" ProgID="Equation.DSMT4" ShapeID="_x0000_i1095" DrawAspect="Content" ObjectID="_1787922519" r:id="rId91"/>
+                <o:OLEObject Type="Embed" ProgID="Equation.DSMT4" ShapeID="_x0000_i1096" DrawAspect="Content" ObjectID="_1787922698" r:id="rId91"/>
               </w:object>
             </w:r>
             <w:r>
@@ -22577,10 +23211,10 @@
                 <w:lang w:eastAsia="ru-RU"/>
               </w:rPr>
               <w:object w:dxaOrig="220" w:dyaOrig="279">
-                <v:shape id="_x0000_i1096" type="#_x0000_t75" style="width:10.95pt;height:13.8pt" o:ole="">
+                <v:shape id="_x0000_i1097" type="#_x0000_t75" style="width:11.25pt;height:13.5pt" o:ole="">
                   <v:imagedata r:id="rId18" o:title=""/>
                 </v:shape>
-                <o:OLEObject Type="Embed" ProgID="Equation.DSMT4" ShapeID="_x0000_i1096" DrawAspect="Content" ObjectID="_1787922520" r:id="rId92"/>
+                <o:OLEObject Type="Embed" ProgID="Equation.DSMT4" ShapeID="_x0000_i1097" DrawAspect="Content" ObjectID="_1787922699" r:id="rId92"/>
               </w:object>
             </w:r>
             <w:r>
@@ -22630,10 +23264,10 @@
                 <w:lang w:eastAsia="ru-RU"/>
               </w:rPr>
               <w:object w:dxaOrig="240" w:dyaOrig="260">
-                <v:shape id="_x0000_i1097" type="#_x0000_t75" style="width:12.1pt;height:13.25pt" o:ole="">
+                <v:shape id="_x0000_i1098" type="#_x0000_t75" style="width:12pt;height:13.5pt" o:ole="">
                   <v:imagedata r:id="rId20" o:title=""/>
                 </v:shape>
-                <o:OLEObject Type="Embed" ProgID="Equation.DSMT4" ShapeID="_x0000_i1097" DrawAspect="Content" ObjectID="_1787922521" r:id="rId93"/>
+                <o:OLEObject Type="Embed" ProgID="Equation.DSMT4" ShapeID="_x0000_i1098" DrawAspect="Content" ObjectID="_1787922700" r:id="rId93"/>
               </w:object>
             </w:r>
             <w:r>
@@ -22680,10 +23314,10 @@
                 <w:lang w:eastAsia="ru-RU"/>
               </w:rPr>
               <w:object w:dxaOrig="220" w:dyaOrig="279">
-                <v:shape id="_x0000_i1098" type="#_x0000_t75" style="width:10.95pt;height:13.8pt" o:ole="">
+                <v:shape id="_x0000_i1099" type="#_x0000_t75" style="width:11.25pt;height:13.5pt" o:ole="">
                   <v:imagedata r:id="rId18" o:title=""/>
                 </v:shape>
-                <o:OLEObject Type="Embed" ProgID="Equation.DSMT4" ShapeID="_x0000_i1098" DrawAspect="Content" ObjectID="_1787922522" r:id="rId94"/>
+                <o:OLEObject Type="Embed" ProgID="Equation.DSMT4" ShapeID="_x0000_i1099" DrawAspect="Content" ObjectID="_1787922701" r:id="rId94"/>
               </w:object>
             </w:r>
             <w:r>
@@ -22730,10 +23364,10 @@
                 <w:lang w:eastAsia="ru-RU"/>
               </w:rPr>
               <w:object w:dxaOrig="240" w:dyaOrig="260">
-                <v:shape id="_x0000_i1099" type="#_x0000_t75" style="width:12.1pt;height:13.25pt" o:ole="">
+                <v:shape id="_x0000_i1100" type="#_x0000_t75" style="width:12pt;height:13.5pt" o:ole="">
                   <v:imagedata r:id="rId20" o:title=""/>
                 </v:shape>
-                <o:OLEObject Type="Embed" ProgID="Equation.DSMT4" ShapeID="_x0000_i1099" DrawAspect="Content" ObjectID="_1787922523" r:id="rId95"/>
+                <o:OLEObject Type="Embed" ProgID="Equation.DSMT4" ShapeID="_x0000_i1100" DrawAspect="Content" ObjectID="_1787922702" r:id="rId95"/>
               </w:object>
             </w:r>
             <w:r>
@@ -22780,10 +23414,10 @@
                 <w:lang w:eastAsia="ru-RU"/>
               </w:rPr>
               <w:object w:dxaOrig="220" w:dyaOrig="279">
-                <v:shape id="_x0000_i1100" type="#_x0000_t75" style="width:10.95pt;height:13.8pt" o:ole="">
+                <v:shape id="_x0000_i1101" type="#_x0000_t75" style="width:11.25pt;height:13.5pt" o:ole="">
                   <v:imagedata r:id="rId18" o:title=""/>
                 </v:shape>
-                <o:OLEObject Type="Embed" ProgID="Equation.DSMT4" ShapeID="_x0000_i1100" DrawAspect="Content" ObjectID="_1787922524" r:id="rId96"/>
+                <o:OLEObject Type="Embed" ProgID="Equation.DSMT4" ShapeID="_x0000_i1101" DrawAspect="Content" ObjectID="_1787922703" r:id="rId96"/>
               </w:object>
             </w:r>
             <w:r>
@@ -22830,10 +23464,10 @@
                 <w:lang w:eastAsia="ru-RU"/>
               </w:rPr>
               <w:object w:dxaOrig="240" w:dyaOrig="260">
-                <v:shape id="_x0000_i1101" type="#_x0000_t75" style="width:12.1pt;height:13.25pt" o:ole="">
+                <v:shape id="_x0000_i1102" type="#_x0000_t75" style="width:12pt;height:13.5pt" o:ole="">
                   <v:imagedata r:id="rId20" o:title=""/>
                 </v:shape>
-                <o:OLEObject Type="Embed" ProgID="Equation.DSMT4" ShapeID="_x0000_i1101" DrawAspect="Content" ObjectID="_1787922525" r:id="rId97"/>
+                <o:OLEObject Type="Embed" ProgID="Equation.DSMT4" ShapeID="_x0000_i1102" DrawAspect="Content" ObjectID="_1787922704" r:id="rId97"/>
               </w:object>
             </w:r>
             <w:r>
@@ -22880,10 +23514,10 @@
                 <w:lang w:eastAsia="ru-RU"/>
               </w:rPr>
               <w:object w:dxaOrig="220" w:dyaOrig="279">
-                <v:shape id="_x0000_i1102" type="#_x0000_t75" style="width:10.95pt;height:13.8pt" o:ole="">
+                <v:shape id="_x0000_i1103" type="#_x0000_t75" style="width:11.25pt;height:13.5pt" o:ole="">
                   <v:imagedata r:id="rId18" o:title=""/>
                 </v:shape>
-                <o:OLEObject Type="Embed" ProgID="Equation.DSMT4" ShapeID="_x0000_i1102" DrawAspect="Content" ObjectID="_1787922526" r:id="rId98"/>
+                <o:OLEObject Type="Embed" ProgID="Equation.DSMT4" ShapeID="_x0000_i1103" DrawAspect="Content" ObjectID="_1787922705" r:id="rId98"/>
               </w:object>
             </w:r>
             <w:r>
@@ -22930,10 +23564,10 @@
                 <w:lang w:eastAsia="ru-RU"/>
               </w:rPr>
               <w:object w:dxaOrig="240" w:dyaOrig="260">
-                <v:shape id="_x0000_i1103" type="#_x0000_t75" style="width:12.1pt;height:13.25pt" o:ole="">
+                <v:shape id="_x0000_i1104" type="#_x0000_t75" style="width:12pt;height:13.5pt" o:ole="">
                   <v:imagedata r:id="rId20" o:title=""/>
                 </v:shape>
-                <o:OLEObject Type="Embed" ProgID="Equation.DSMT4" ShapeID="_x0000_i1103" DrawAspect="Content" ObjectID="_1787922527" r:id="rId99"/>
+                <o:OLEObject Type="Embed" ProgID="Equation.DSMT4" ShapeID="_x0000_i1104" DrawAspect="Content" ObjectID="_1787922706" r:id="rId99"/>
               </w:object>
             </w:r>
             <w:r>
@@ -25010,25 +25644,7 @@
                 <w:color w:val="000000"/>
                 <w:sz w:val="24"/>
               </w:rPr>
-              <w:t>Колмог</w:t>
-            </w:r>
-            <w:r>
-              <w:rPr>
-                <w:rFonts w:ascii="Times New Roman" w:hAnsi="Times New Roman" w:cs="Times New Roman"/>
-                <w:noProof/>
-                <w:color w:val="000000"/>
-                <w:sz w:val="24"/>
-              </w:rPr>
-              <w:t>о</w:t>
-            </w:r>
-            <w:r>
-              <w:rPr>
-                <w:rFonts w:ascii="Times New Roman" w:hAnsi="Times New Roman" w:cs="Times New Roman"/>
-                <w:noProof/>
-                <w:color w:val="000000"/>
-                <w:sz w:val="24"/>
-              </w:rPr>
-              <w:t>рова</w:t>
+              <w:t>Колмогорова</w:t>
             </w:r>
           </w:p>
         </w:tc>
@@ -25235,10 +25851,10 @@
                 <w:lang w:eastAsia="ru-RU"/>
               </w:rPr>
               <w:object w:dxaOrig="200" w:dyaOrig="220">
-                <v:shape id="_x0000_i1114" type="#_x0000_t75" style="width:13.25pt;height:15.55pt" o:ole="">
+                <v:shape id="_x0000_i1105" type="#_x0000_t75" style="width:13.5pt;height:15.75pt" o:ole="">
                   <v:imagedata r:id="rId14" o:title=""/>
                 </v:shape>
-                <o:OLEObject Type="Embed" ProgID="Equation.DSMT4" ShapeID="_x0000_i1114" DrawAspect="Content" ObjectID="_1787922528" r:id="rId100"/>
+                <o:OLEObject Type="Embed" ProgID="Equation.DSMT4" ShapeID="_x0000_i1105" DrawAspect="Content" ObjectID="_1787922707" r:id="rId100"/>
               </w:object>
             </w:r>
           </w:p>
@@ -25322,10 +25938,10 @@
                 <w:lang w:eastAsia="ru-RU"/>
               </w:rPr>
               <w:object w:dxaOrig="440" w:dyaOrig="320">
-                <v:shape id="_x0000_i1105" type="#_x0000_t75" style="width:25.9pt;height:19pt" o:ole="">
+                <v:shape id="_x0000_i1106" type="#_x0000_t75" style="width:26.25pt;height:18.75pt" o:ole="">
                   <v:imagedata r:id="rId16" o:title=""/>
                 </v:shape>
-                <o:OLEObject Type="Embed" ProgID="Equation.DSMT4" ShapeID="_x0000_i1105" DrawAspect="Content" ObjectID="_1787922529" r:id="rId101"/>
+                <o:OLEObject Type="Embed" ProgID="Equation.DSMT4" ShapeID="_x0000_i1106" DrawAspect="Content" ObjectID="_1787922708" r:id="rId101"/>
               </w:object>
             </w:r>
             <w:r>
@@ -25375,10 +25991,10 @@
                 <w:lang w:eastAsia="ru-RU"/>
               </w:rPr>
               <w:object w:dxaOrig="220" w:dyaOrig="279">
-                <v:shape id="_x0000_i1106" type="#_x0000_t75" style="width:10.95pt;height:13.8pt" o:ole="">
+                <v:shape id="_x0000_i1107" type="#_x0000_t75" style="width:11.25pt;height:13.5pt" o:ole="">
                   <v:imagedata r:id="rId18" o:title=""/>
                 </v:shape>
-                <o:OLEObject Type="Embed" ProgID="Equation.DSMT4" ShapeID="_x0000_i1106" DrawAspect="Content" ObjectID="_1787922530" r:id="rId102"/>
+                <o:OLEObject Type="Embed" ProgID="Equation.DSMT4" ShapeID="_x0000_i1107" DrawAspect="Content" ObjectID="_1787922709" r:id="rId102"/>
               </w:object>
             </w:r>
             <w:r>
@@ -25428,10 +26044,10 @@
                 <w:lang w:eastAsia="ru-RU"/>
               </w:rPr>
               <w:object w:dxaOrig="240" w:dyaOrig="260">
-                <v:shape id="_x0000_i1107" type="#_x0000_t75" style="width:12.1pt;height:13.25pt" o:ole="">
+                <v:shape id="_x0000_i1108" type="#_x0000_t75" style="width:12pt;height:13.5pt" o:ole="">
                   <v:imagedata r:id="rId20" o:title=""/>
                 </v:shape>
-                <o:OLEObject Type="Embed" ProgID="Equation.DSMT4" ShapeID="_x0000_i1107" DrawAspect="Content" ObjectID="_1787922531" r:id="rId103"/>
+                <o:OLEObject Type="Embed" ProgID="Equation.DSMT4" ShapeID="_x0000_i1108" DrawAspect="Content" ObjectID="_1787922710" r:id="rId103"/>
               </w:object>
             </w:r>
             <w:r>
@@ -25478,10 +26094,10 @@
                 <w:lang w:eastAsia="ru-RU"/>
               </w:rPr>
               <w:object w:dxaOrig="220" w:dyaOrig="279">
-                <v:shape id="_x0000_i1108" type="#_x0000_t75" style="width:10.95pt;height:13.8pt" o:ole="">
+                <v:shape id="_x0000_i1109" type="#_x0000_t75" style="width:11.25pt;height:13.5pt" o:ole="">
                   <v:imagedata r:id="rId18" o:title=""/>
                 </v:shape>
-                <o:OLEObject Type="Embed" ProgID="Equation.DSMT4" ShapeID="_x0000_i1108" DrawAspect="Content" ObjectID="_1787922532" r:id="rId104"/>
+                <o:OLEObject Type="Embed" ProgID="Equation.DSMT4" ShapeID="_x0000_i1109" DrawAspect="Content" ObjectID="_1787922711" r:id="rId104"/>
               </w:object>
             </w:r>
             <w:r>
@@ -25528,10 +26144,10 @@
                 <w:lang w:eastAsia="ru-RU"/>
               </w:rPr>
               <w:object w:dxaOrig="240" w:dyaOrig="260">
-                <v:shape id="_x0000_i1109" type="#_x0000_t75" style="width:12.1pt;height:13.25pt" o:ole="">
+                <v:shape id="_x0000_i1110" type="#_x0000_t75" style="width:12pt;height:13.5pt" o:ole="">
                   <v:imagedata r:id="rId20" o:title=""/>
                 </v:shape>
-                <o:OLEObject Type="Embed" ProgID="Equation.DSMT4" ShapeID="_x0000_i1109" DrawAspect="Content" ObjectID="_1787922533" r:id="rId105"/>
+                <o:OLEObject Type="Embed" ProgID="Equation.DSMT4" ShapeID="_x0000_i1110" DrawAspect="Content" ObjectID="_1787922712" r:id="rId105"/>
               </w:object>
             </w:r>
             <w:r>
@@ -25578,10 +26194,10 @@
                 <w:lang w:eastAsia="ru-RU"/>
               </w:rPr>
               <w:object w:dxaOrig="220" w:dyaOrig="279">
-                <v:shape id="_x0000_i1110" type="#_x0000_t75" style="width:10.95pt;height:13.8pt" o:ole="">
+                <v:shape id="_x0000_i1111" type="#_x0000_t75" style="width:11.25pt;height:13.5pt" o:ole="">
                   <v:imagedata r:id="rId18" o:title=""/>
                 </v:shape>
-                <o:OLEObject Type="Embed" ProgID="Equation.DSMT4" ShapeID="_x0000_i1110" DrawAspect="Content" ObjectID="_1787922534" r:id="rId106"/>
+                <o:OLEObject Type="Embed" ProgID="Equation.DSMT4" ShapeID="_x0000_i1111" DrawAspect="Content" ObjectID="_1787922713" r:id="rId106"/>
               </w:object>
             </w:r>
             <w:r>
@@ -25628,10 +26244,10 @@
                 <w:lang w:eastAsia="ru-RU"/>
               </w:rPr>
               <w:object w:dxaOrig="240" w:dyaOrig="260">
-                <v:shape id="_x0000_i1111" type="#_x0000_t75" style="width:12.1pt;height:13.25pt" o:ole="">
+                <v:shape id="_x0000_i1112" type="#_x0000_t75" style="width:12pt;height:13.5pt" o:ole="">
                   <v:imagedata r:id="rId20" o:title=""/>
                 </v:shape>
-                <o:OLEObject Type="Embed" ProgID="Equation.DSMT4" ShapeID="_x0000_i1111" DrawAspect="Content" ObjectID="_1787922535" r:id="rId107"/>
+                <o:OLEObject Type="Embed" ProgID="Equation.DSMT4" ShapeID="_x0000_i1112" DrawAspect="Content" ObjectID="_1787922714" r:id="rId107"/>
               </w:object>
             </w:r>
             <w:r>
@@ -25678,10 +26294,10 @@
                 <w:lang w:eastAsia="ru-RU"/>
               </w:rPr>
               <w:object w:dxaOrig="220" w:dyaOrig="279">
-                <v:shape id="_x0000_i1112" type="#_x0000_t75" style="width:10.95pt;height:13.8pt" o:ole="">
+                <v:shape id="_x0000_i1113" type="#_x0000_t75" style="width:11.25pt;height:13.5pt" o:ole="">
                   <v:imagedata r:id="rId18" o:title=""/>
                 </v:shape>
-                <o:OLEObject Type="Embed" ProgID="Equation.DSMT4" ShapeID="_x0000_i1112" DrawAspect="Content" ObjectID="_1787922536" r:id="rId108"/>
+                <o:OLEObject Type="Embed" ProgID="Equation.DSMT4" ShapeID="_x0000_i1113" DrawAspect="Content" ObjectID="_1787922715" r:id="rId108"/>
               </w:object>
             </w:r>
             <w:r>
@@ -25728,10 +26344,10 @@
                 <w:lang w:eastAsia="ru-RU"/>
               </w:rPr>
               <w:object w:dxaOrig="240" w:dyaOrig="260">
-                <v:shape id="_x0000_i1113" type="#_x0000_t75" style="width:12.1pt;height:13.25pt" o:ole="">
+                <v:shape id="_x0000_i1114" type="#_x0000_t75" style="width:12pt;height:13.5pt" o:ole="">
                   <v:imagedata r:id="rId20" o:title=""/>
                 </v:shape>
-                <o:OLEObject Type="Embed" ProgID="Equation.DSMT4" ShapeID="_x0000_i1113" DrawAspect="Content" ObjectID="_1787922537" r:id="rId109"/>
+                <o:OLEObject Type="Embed" ProgID="Equation.DSMT4" ShapeID="_x0000_i1114" DrawAspect="Content" ObjectID="_1787922716" r:id="rId109"/>
               </w:object>
             </w:r>
             <w:r>
@@ -27623,7 +28239,7 @@
           <w:sz w:val="28"/>
           <w:szCs w:val="32"/>
         </w:rPr>
-        <w:t>обобщенным нормальным зак</w:t>
+        <w:t>обобщенным нормальным законом</w:t>
       </w:r>
       <w:r>
         <w:rPr>
@@ -27633,17 +28249,62 @@
           <w:sz w:val="28"/>
           <w:szCs w:val="32"/>
         </w:rPr>
-        <w:t>о</w:t>
+        <w:t xml:space="preserve"> </w:t>
       </w:r>
       <w:r>
         <w:rPr>
           <w:rFonts w:ascii="Times New Roman" w:hAnsi="Times New Roman" w:cs="Times New Roman"/>
-          <w:b/>
           <w:noProof/>
           <w:sz w:val="28"/>
           <w:szCs w:val="32"/>
         </w:rPr>
-        <w:t>ном</w:t>
+        <w:t>(</w:t>
+      </w:r>
+      <w:r>
+        <w:rPr>
+          <w:rFonts w:ascii="Times New Roman" w:hAnsi="Times New Roman" w:cs="Times New Roman"/>
+          <w:noProof/>
+          <w:sz w:val="28"/>
+          <w:szCs w:val="32"/>
+        </w:rPr>
+        <w:t xml:space="preserve">в </w:t>
+      </w:r>
+      <w:r>
+        <w:rPr>
+          <w:rFonts w:ascii="Times New Roman" w:hAnsi="Times New Roman" w:cs="Times New Roman"/>
+          <w:noProof/>
+          <w:sz w:val="28"/>
+          <w:szCs w:val="32"/>
+          <w:lang w:val="en-US"/>
+        </w:rPr>
+        <w:t>ISW</w:t>
+      </w:r>
+      <w:r>
+        <w:rPr>
+          <w:rFonts w:ascii="Times New Roman" w:hAnsi="Times New Roman" w:cs="Times New Roman"/>
+          <w:noProof/>
+          <w:sz w:val="28"/>
+          <w:szCs w:val="32"/>
+        </w:rPr>
+        <w:t xml:space="preserve"> </w:t>
+      </w:r>
+      <w:r>
+        <w:rPr>
+          <w:rFonts w:ascii="Times New Roman" w:hAnsi="Times New Roman" w:cs="Times New Roman"/>
+          <w:noProof/>
+          <w:sz w:val="28"/>
+          <w:szCs w:val="32"/>
+        </w:rPr>
+        <w:t>нет</w:t>
+      </w:r>
+      <w:r>
+        <w:rPr>
+          <w:rFonts w:ascii="Times New Roman" w:hAnsi="Times New Roman" w:cs="Times New Roman"/>
+          <w:noProof/>
+          <w:sz w:val="28"/>
+          <w:szCs w:val="32"/>
+        </w:rPr>
+        <w:t>)</w:t>
       </w:r>
     </w:p>
     <w:p>
@@ -27734,6 +28395,7 @@
         <w:rPr>
           <w:rFonts w:ascii="Times New Roman" w:hAnsi="Times New Roman" w:cs="Times New Roman"/>
           <w:b/>
+          <w:i/>
           <w:noProof/>
           <w:sz w:val="28"/>
           <w:szCs w:val="32"/>
@@ -27747,21 +28409,52 @@
           <w:sz w:val="28"/>
           <w:szCs w:val="28"/>
         </w:rPr>
-        <w:t xml:space="preserve"> (см. таблица 11) и </w:t>
+        <w:t xml:space="preserve"> </w:t>
       </w:r>
       <w:r>
         <w:rPr>
           <w:rFonts w:ascii="Times New Roman" w:hAnsi="Times New Roman" w:cs="Times New Roman"/>
-          <w:b/>
-          <w:noProof/>
-          <w:sz w:val="28"/>
-          <w:szCs w:val="32"/>
-        </w:rPr>
-        <w:t xml:space="preserve">распределением Лапласа </w:t>
+          <w:i/>
+          <w:noProof/>
+          <w:sz w:val="28"/>
+          <w:szCs w:val="28"/>
+        </w:rPr>
+        <w:t>(см. таблица 11)</w:t>
       </w:r>
       <w:r>
         <w:rPr>
           <w:rFonts w:ascii="Times New Roman" w:hAnsi="Times New Roman" w:cs="Times New Roman"/>
+          <w:noProof/>
+          <w:sz w:val="28"/>
+          <w:szCs w:val="28"/>
+        </w:rPr>
+        <w:t xml:space="preserve"> и </w:t>
+      </w:r>
+      <w:r>
+        <w:rPr>
+          <w:rFonts w:ascii="Times New Roman" w:hAnsi="Times New Roman" w:cs="Times New Roman"/>
+          <w:b/>
+          <w:i/>
+          <w:noProof/>
+          <w:sz w:val="28"/>
+          <w:szCs w:val="32"/>
+        </w:rPr>
+        <w:t>распределением Лапласа</w:t>
+      </w:r>
+      <w:r>
+        <w:rPr>
+          <w:rFonts w:ascii="Times New Roman" w:hAnsi="Times New Roman" w:cs="Times New Roman"/>
+          <w:b/>
+          <w:noProof/>
+          <w:sz w:val="28"/>
+          <w:szCs w:val="32"/>
+        </w:rPr>
+        <w:t xml:space="preserve"> </w:t>
+      </w:r>
+      <w:r>
+        <w:rPr>
+          <w:rFonts w:ascii="Times New Roman" w:hAnsi="Times New Roman" w:cs="Times New Roman"/>
+          <w:i/>
           <w:noProof/>
           <w:sz w:val="28"/>
           <w:szCs w:val="28"/>
@@ -27775,16 +28468,17 @@
           <w:sz w:val="28"/>
           <w:szCs w:val="36"/>
         </w:rPr>
-        <w:t>, на основании предложенных файлов с выборками объемом 500 н</w:t>
+        <w:t xml:space="preserve">, на основании предложенных файлов с выборками объемом </w:t>
       </w:r>
       <w:r>
         <w:rPr>
           <w:rFonts w:ascii="Times New Roman" w:hAnsi="Times New Roman" w:cs="Times New Roman"/>
+          <w:b/>
           <w:noProof/>
           <w:sz w:val="28"/>
           <w:szCs w:val="36"/>
         </w:rPr>
-        <w:t>а</w:t>
+        <w:t>500</w:t>
       </w:r>
       <w:r>
         <w:rPr>
@@ -27793,11 +28487,31 @@
           <w:sz w:val="28"/>
           <w:szCs w:val="36"/>
         </w:rPr>
-        <w:t xml:space="preserve">блюдений, сгенерированных в соответсвии с распределением Вейбулла с параметром формы, меняющимся от </w:t>
+        <w:t xml:space="preserve"> наблюдений, сгенерированных в соответсвии с распределением </w:t>
       </w:r>
       <w:r>
         <w:rPr>
           <w:rFonts w:ascii="Times New Roman" w:hAnsi="Times New Roman" w:cs="Times New Roman"/>
+          <w:i/>
+          <w:noProof/>
+          <w:sz w:val="28"/>
+          <w:szCs w:val="36"/>
+        </w:rPr>
+        <w:t>Вейбулла</w:t>
+      </w:r>
+      <w:r>
+        <w:rPr>
+          <w:rFonts w:ascii="Times New Roman" w:hAnsi="Times New Roman" w:cs="Times New Roman"/>
+          <w:noProof/>
+          <w:sz w:val="28"/>
+          <w:szCs w:val="36"/>
+        </w:rPr>
+        <w:t xml:space="preserve"> с параметром формы, меняющимся от </w:t>
+      </w:r>
+      <w:r>
+        <w:rPr>
+          <w:rFonts w:ascii="Times New Roman" w:hAnsi="Times New Roman" w:cs="Times New Roman"/>
+          <w:b/>
           <w:noProof/>
           <w:sz w:val="28"/>
           <w:szCs w:val="36"/>
@@ -27811,16 +28525,17 @@
           <w:sz w:val="28"/>
           <w:szCs w:val="36"/>
         </w:rPr>
-        <w:t xml:space="preserve"> до 5 с одним и тем же параметром масштаба, опираясь на критерии согласия Колмагорова, Крамера-Мизиса-Смирнова, Андес</w:t>
+        <w:t xml:space="preserve"> до </w:t>
       </w:r>
       <w:r>
         <w:rPr>
           <w:rFonts w:ascii="Times New Roman" w:hAnsi="Times New Roman" w:cs="Times New Roman"/>
+          <w:b/>
           <w:noProof/>
           <w:sz w:val="28"/>
           <w:szCs w:val="36"/>
         </w:rPr>
-        <w:t>о</w:t>
+        <w:t>5</w:t>
       </w:r>
       <w:r>
         <w:rPr>
@@ -27829,7 +28544,83 @@
           <w:sz w:val="28"/>
           <w:szCs w:val="36"/>
         </w:rPr>
-        <w:t>на-Дарлинга и Хи-квадрат Пирсона.</w:t>
+        <w:t xml:space="preserve"> с одним и тем же параметром масштаба, опираясь на критерии согласия </w:t>
+      </w:r>
+      <w:r>
+        <w:rPr>
+          <w:rFonts w:ascii="Times New Roman" w:hAnsi="Times New Roman" w:cs="Times New Roman"/>
+          <w:i/>
+          <w:noProof/>
+          <w:sz w:val="28"/>
+          <w:szCs w:val="36"/>
+        </w:rPr>
+        <w:t>Колмагорова</w:t>
+      </w:r>
+      <w:r>
+        <w:rPr>
+          <w:rFonts w:ascii="Times New Roman" w:hAnsi="Times New Roman" w:cs="Times New Roman"/>
+          <w:noProof/>
+          <w:sz w:val="28"/>
+          <w:szCs w:val="36"/>
+        </w:rPr>
+        <w:t xml:space="preserve">, </w:t>
+      </w:r>
+      <w:r>
+        <w:rPr>
+          <w:rFonts w:ascii="Times New Roman" w:hAnsi="Times New Roman" w:cs="Times New Roman"/>
+          <w:i/>
+          <w:noProof/>
+          <w:sz w:val="28"/>
+          <w:szCs w:val="36"/>
+        </w:rPr>
+        <w:t>Крамера-Мизиса-Смирнова</w:t>
+      </w:r>
+      <w:r>
+        <w:rPr>
+          <w:rFonts w:ascii="Times New Roman" w:hAnsi="Times New Roman" w:cs="Times New Roman"/>
+          <w:noProof/>
+          <w:sz w:val="28"/>
+          <w:szCs w:val="36"/>
+        </w:rPr>
+        <w:t xml:space="preserve">, </w:t>
+      </w:r>
+      <w:r>
+        <w:rPr>
+          <w:rFonts w:ascii="Times New Roman" w:hAnsi="Times New Roman" w:cs="Times New Roman"/>
+          <w:i/>
+          <w:noProof/>
+          <w:sz w:val="28"/>
+          <w:szCs w:val="36"/>
+        </w:rPr>
+        <w:t>Андесона-Дарлинга</w:t>
+      </w:r>
+      <w:r>
+        <w:rPr>
+          <w:rFonts w:ascii="Times New Roman" w:hAnsi="Times New Roman" w:cs="Times New Roman"/>
+          <w:noProof/>
+          <w:sz w:val="28"/>
+          <w:szCs w:val="36"/>
+        </w:rPr>
+        <w:t xml:space="preserve"> и </w:t>
+      </w:r>
+      <w:r>
+        <w:rPr>
+          <w:rFonts w:ascii="Times New Roman" w:hAnsi="Times New Roman" w:cs="Times New Roman"/>
+          <w:i/>
+          <w:noProof/>
+          <w:sz w:val="28"/>
+          <w:szCs w:val="36"/>
+        </w:rPr>
+        <w:t>Хи-квадрат Пирсона</w:t>
+      </w:r>
+      <w:r>
+        <w:rPr>
+          <w:rFonts w:ascii="Times New Roman" w:hAnsi="Times New Roman" w:cs="Times New Roman"/>
+          <w:noProof/>
+          <w:sz w:val="28"/>
+          <w:szCs w:val="36"/>
+        </w:rPr>
+        <w:t>.</w:t>
       </w:r>
     </w:p>
     <w:p>
@@ -27950,25 +28741,7 @@
                 <w:color w:val="000000"/>
                 <w:sz w:val="24"/>
               </w:rPr>
-              <w:t>Колмог</w:t>
-            </w:r>
-            <w:r>
-              <w:rPr>
-                <w:rFonts w:ascii="Times New Roman" w:hAnsi="Times New Roman" w:cs="Times New Roman"/>
-                <w:noProof/>
-                <w:color w:val="000000"/>
-                <w:sz w:val="24"/>
-              </w:rPr>
-              <w:t>о</w:t>
-            </w:r>
-            <w:r>
-              <w:rPr>
-                <w:rFonts w:ascii="Times New Roman" w:hAnsi="Times New Roman" w:cs="Times New Roman"/>
-                <w:noProof/>
-                <w:color w:val="000000"/>
-                <w:sz w:val="24"/>
-              </w:rPr>
-              <w:t>рова</w:t>
+              <w:t>Колмогорова</w:t>
             </w:r>
           </w:p>
         </w:tc>
@@ -28175,10 +28948,10 @@
                 <w:lang w:eastAsia="ru-RU"/>
               </w:rPr>
               <w:object w:dxaOrig="200" w:dyaOrig="220">
-                <v:shape id="_x0000_i1124" type="#_x0000_t75" style="width:13.25pt;height:15.55pt" o:ole="">
+                <v:shape id="_x0000_i1115" type="#_x0000_t75" style="width:13.5pt;height:15.75pt" o:ole="">
                   <v:imagedata r:id="rId14" o:title=""/>
                 </v:shape>
-                <o:OLEObject Type="Embed" ProgID="Equation.DSMT4" ShapeID="_x0000_i1124" DrawAspect="Content" ObjectID="_1787922538" r:id="rId110"/>
+                <o:OLEObject Type="Embed" ProgID="Equation.DSMT4" ShapeID="_x0000_i1115" DrawAspect="Content" ObjectID="_1787922717" r:id="rId110"/>
               </w:object>
             </w:r>
           </w:p>
@@ -28262,10 +29035,10 @@
                 <w:lang w:eastAsia="ru-RU"/>
               </w:rPr>
               <w:object w:dxaOrig="440" w:dyaOrig="320">
-                <v:shape id="_x0000_i1115" type="#_x0000_t75" style="width:25.9pt;height:19pt" o:ole="">
+                <v:shape id="_x0000_i1116" type="#_x0000_t75" style="width:26.25pt;height:18.75pt" o:ole="">
                   <v:imagedata r:id="rId16" o:title=""/>
                 </v:shape>
-                <o:OLEObject Type="Embed" ProgID="Equation.DSMT4" ShapeID="_x0000_i1115" DrawAspect="Content" ObjectID="_1787922539" r:id="rId111"/>
+                <o:OLEObject Type="Embed" ProgID="Equation.DSMT4" ShapeID="_x0000_i1116" DrawAspect="Content" ObjectID="_1787922718" r:id="rId111"/>
               </w:object>
             </w:r>
             <w:r>
@@ -28315,10 +29088,10 @@
                 <w:lang w:eastAsia="ru-RU"/>
               </w:rPr>
               <w:object w:dxaOrig="220" w:dyaOrig="279">
-                <v:shape id="_x0000_i1116" type="#_x0000_t75" style="width:10.95pt;height:13.8pt" o:ole="">
+                <v:shape id="_x0000_i1117" type="#_x0000_t75" style="width:11.25pt;height:13.5pt" o:ole="">
                   <v:imagedata r:id="rId18" o:title=""/>
                 </v:shape>
-                <o:OLEObject Type="Embed" ProgID="Equation.DSMT4" ShapeID="_x0000_i1116" DrawAspect="Content" ObjectID="_1787922540" r:id="rId112"/>
+                <o:OLEObject Type="Embed" ProgID="Equation.DSMT4" ShapeID="_x0000_i1117" DrawAspect="Content" ObjectID="_1787922719" r:id="rId112"/>
               </w:object>
             </w:r>
             <w:r>
@@ -28368,10 +29141,10 @@
                 <w:lang w:eastAsia="ru-RU"/>
               </w:rPr>
               <w:object w:dxaOrig="240" w:dyaOrig="260">
-                <v:shape id="_x0000_i1117" type="#_x0000_t75" style="width:12.1pt;height:13.25pt" o:ole="">
+                <v:shape id="_x0000_i1118" type="#_x0000_t75" style="width:12pt;height:13.5pt" o:ole="">
                   <v:imagedata r:id="rId20" o:title=""/>
                 </v:shape>
-                <o:OLEObject Type="Embed" ProgID="Equation.DSMT4" ShapeID="_x0000_i1117" DrawAspect="Content" ObjectID="_1787922541" r:id="rId113"/>
+                <o:OLEObject Type="Embed" ProgID="Equation.DSMT4" ShapeID="_x0000_i1118" DrawAspect="Content" ObjectID="_1787922720" r:id="rId113"/>
               </w:object>
             </w:r>
             <w:r>
@@ -28418,10 +29191,10 @@
                 <w:lang w:eastAsia="ru-RU"/>
               </w:rPr>
               <w:object w:dxaOrig="220" w:dyaOrig="279">
-                <v:shape id="_x0000_i1118" type="#_x0000_t75" style="width:10.95pt;height:13.8pt" o:ole="">
+                <v:shape id="_x0000_i1119" type="#_x0000_t75" style="width:11.25pt;height:13.5pt" o:ole="">
                   <v:imagedata r:id="rId18" o:title=""/>
                 </v:shape>
-                <o:OLEObject Type="Embed" ProgID="Equation.DSMT4" ShapeID="_x0000_i1118" DrawAspect="Content" ObjectID="_1787922542" r:id="rId114"/>
+                <o:OLEObject Type="Embed" ProgID="Equation.DSMT4" ShapeID="_x0000_i1119" DrawAspect="Content" ObjectID="_1787922721" r:id="rId114"/>
               </w:object>
             </w:r>
             <w:r>
@@ -28468,10 +29241,10 @@
                 <w:lang w:eastAsia="ru-RU"/>
               </w:rPr>
               <w:object w:dxaOrig="240" w:dyaOrig="260">
-                <v:shape id="_x0000_i1119" type="#_x0000_t75" style="width:12.1pt;height:13.25pt" o:ole="">
+                <v:shape id="_x0000_i1120" type="#_x0000_t75" style="width:12pt;height:13.5pt" o:ole="">
                   <v:imagedata r:id="rId20" o:title=""/>
                 </v:shape>
-                <o:OLEObject Type="Embed" ProgID="Equation.DSMT4" ShapeID="_x0000_i1119" DrawAspect="Content" ObjectID="_1787922543" r:id="rId115"/>
+                <o:OLEObject Type="Embed" ProgID="Equation.DSMT4" ShapeID="_x0000_i1120" DrawAspect="Content" ObjectID="_1787922722" r:id="rId115"/>
               </w:object>
             </w:r>
             <w:r>
@@ -28518,10 +29291,10 @@
                 <w:lang w:eastAsia="ru-RU"/>
               </w:rPr>
               <w:object w:dxaOrig="220" w:dyaOrig="279">
-                <v:shape id="_x0000_i1120" type="#_x0000_t75" style="width:10.95pt;height:13.8pt" o:ole="">
+                <v:shape id="_x0000_i1121" type="#_x0000_t75" style="width:11.25pt;height:13.5pt" o:ole="">
                   <v:imagedata r:id="rId18" o:title=""/>
                 </v:shape>
-                <o:OLEObject Type="Embed" ProgID="Equation.DSMT4" ShapeID="_x0000_i1120" DrawAspect="Content" ObjectID="_1787922544" r:id="rId116"/>
+                <o:OLEObject Type="Embed" ProgID="Equation.DSMT4" ShapeID="_x0000_i1121" DrawAspect="Content" ObjectID="_1787922723" r:id="rId116"/>
               </w:object>
             </w:r>
             <w:r>
@@ -28568,10 +29341,10 @@
                 <w:lang w:eastAsia="ru-RU"/>
               </w:rPr>
               <w:object w:dxaOrig="240" w:dyaOrig="260">
-                <v:shape id="_x0000_i1121" type="#_x0000_t75" style="width:12.1pt;height:13.25pt" o:ole="">
+                <v:shape id="_x0000_i1122" type="#_x0000_t75" style="width:12pt;height:13.5pt" o:ole="">
                   <v:imagedata r:id="rId20" o:title=""/>
                 </v:shape>
-                <o:OLEObject Type="Embed" ProgID="Equation.DSMT4" ShapeID="_x0000_i1121" DrawAspect="Content" ObjectID="_1787922545" r:id="rId117"/>
+                <o:OLEObject Type="Embed" ProgID="Equation.DSMT4" ShapeID="_x0000_i1122" DrawAspect="Content" ObjectID="_1787922724" r:id="rId117"/>
               </w:object>
             </w:r>
             <w:r>
@@ -28618,10 +29391,10 @@
                 <w:lang w:eastAsia="ru-RU"/>
               </w:rPr>
               <w:object w:dxaOrig="220" w:dyaOrig="279">
-                <v:shape id="_x0000_i1122" type="#_x0000_t75" style="width:10.95pt;height:13.8pt" o:ole="">
+                <v:shape id="_x0000_i1123" type="#_x0000_t75" style="width:11.25pt;height:13.5pt" o:ole="">
                   <v:imagedata r:id="rId18" o:title=""/>
                 </v:shape>
-                <o:OLEObject Type="Embed" ProgID="Equation.DSMT4" ShapeID="_x0000_i1122" DrawAspect="Content" ObjectID="_1787922546" r:id="rId118"/>
+                <o:OLEObject Type="Embed" ProgID="Equation.DSMT4" ShapeID="_x0000_i1123" DrawAspect="Content" ObjectID="_1787922725" r:id="rId118"/>
               </w:object>
             </w:r>
             <w:r>
@@ -28668,10 +29441,10 @@
                 <w:lang w:eastAsia="ru-RU"/>
               </w:rPr>
               <w:object w:dxaOrig="240" w:dyaOrig="260">
-                <v:shape id="_x0000_i1123" type="#_x0000_t75" style="width:12.1pt;height:13.25pt" o:ole="">
+                <v:shape id="_x0000_i1124" type="#_x0000_t75" style="width:12pt;height:13.5pt" o:ole="">
                   <v:imagedata r:id="rId20" o:title=""/>
                 </v:shape>
-                <o:OLEObject Type="Embed" ProgID="Equation.DSMT4" ShapeID="_x0000_i1123" DrawAspect="Content" ObjectID="_1787922547" r:id="rId119"/>
+                <o:OLEObject Type="Embed" ProgID="Equation.DSMT4" ShapeID="_x0000_i1124" DrawAspect="Content" ObjectID="_1787922726" r:id="rId119"/>
               </w:object>
             </w:r>
             <w:r>
@@ -29433,25 +30206,7 @@
                 <w:color w:val="000000"/>
                 <w:sz w:val="24"/>
               </w:rPr>
-              <w:t>Колмог</w:t>
-            </w:r>
-            <w:r>
-              <w:rPr>
-                <w:rFonts w:ascii="Times New Roman" w:hAnsi="Times New Roman" w:cs="Times New Roman"/>
-                <w:noProof/>
-                <w:color w:val="000000"/>
-                <w:sz w:val="24"/>
-              </w:rPr>
-              <w:t>о</w:t>
-            </w:r>
-            <w:r>
-              <w:rPr>
-                <w:rFonts w:ascii="Times New Roman" w:hAnsi="Times New Roman" w:cs="Times New Roman"/>
-                <w:noProof/>
-                <w:color w:val="000000"/>
-                <w:sz w:val="24"/>
-              </w:rPr>
-              <w:t>рова</w:t>
+              <w:t>Колмогорова</w:t>
             </w:r>
           </w:p>
         </w:tc>
@@ -29658,10 +30413,10 @@
                 <w:lang w:eastAsia="ru-RU"/>
               </w:rPr>
               <w:object w:dxaOrig="200" w:dyaOrig="220">
-                <v:shape id="_x0000_i1134" type="#_x0000_t75" style="width:13.25pt;height:15.55pt" o:ole="">
+                <v:shape id="_x0000_i1125" type="#_x0000_t75" style="width:13.5pt;height:15.75pt" o:ole="">
                   <v:imagedata r:id="rId14" o:title=""/>
                 </v:shape>
-                <o:OLEObject Type="Embed" ProgID="Equation.DSMT4" ShapeID="_x0000_i1134" DrawAspect="Content" ObjectID="_1787922548" r:id="rId120"/>
+                <o:OLEObject Type="Embed" ProgID="Equation.DSMT4" ShapeID="_x0000_i1125" DrawAspect="Content" ObjectID="_1787922727" r:id="rId120"/>
               </w:object>
             </w:r>
           </w:p>
@@ -29745,10 +30500,10 @@
                 <w:lang w:eastAsia="ru-RU"/>
               </w:rPr>
               <w:object w:dxaOrig="440" w:dyaOrig="320">
-                <v:shape id="_x0000_i1125" type="#_x0000_t75" style="width:25.9pt;height:19pt" o:ole="">
+                <v:shape id="_x0000_i1126" type="#_x0000_t75" style="width:26.25pt;height:18.75pt" o:ole="">
                   <v:imagedata r:id="rId16" o:title=""/>
                 </v:shape>
-                <o:OLEObject Type="Embed" ProgID="Equation.DSMT4" ShapeID="_x0000_i1125" DrawAspect="Content" ObjectID="_1787922549" r:id="rId121"/>
+                <o:OLEObject Type="Embed" ProgID="Equation.DSMT4" ShapeID="_x0000_i1126" DrawAspect="Content" ObjectID="_1787922728" r:id="rId121"/>
               </w:object>
             </w:r>
             <w:r>
@@ -29798,10 +30553,10 @@
                 <w:lang w:eastAsia="ru-RU"/>
               </w:rPr>
               <w:object w:dxaOrig="220" w:dyaOrig="279">
-                <v:shape id="_x0000_i1126" type="#_x0000_t75" style="width:10.95pt;height:13.8pt" o:ole="">
+                <v:shape id="_x0000_i1127" type="#_x0000_t75" style="width:11.25pt;height:13.5pt" o:ole="">
                   <v:imagedata r:id="rId18" o:title=""/>
                 </v:shape>
-                <o:OLEObject Type="Embed" ProgID="Equation.DSMT4" ShapeID="_x0000_i1126" DrawAspect="Content" ObjectID="_1787922550" r:id="rId122"/>
+                <o:OLEObject Type="Embed" ProgID="Equation.DSMT4" ShapeID="_x0000_i1127" DrawAspect="Content" ObjectID="_1787922729" r:id="rId122"/>
               </w:object>
             </w:r>
             <w:r>
@@ -29851,10 +30606,10 @@
                 <w:lang w:eastAsia="ru-RU"/>
               </w:rPr>
               <w:object w:dxaOrig="240" w:dyaOrig="260">
-                <v:shape id="_x0000_i1127" type="#_x0000_t75" style="width:12.1pt;height:13.25pt" o:ole="">
+                <v:shape id="_x0000_i1128" type="#_x0000_t75" style="width:12pt;height:13.5pt" o:ole="">
                   <v:imagedata r:id="rId20" o:title=""/>
                 </v:shape>
-                <o:OLEObject Type="Embed" ProgID="Equation.DSMT4" ShapeID="_x0000_i1127" DrawAspect="Content" ObjectID="_1787922551" r:id="rId123"/>
+                <o:OLEObject Type="Embed" ProgID="Equation.DSMT4" ShapeID="_x0000_i1128" DrawAspect="Content" ObjectID="_1787922730" r:id="rId123"/>
               </w:object>
             </w:r>
             <w:r>
@@ -29901,10 +30656,10 @@
                 <w:lang w:eastAsia="ru-RU"/>
               </w:rPr>
               <w:object w:dxaOrig="220" w:dyaOrig="279">
-                <v:shape id="_x0000_i1128" type="#_x0000_t75" style="width:10.95pt;height:13.8pt" o:ole="">
+                <v:shape id="_x0000_i1129" type="#_x0000_t75" style="width:11.25pt;height:13.5pt" o:ole="">
                   <v:imagedata r:id="rId18" o:title=""/>
                 </v:shape>
-                <o:OLEObject Type="Embed" ProgID="Equation.DSMT4" ShapeID="_x0000_i1128" DrawAspect="Content" ObjectID="_1787922552" r:id="rId124"/>
+                <o:OLEObject Type="Embed" ProgID="Equation.DSMT4" ShapeID="_x0000_i1129" DrawAspect="Content" ObjectID="_1787922731" r:id="rId124"/>
               </w:object>
             </w:r>
             <w:r>
@@ -29951,10 +30706,10 @@
                 <w:lang w:eastAsia="ru-RU"/>
               </w:rPr>
               <w:object w:dxaOrig="240" w:dyaOrig="260">
-                <v:shape id="_x0000_i1129" type="#_x0000_t75" style="width:12.1pt;height:13.25pt" o:ole="">
+                <v:shape id="_x0000_i1130" type="#_x0000_t75" style="width:12pt;height:13.5pt" o:ole="">
                   <v:imagedata r:id="rId20" o:title=""/>
                 </v:shape>
-                <o:OLEObject Type="Embed" ProgID="Equation.DSMT4" ShapeID="_x0000_i1129" DrawAspect="Content" ObjectID="_1787922553" r:id="rId125"/>
+                <o:OLEObject Type="Embed" ProgID="Equation.DSMT4" ShapeID="_x0000_i1130" DrawAspect="Content" ObjectID="_1787922732" r:id="rId125"/>
               </w:object>
             </w:r>
             <w:r>
@@ -30001,10 +30756,10 @@
                 <w:lang w:eastAsia="ru-RU"/>
               </w:rPr>
               <w:object w:dxaOrig="220" w:dyaOrig="279">
-                <v:shape id="_x0000_i1130" type="#_x0000_t75" style="width:10.95pt;height:13.8pt" o:ole="">
+                <v:shape id="_x0000_i1131" type="#_x0000_t75" style="width:11.25pt;height:13.5pt" o:ole="">
                   <v:imagedata r:id="rId18" o:title=""/>
                 </v:shape>
-                <o:OLEObject Type="Embed" ProgID="Equation.DSMT4" ShapeID="_x0000_i1130" DrawAspect="Content" ObjectID="_1787922554" r:id="rId126"/>
+                <o:OLEObject Type="Embed" ProgID="Equation.DSMT4" ShapeID="_x0000_i1131" DrawAspect="Content" ObjectID="_1787922733" r:id="rId126"/>
               </w:object>
             </w:r>
             <w:r>
@@ -30051,10 +30806,10 @@
                 <w:lang w:eastAsia="ru-RU"/>
               </w:rPr>
               <w:object w:dxaOrig="240" w:dyaOrig="260">
-                <v:shape id="_x0000_i1131" type="#_x0000_t75" style="width:12.1pt;height:13.25pt" o:ole="">
+                <v:shape id="_x0000_i1132" type="#_x0000_t75" style="width:12pt;height:13.5pt" o:ole="">
                   <v:imagedata r:id="rId20" o:title=""/>
                 </v:shape>
-                <o:OLEObject Type="Embed" ProgID="Equation.DSMT4" ShapeID="_x0000_i1131" DrawAspect="Content" ObjectID="_1787922555" r:id="rId127"/>
+                <o:OLEObject Type="Embed" ProgID="Equation.DSMT4" ShapeID="_x0000_i1132" DrawAspect="Content" ObjectID="_1787922734" r:id="rId127"/>
               </w:object>
             </w:r>
             <w:r>
@@ -30101,10 +30856,10 @@
                 <w:lang w:eastAsia="ru-RU"/>
               </w:rPr>
               <w:object w:dxaOrig="220" w:dyaOrig="279">
-                <v:shape id="_x0000_i1132" type="#_x0000_t75" style="width:10.95pt;height:13.8pt" o:ole="">
+                <v:shape id="_x0000_i1133" type="#_x0000_t75" style="width:11.25pt;height:13.5pt" o:ole="">
                   <v:imagedata r:id="rId18" o:title=""/>
                 </v:shape>
-                <o:OLEObject Type="Embed" ProgID="Equation.DSMT4" ShapeID="_x0000_i1132" DrawAspect="Content" ObjectID="_1787922556" r:id="rId128"/>
+                <o:OLEObject Type="Embed" ProgID="Equation.DSMT4" ShapeID="_x0000_i1133" DrawAspect="Content" ObjectID="_1787922735" r:id="rId128"/>
               </w:object>
             </w:r>
             <w:r>
@@ -30151,10 +30906,10 @@
                 <w:lang w:eastAsia="ru-RU"/>
               </w:rPr>
               <w:object w:dxaOrig="240" w:dyaOrig="260">
-                <v:shape id="_x0000_i1133" type="#_x0000_t75" style="width:12.1pt;height:13.25pt" o:ole="">
+                <v:shape id="_x0000_i1134" type="#_x0000_t75" style="width:12pt;height:13.5pt" o:ole="">
                   <v:imagedata r:id="rId20" o:title=""/>
                 </v:shape>
-                <o:OLEObject Type="Embed" ProgID="Equation.DSMT4" ShapeID="_x0000_i1133" DrawAspect="Content" ObjectID="_1787922557" r:id="rId129"/>
+                <o:OLEObject Type="Embed" ProgID="Equation.DSMT4" ShapeID="_x0000_i1134" DrawAspect="Content" ObjectID="_1787922736" r:id="rId129"/>
               </w:object>
             </w:r>
             <w:r>
@@ -30826,7 +31581,7 @@
           <w:noProof/>
           <w:sz w:val="28"/>
         </w:rPr>
-        <w:t>Из результатов (</w:t>
+        <w:t xml:space="preserve">Из результатов </w:t>
       </w:r>
       <w:r>
         <w:rPr>
@@ -30835,7 +31590,7 @@
           <w:noProof/>
           <w:sz w:val="28"/>
         </w:rPr>
-        <w:t>см. таблица 11</w:t>
+        <w:t>(см. таблица 11)</w:t>
       </w:r>
       <w:r>
         <w:rPr>
@@ -30843,39 +31598,7 @@
           <w:noProof/>
           <w:sz w:val="28"/>
         </w:rPr>
-        <w:t>) видно, что при проверке сложных гипотез применяемые критерии Колмогорова, Крамера-Мизеса-Смирнова, Андерс</w:t>
-      </w:r>
-      <w:r>
-        <w:rPr>
-          <w:rFonts w:ascii="Times New Roman" w:hAnsi="Times New Roman" w:cs="Times New Roman"/>
-          <w:noProof/>
-          <w:sz w:val="28"/>
-        </w:rPr>
-        <w:t>о</w:t>
-      </w:r>
-      <w:r>
-        <w:rPr>
-          <w:rFonts w:ascii="Times New Roman" w:hAnsi="Times New Roman" w:cs="Times New Roman"/>
-          <w:noProof/>
-          <w:sz w:val="28"/>
-        </w:rPr>
-        <w:t>на-Дарлинга и Хи-квадрат Пирсона, не дают никаких оснований для отклон</w:t>
-      </w:r>
-      <w:r>
-        <w:rPr>
-          <w:rFonts w:ascii="Times New Roman" w:hAnsi="Times New Roman" w:cs="Times New Roman"/>
-          <w:noProof/>
-          <w:sz w:val="28"/>
-        </w:rPr>
-        <w:t>е</w:t>
-      </w:r>
-      <w:r>
-        <w:rPr>
-          <w:rFonts w:ascii="Times New Roman" w:hAnsi="Times New Roman" w:cs="Times New Roman"/>
-          <w:noProof/>
-          <w:sz w:val="28"/>
-        </w:rPr>
-        <w:t xml:space="preserve">ния </w:t>
+        <w:t xml:space="preserve"> видно, что при проверке сложных гипотез применяемые критерии Колмогорова, Крамера-Мизеса-Смирнова, Андерсона-Дарлинга и Хи-квадрат Пирсона, не дают никаких оснований для отклонения </w:t>
       </w:r>
       <w:r>
         <w:rPr>
@@ -30893,10 +31616,10 @@
           <w:sz w:val="28"/>
         </w:rPr>
         <w:object w:dxaOrig="380" w:dyaOrig="380">
-          <v:shape id="_x0000_i1137" type="#_x0000_t75" style="width:19pt;height:19pt" o:ole="">
+          <v:shape id="_x0000_i1135" type="#_x0000_t75" style="width:18.75pt;height:18.75pt" o:ole="">
             <v:imagedata r:id="rId130" o:title=""/>
           </v:shape>
-          <o:OLEObject Type="Embed" ProgID="Equation.DSMT4" ShapeID="_x0000_i1137" DrawAspect="Content" ObjectID="_1787922558" r:id="rId131"/>
+          <o:OLEObject Type="Embed" ProgID="Equation.DSMT4" ShapeID="_x0000_i1135" DrawAspect="Content" ObjectID="_1787922737" r:id="rId131"/>
         </w:object>
       </w:r>
       <w:r>
@@ -30915,10 +31638,10 @@
           <w:sz w:val="28"/>
         </w:rPr>
         <w:object w:dxaOrig="340" w:dyaOrig="360">
-          <v:shape id="_x0000_i1135" type="#_x0000_t75" style="width:17.3pt;height:17.85pt" o:ole="">
+          <v:shape id="_x0000_i1136" type="#_x0000_t75" style="width:17.25pt;height:18pt" o:ole="">
             <v:imagedata r:id="rId132" o:title=""/>
           </v:shape>
-          <o:OLEObject Type="Embed" ProgID="Equation.DSMT4" ShapeID="_x0000_i1135" DrawAspect="Content" ObjectID="_1787922559" r:id="rId133"/>
+          <o:OLEObject Type="Embed" ProgID="Equation.DSMT4" ShapeID="_x0000_i1136" DrawAspect="Content" ObjectID="_1787922738" r:id="rId133"/>
         </w:object>
       </w:r>
       <w:r>
@@ -30927,11 +31650,21 @@
           <w:noProof/>
           <w:sz w:val="28"/>
         </w:rPr>
-        <w:t xml:space="preserve"> (см. </w:t>
+        <w:t xml:space="preserve"> </w:t>
       </w:r>
       <w:r>
         <w:rPr>
           <w:rFonts w:ascii="Times New Roman" w:hAnsi="Times New Roman" w:cs="Times New Roman"/>
+          <w:i/>
+          <w:noProof/>
+          <w:sz w:val="28"/>
+        </w:rPr>
+        <w:t xml:space="preserve">(см. </w:t>
+      </w:r>
+      <w:r>
+        <w:rPr>
+          <w:rFonts w:ascii="Times New Roman" w:hAnsi="Times New Roman" w:cs="Times New Roman"/>
+          <w:i/>
           <w:noProof/>
           <w:sz w:val="28"/>
         </w:rPr>
@@ -30940,6 +31673,7 @@
       <w:r>
         <w:rPr>
           <w:rFonts w:ascii="Times New Roman" w:hAnsi="Times New Roman" w:cs="Times New Roman"/>
+          <w:i/>
           <w:noProof/>
           <w:sz w:val="28"/>
         </w:rPr>
@@ -30951,23 +31685,7 @@
           <w:noProof/>
           <w:sz w:val="28"/>
         </w:rPr>
-        <w:t>. Для проверки таких близких конк</w:t>
-      </w:r>
-      <w:r>
-        <w:rPr>
-          <w:rFonts w:ascii="Times New Roman" w:hAnsi="Times New Roman" w:cs="Times New Roman"/>
-          <w:noProof/>
-          <w:sz w:val="28"/>
-        </w:rPr>
-        <w:t>у</w:t>
-      </w:r>
-      <w:r>
-        <w:rPr>
-          <w:rFonts w:ascii="Times New Roman" w:hAnsi="Times New Roman" w:cs="Times New Roman"/>
-          <w:noProof/>
-          <w:sz w:val="28"/>
-        </w:rPr>
-        <w:t xml:space="preserve">рирующих гипотез необходимо иметь больший объём выборки. </w:t>
+        <w:t xml:space="preserve">. Для проверки таких близких конкурирующих гипотез необходимо иметь больший объём выборки. </w:t>
       </w:r>
     </w:p>
     <w:p>
@@ -30977,6 +31695,7 @@
           <w:rFonts w:ascii="Times New Roman" w:hAnsi="Times New Roman" w:cs="Times New Roman"/>
           <w:noProof/>
           <w:sz w:val="28"/>
+          <w:lang w:val="en-US"/>
         </w:rPr>
       </w:pPr>
       <w:r>
@@ -30985,20 +31704,37 @@
           <w:noProof/>
           <w:sz w:val="28"/>
         </w:rPr>
-        <w:t xml:space="preserve">В то же время, обратив внимание на Таблицу 12, можем заметить, что критерии ожидаемо, отвергают ложную гипотезу </w:t>
+        <w:t xml:space="preserve">В то же время, обратив внимание на </w:t>
       </w:r>
       <w:r>
         <w:rPr>
           <w:rFonts w:ascii="Times New Roman" w:hAnsi="Times New Roman" w:cs="Times New Roman"/>
+          <w:i/>
+          <w:noProof/>
+          <w:sz w:val="28"/>
+        </w:rPr>
+        <w:t>Таблицу 12</w:t>
+      </w:r>
+      <w:r>
+        <w:rPr>
+          <w:rFonts w:ascii="Times New Roman" w:hAnsi="Times New Roman" w:cs="Times New Roman"/>
+          <w:noProof/>
+          <w:sz w:val="28"/>
+        </w:rPr>
+        <w:t xml:space="preserve">, можем заметить, что критерии ожидаемо, отвергают ложную гипотезу </w:t>
+      </w:r>
+      <w:r>
+        <w:rPr>
+          <w:rFonts w:ascii="Times New Roman" w:hAnsi="Times New Roman" w:cs="Times New Roman"/>
           <w:noProof/>
           <w:position w:val="-12"/>
           <w:sz w:val="28"/>
         </w:rPr>
         <w:object w:dxaOrig="360" w:dyaOrig="380">
-          <v:shape id="_x0000_i1138" type="#_x0000_t75" style="width:17.85pt;height:19pt" o:ole="">
+          <v:shape id="_x0000_i1137" type="#_x0000_t75" style="width:18pt;height:18.75pt" o:ole="">
             <v:imagedata r:id="rId134" o:title=""/>
           </v:shape>
-          <o:OLEObject Type="Embed" ProgID="Equation.DSMT4" ShapeID="_x0000_i1138" DrawAspect="Content" ObjectID="_1787922560" r:id="rId135"/>
+          <o:OLEObject Type="Embed" ProgID="Equation.DSMT4" ShapeID="_x0000_i1137" DrawAspect="Content" ObjectID="_1787922739" r:id="rId135"/>
         </w:object>
       </w:r>
       <w:r>
@@ -31017,10 +31753,10 @@
           <w:sz w:val="28"/>
         </w:rPr>
         <w:object w:dxaOrig="360" w:dyaOrig="380">
-          <v:shape id="_x0000_i1141" type="#_x0000_t75" style="width:17.85pt;height:19pt" o:ole="">
+          <v:shape id="_x0000_i1138" type="#_x0000_t75" style="width:18pt;height:18.75pt" o:ole="">
             <v:imagedata r:id="rId134" o:title=""/>
           </v:shape>
-          <o:OLEObject Type="Embed" ProgID="Equation.DSMT4" ShapeID="_x0000_i1141" DrawAspect="Content" ObjectID="_1787922561" r:id="rId136"/>
+          <o:OLEObject Type="Embed" ProgID="Equation.DSMT4" ShapeID="_x0000_i1138" DrawAspect="Content" ObjectID="_1787922740" r:id="rId136"/>
         </w:object>
       </w:r>
       <w:r>
@@ -31039,10 +31775,10 @@
           <w:sz w:val="28"/>
         </w:rPr>
         <w:object w:dxaOrig="380" w:dyaOrig="380">
-          <v:shape id="_x0000_i1139" type="#_x0000_t75" style="width:19pt;height:19pt" o:ole="">
+          <v:shape id="_x0000_i1139" type="#_x0000_t75" style="width:18.75pt;height:18.75pt" o:ole="">
             <v:imagedata r:id="rId130" o:title=""/>
           </v:shape>
-          <o:OLEObject Type="Embed" ProgID="Equation.DSMT4" ShapeID="_x0000_i1139" DrawAspect="Content" ObjectID="_1787922562" r:id="rId137"/>
+          <o:OLEObject Type="Embed" ProgID="Equation.DSMT4" ShapeID="_x0000_i1139" DrawAspect="Content" ObjectID="_1787922741" r:id="rId137"/>
         </w:object>
       </w:r>
       <w:r>
@@ -31061,10 +31797,10 @@
           <w:sz w:val="28"/>
         </w:rPr>
         <w:object w:dxaOrig="340" w:dyaOrig="360">
-          <v:shape id="_x0000_i1140" type="#_x0000_t75" style="width:17.3pt;height:17.85pt" o:ole="">
+          <v:shape id="_x0000_i1140" type="#_x0000_t75" style="width:17.25pt;height:18pt" o:ole="">
             <v:imagedata r:id="rId132" o:title=""/>
           </v:shape>
-          <o:OLEObject Type="Embed" ProgID="Equation.DSMT4" ShapeID="_x0000_i1140" DrawAspect="Content" ObjectID="_1787922563" r:id="rId138"/>
+          <o:OLEObject Type="Embed" ProgID="Equation.DSMT4" ShapeID="_x0000_i1140" DrawAspect="Content" ObjectID="_1787922742" r:id="rId138"/>
         </w:object>
       </w:r>
       <w:r>
@@ -31102,7 +31838,7 @@
         </w:rPr>
         <w:lastRenderedPageBreak/>
         <w:pict>
-          <v:shape id="_x0000_i1136" type="#_x0000_t75" style="width:482.1pt;height:322.55pt">
+          <v:shape id="_x0000_i1141" type="#_x0000_t75" style="width:481.5pt;height:322.5pt">
             <v:imagedata r:id="rId139" o:title="Близкие конкурирующие гипотезы Норм и Вейб"/>
           </v:shape>
         </w:pict>
@@ -31178,7 +31914,7 @@
           <w:szCs w:val="32"/>
         </w:rPr>
         <w:pict>
-          <v:shape id="_x0000_i1142" type="#_x0000_t75" style="width:482.1pt;height:322.55pt">
+          <v:shape id="_x0000_i1142" type="#_x0000_t75" style="width:481.5pt;height:322.5pt">
             <v:imagedata r:id="rId140" o:title="Близкие конкурирующие гипотезы Норм и Вейб плотности"/>
           </v:shape>
         </w:pict>
@@ -31293,7 +32029,7 @@
             <w:rPr>
               <w:noProof/>
             </w:rPr>
-            <w:t>3</w:t>
+            <w:t>11</w:t>
           </w:r>
         </w:fldSimple>
       </w:p>
@@ -34537,10 +35273,11 @@
   </w:font>
   <w:font w:name="Tahoma">
     <w:panose1 w:val="020B0604030504040204"/>
-    <w:charset w:val="CC"/>
+    <w:charset w:val="00"/>
     <w:family w:val="swiss"/>
+    <w:notTrueType/>
     <w:pitch w:val="variable"/>
-    <w:sig w:usb0="E1002EFF" w:usb1="C000605B" w:usb2="00000029" w:usb3="00000000" w:csb0="000101FF" w:csb1="00000000"/>
+    <w:sig w:usb0="00000003" w:usb1="00000000" w:usb2="00000000" w:usb3="00000000" w:csb0="00000001" w:csb1="00000000"/>
   </w:font>
   <w:font w:name="Arial">
     <w:panose1 w:val="020B0604020202020204"/>
@@ -34701,6 +35438,7 @@
     <w:rsid w:val="00F46566"/>
     <w:rsid w:val="00F52245"/>
     <w:rsid w:val="00F6442A"/>
+    <w:rsid w:val="00F80574"/>
     <w:rsid w:val="00F8270E"/>
     <w:rsid w:val="00FA52C4"/>
     <w:rsid w:val="00FA6DAC"/>
@@ -35286,7 +36024,7 @@
   <a:extraClrSchemeLst/>
   <a:extLst>
     <a:ext uri="{05A4C25C-085E-4340-85A3-A5531E510DB2}">
-      <thm15:themeFamily xmlns:thm15="http://schemas.microsoft.com/office/thememl/2012/main" xmlns="" name="Office Theme" id="{62F939B6-93AF-4DB8-9C6B-D6C7DFDC589F}" vid="{4A3C46E8-61CC-4603-A589-7422A47A8E4A}"/>
+      <thm15:themeFamily xmlns="" xmlns:thm15="http://schemas.microsoft.com/office/thememl/2012/main" name="Office Theme" id="{62F939B6-93AF-4DB8-9C6B-D6C7DFDC589F}" vid="{4A3C46E8-61CC-4603-A589-7422A47A8E4A}"/>
     </a:ext>
   </a:extLst>
 </a:theme>

</xml_diff>